<commit_message>
Update smart farming system report.docx
</commit_message>
<xml_diff>
--- a/report/smart farming system report.docx
+++ b/report/smart farming system report.docx
@@ -4,34 +4,726 @@
   <w:body>
     <w:p>
       <w:pPr>
-        <w:rPr>
-          <w:rFonts w:ascii="Times New Roman" w:hAnsi="Times New Roman" w:cs="Times New Roman"/>
-        </w:rPr>
-      </w:pPr>
-      <w:r>
-        <w:rPr>
-          <w:rFonts w:ascii="Times New Roman" w:hAnsi="Times New Roman" w:cs="Times New Roman"/>
-        </w:rPr>
-        <w:br w:type="page"/>
-      </w:r>
-    </w:p>
-    <w:p>
-      <w:pPr>
-        <w:rPr>
-          <w:rFonts w:ascii="Times New Roman" w:hAnsi="Times New Roman" w:cs="Times New Roman"/>
-          <w:b/>
-          <w:bCs/>
-          <w:u w:val="single"/>
-        </w:rPr>
-      </w:pPr>
-      <w:r>
-        <w:rPr>
-          <w:rFonts w:ascii="Times New Roman" w:hAnsi="Times New Roman" w:cs="Times New Roman"/>
-          <w:b/>
-          <w:bCs/>
-          <w:u w:val="single"/>
-        </w:rPr>
-        <w:lastRenderedPageBreak/>
+        <w:jc w:val="center"/>
+        <w:rPr>
+          <w:rFonts w:ascii="Times New Roman" w:hAnsi="Times New Roman" w:cs="Times New Roman"/>
+          <w:b/>
+          <w:bCs/>
+          <w:sz w:val="44"/>
+          <w:szCs w:val="44"/>
+          <w:u w:val="single"/>
+        </w:rPr>
+      </w:pPr>
+      <w:r>
+        <w:rPr>
+          <w:noProof/>
+        </w:rPr>
+        <w:drawing>
+          <wp:inline distT="0" distB="0" distL="0" distR="0" wp14:anchorId="76C13E5E" wp14:editId="2CA89E93">
+            <wp:extent cx="2377440" cy="1426569"/>
+            <wp:effectExtent l="0" t="0" r="3810" b="2540"/>
+            <wp:docPr id="1445137447" name="Picture 20" descr="Multimedia University (MMU) - My Education"/>
+            <wp:cNvGraphicFramePr>
+              <a:graphicFrameLocks xmlns:a="http://schemas.openxmlformats.org/drawingml/2006/main" noChangeAspect="1"/>
+            </wp:cNvGraphicFramePr>
+            <a:graphic xmlns:a="http://schemas.openxmlformats.org/drawingml/2006/main">
+              <a:graphicData uri="http://schemas.openxmlformats.org/drawingml/2006/picture">
+                <pic:pic xmlns:pic="http://schemas.openxmlformats.org/drawingml/2006/picture">
+                  <pic:nvPicPr>
+                    <pic:cNvPr id="0" name="Picture 3" descr="Multimedia University (MMU) - My Education"/>
+                    <pic:cNvPicPr>
+                      <a:picLocks noChangeAspect="1" noChangeArrowheads="1"/>
+                    </pic:cNvPicPr>
+                  </pic:nvPicPr>
+                  <pic:blipFill>
+                    <a:blip r:embed="rId5" cstate="print">
+                      <a:extLst>
+                        <a:ext uri="{28A0092B-C50C-407E-A947-70E740481C1C}">
+                          <a14:useLocalDpi xmlns:a14="http://schemas.microsoft.com/office/drawing/2010/main" val="0"/>
+                        </a:ext>
+                      </a:extLst>
+                    </a:blip>
+                    <a:srcRect/>
+                    <a:stretch>
+                      <a:fillRect/>
+                    </a:stretch>
+                  </pic:blipFill>
+                  <pic:spPr bwMode="auto">
+                    <a:xfrm>
+                      <a:off x="0" y="0"/>
+                      <a:ext cx="2423301" cy="1454088"/>
+                    </a:xfrm>
+                    <a:prstGeom prst="rect">
+                      <a:avLst/>
+                    </a:prstGeom>
+                    <a:noFill/>
+                    <a:ln>
+                      <a:noFill/>
+                    </a:ln>
+                  </pic:spPr>
+                </pic:pic>
+              </a:graphicData>
+            </a:graphic>
+          </wp:inline>
+        </w:drawing>
+      </w:r>
+    </w:p>
+    <w:p>
+      <w:pPr>
+        <w:jc w:val="center"/>
+        <w:rPr>
+          <w:rFonts w:ascii="Times New Roman" w:hAnsi="Times New Roman" w:cs="Times New Roman"/>
+          <w:b/>
+          <w:bCs/>
+          <w:sz w:val="44"/>
+          <w:szCs w:val="44"/>
+        </w:rPr>
+      </w:pPr>
+      <w:r>
+        <w:rPr>
+          <w:rFonts w:ascii="Times New Roman" w:hAnsi="Times New Roman" w:cs="Times New Roman"/>
+          <w:b/>
+          <w:bCs/>
+          <w:sz w:val="44"/>
+          <w:szCs w:val="44"/>
+        </w:rPr>
+        <w:t>ACE6263</w:t>
+      </w:r>
+    </w:p>
+    <w:p>
+      <w:pPr>
+        <w:jc w:val="center"/>
+        <w:rPr>
+          <w:rFonts w:ascii="Times New Roman" w:hAnsi="Times New Roman" w:cs="Times New Roman"/>
+          <w:b/>
+          <w:bCs/>
+          <w:sz w:val="44"/>
+          <w:szCs w:val="44"/>
+        </w:rPr>
+      </w:pPr>
+      <w:r>
+        <w:rPr>
+          <w:rFonts w:ascii="Times New Roman" w:hAnsi="Times New Roman" w:cs="Times New Roman"/>
+          <w:b/>
+          <w:bCs/>
+          <w:sz w:val="44"/>
+          <w:szCs w:val="44"/>
+        </w:rPr>
+        <w:t>EMBEDDED IoT SYSTEMS &amp; APP</w:t>
+      </w:r>
+    </w:p>
+    <w:p>
+      <w:pPr>
+        <w:rPr>
+          <w:rFonts w:ascii="Times New Roman" w:hAnsi="Times New Roman" w:cs="Times New Roman"/>
+          <w:sz w:val="44"/>
+          <w:szCs w:val="44"/>
+        </w:rPr>
+      </w:pPr>
+    </w:p>
+    <w:p>
+      <w:pPr>
+        <w:jc w:val="center"/>
+        <w:rPr>
+          <w:rFonts w:ascii="Times New Roman" w:hAnsi="Times New Roman" w:cs="Times New Roman"/>
+          <w:sz w:val="44"/>
+          <w:szCs w:val="44"/>
+        </w:rPr>
+      </w:pPr>
+      <w:r>
+        <w:rPr>
+          <w:rFonts w:ascii="Times New Roman" w:hAnsi="Times New Roman" w:cs="Times New Roman"/>
+          <w:sz w:val="44"/>
+          <w:szCs w:val="44"/>
+        </w:rPr>
+        <w:t>Assignment</w:t>
+      </w:r>
+    </w:p>
+    <w:p>
+      <w:pPr>
+        <w:jc w:val="center"/>
+        <w:rPr>
+          <w:rFonts w:ascii="Times New Roman" w:hAnsi="Times New Roman" w:cs="Times New Roman"/>
+          <w:sz w:val="44"/>
+          <w:szCs w:val="44"/>
+        </w:rPr>
+      </w:pPr>
+    </w:p>
+    <w:p>
+      <w:pPr>
+        <w:jc w:val="center"/>
+        <w:rPr>
+          <w:rFonts w:ascii="Times New Roman" w:hAnsi="Times New Roman" w:cs="Times New Roman"/>
+          <w:sz w:val="44"/>
+          <w:szCs w:val="44"/>
+        </w:rPr>
+      </w:pPr>
+      <w:r>
+        <w:rPr>
+          <w:rFonts w:ascii="Times New Roman" w:hAnsi="Times New Roman" w:cs="Times New Roman"/>
+          <w:sz w:val="44"/>
+          <w:szCs w:val="44"/>
+        </w:rPr>
+        <w:t>Submission date :20-6-2025</w:t>
+      </w:r>
+    </w:p>
+    <w:p>
+      <w:pPr>
+        <w:jc w:val="center"/>
+        <w:rPr>
+          <w:rFonts w:ascii="Times New Roman" w:hAnsi="Times New Roman" w:cs="Times New Roman"/>
+          <w:sz w:val="44"/>
+          <w:szCs w:val="44"/>
+        </w:rPr>
+      </w:pPr>
+    </w:p>
+    <w:p>
+      <w:pPr>
+        <w:jc w:val="center"/>
+        <w:rPr>
+          <w:rFonts w:ascii="Times New Roman" w:hAnsi="Times New Roman" w:cs="Times New Roman"/>
+          <w:sz w:val="44"/>
+          <w:szCs w:val="44"/>
+        </w:rPr>
+      </w:pPr>
+    </w:p>
+    <w:tbl>
+      <w:tblPr>
+        <w:tblStyle w:val="TableGrid"/>
+        <w:tblW w:w="0" w:type="auto"/>
+        <w:tblLook w:val="04A0" w:firstRow="1" w:lastRow="0" w:firstColumn="1" w:lastColumn="0" w:noHBand="0" w:noVBand="1"/>
+      </w:tblPr>
+      <w:tblGrid>
+        <w:gridCol w:w="562"/>
+        <w:gridCol w:w="5812"/>
+        <w:gridCol w:w="1701"/>
+        <w:gridCol w:w="941"/>
+      </w:tblGrid>
+      <w:tr>
+        <w:tc>
+          <w:tcPr>
+            <w:tcW w:w="562" w:type="dxa"/>
+          </w:tcPr>
+          <w:p>
+            <w:pPr>
+              <w:jc w:val="center"/>
+              <w:rPr>
+                <w:rFonts w:ascii="Times New Roman" w:hAnsi="Times New Roman" w:cs="Times New Roman"/>
+              </w:rPr>
+            </w:pPr>
+            <w:r>
+              <w:rPr>
+                <w:rFonts w:ascii="Times New Roman" w:hAnsi="Times New Roman" w:cs="Times New Roman"/>
+              </w:rPr>
+              <w:t>No</w:t>
+            </w:r>
+          </w:p>
+        </w:tc>
+        <w:tc>
+          <w:tcPr>
+            <w:tcW w:w="5812" w:type="dxa"/>
+          </w:tcPr>
+          <w:p>
+            <w:pPr>
+              <w:jc w:val="center"/>
+              <w:rPr>
+                <w:rFonts w:ascii="Times New Roman" w:hAnsi="Times New Roman" w:cs="Times New Roman"/>
+              </w:rPr>
+            </w:pPr>
+            <w:r>
+              <w:rPr>
+                <w:rFonts w:ascii="Times New Roman" w:hAnsi="Times New Roman" w:cs="Times New Roman"/>
+              </w:rPr>
+              <w:t>Name</w:t>
+            </w:r>
+          </w:p>
+        </w:tc>
+        <w:tc>
+          <w:tcPr>
+            <w:tcW w:w="1701" w:type="dxa"/>
+          </w:tcPr>
+          <w:p>
+            <w:pPr>
+              <w:jc w:val="center"/>
+              <w:rPr>
+                <w:rFonts w:ascii="Times New Roman" w:hAnsi="Times New Roman" w:cs="Times New Roman"/>
+              </w:rPr>
+            </w:pPr>
+            <w:r>
+              <w:rPr>
+                <w:rFonts w:ascii="Times New Roman" w:hAnsi="Times New Roman" w:cs="Times New Roman"/>
+              </w:rPr>
+              <w:t>Student ID</w:t>
+            </w:r>
+          </w:p>
+        </w:tc>
+        <w:tc>
+          <w:tcPr>
+            <w:tcW w:w="941" w:type="dxa"/>
+          </w:tcPr>
+          <w:p>
+            <w:pPr>
+              <w:jc w:val="center"/>
+              <w:rPr>
+                <w:rFonts w:ascii="Times New Roman" w:hAnsi="Times New Roman" w:cs="Times New Roman"/>
+              </w:rPr>
+            </w:pPr>
+            <w:r>
+              <w:rPr>
+                <w:rFonts w:ascii="Times New Roman" w:hAnsi="Times New Roman" w:cs="Times New Roman"/>
+              </w:rPr>
+              <w:t>Major</w:t>
+            </w:r>
+          </w:p>
+        </w:tc>
+      </w:tr>
+      <w:tr>
+        <w:tc>
+          <w:tcPr>
+            <w:tcW w:w="562" w:type="dxa"/>
+          </w:tcPr>
+          <w:p>
+            <w:pPr>
+              <w:jc w:val="center"/>
+              <w:rPr>
+                <w:rFonts w:ascii="Times New Roman" w:hAnsi="Times New Roman" w:cs="Times New Roman"/>
+              </w:rPr>
+            </w:pPr>
+            <w:r>
+              <w:rPr>
+                <w:rFonts w:ascii="Times New Roman" w:hAnsi="Times New Roman" w:cs="Times New Roman"/>
+              </w:rPr>
+              <w:t>1</w:t>
+            </w:r>
+          </w:p>
+        </w:tc>
+        <w:tc>
+          <w:tcPr>
+            <w:tcW w:w="5812" w:type="dxa"/>
+          </w:tcPr>
+          <w:p>
+            <w:pPr>
+              <w:jc w:val="center"/>
+              <w:rPr>
+                <w:rFonts w:ascii="Times New Roman" w:hAnsi="Times New Roman" w:cs="Times New Roman"/>
+              </w:rPr>
+            </w:pPr>
+            <w:r>
+              <w:rPr>
+                <w:rFonts w:ascii="Times New Roman" w:hAnsi="Times New Roman" w:cs="Times New Roman"/>
+              </w:rPr>
+              <w:t>Tang Chin Wen</w:t>
+            </w:r>
+          </w:p>
+        </w:tc>
+        <w:tc>
+          <w:tcPr>
+            <w:tcW w:w="1701" w:type="dxa"/>
+          </w:tcPr>
+          <w:p>
+            <w:pPr>
+              <w:jc w:val="center"/>
+              <w:rPr>
+                <w:rFonts w:ascii="Times New Roman" w:hAnsi="Times New Roman" w:cs="Times New Roman"/>
+              </w:rPr>
+            </w:pPr>
+            <w:r>
+              <w:rPr>
+                <w:rFonts w:ascii="Times New Roman" w:hAnsi="Times New Roman" w:cs="Times New Roman"/>
+              </w:rPr>
+              <w:t>1191201278</w:t>
+            </w:r>
+          </w:p>
+        </w:tc>
+        <w:tc>
+          <w:tcPr>
+            <w:tcW w:w="941" w:type="dxa"/>
+          </w:tcPr>
+          <w:p>
+            <w:pPr>
+              <w:jc w:val="center"/>
+              <w:rPr>
+                <w:rFonts w:ascii="Times New Roman" w:hAnsi="Times New Roman" w:cs="Times New Roman"/>
+              </w:rPr>
+            </w:pPr>
+            <w:r>
+              <w:rPr>
+                <w:rFonts w:ascii="Times New Roman" w:hAnsi="Times New Roman" w:cs="Times New Roman"/>
+              </w:rPr>
+              <w:t>LE</w:t>
+            </w:r>
+          </w:p>
+        </w:tc>
+      </w:tr>
+      <w:tr>
+        <w:tc>
+          <w:tcPr>
+            <w:tcW w:w="562" w:type="dxa"/>
+          </w:tcPr>
+          <w:p>
+            <w:pPr>
+              <w:jc w:val="center"/>
+              <w:rPr>
+                <w:rFonts w:ascii="Times New Roman" w:hAnsi="Times New Roman" w:cs="Times New Roman"/>
+              </w:rPr>
+            </w:pPr>
+            <w:r>
+              <w:rPr>
+                <w:rFonts w:ascii="Times New Roman" w:hAnsi="Times New Roman" w:cs="Times New Roman"/>
+              </w:rPr>
+              <w:t>2</w:t>
+            </w:r>
+          </w:p>
+        </w:tc>
+        <w:tc>
+          <w:tcPr>
+            <w:tcW w:w="5812" w:type="dxa"/>
+          </w:tcPr>
+          <w:p>
+            <w:pPr>
+              <w:jc w:val="center"/>
+              <w:rPr>
+                <w:rFonts w:ascii="Times New Roman" w:hAnsi="Times New Roman" w:cs="Times New Roman"/>
+              </w:rPr>
+            </w:pPr>
+            <w:r>
+              <w:rPr>
+                <w:rFonts w:ascii="Times New Roman" w:hAnsi="Times New Roman" w:cs="Times New Roman"/>
+              </w:rPr>
+              <w:t>THANESHWARAN A/L</w:t>
+            </w:r>
+            <w:r>
+              <w:rPr>
+                <w:rFonts w:ascii="Times New Roman" w:hAnsi="Times New Roman" w:cs="Times New Roman"/>
+              </w:rPr>
+              <w:t xml:space="preserve"> </w:t>
+            </w:r>
+            <w:r>
+              <w:rPr>
+                <w:rFonts w:ascii="Times New Roman" w:hAnsi="Times New Roman" w:cs="Times New Roman"/>
+              </w:rPr>
+              <w:t>RAVICHANDRAN</w:t>
+            </w:r>
+          </w:p>
+        </w:tc>
+        <w:tc>
+          <w:tcPr>
+            <w:tcW w:w="1701" w:type="dxa"/>
+          </w:tcPr>
+          <w:p>
+            <w:pPr>
+              <w:jc w:val="center"/>
+              <w:rPr>
+                <w:rFonts w:ascii="Times New Roman" w:hAnsi="Times New Roman" w:cs="Times New Roman"/>
+              </w:rPr>
+            </w:pPr>
+            <w:r>
+              <w:rPr>
+                <w:rFonts w:ascii="Times New Roman" w:hAnsi="Times New Roman" w:cs="Times New Roman"/>
+              </w:rPr>
+              <w:t>1201101420</w:t>
+            </w:r>
+          </w:p>
+        </w:tc>
+        <w:tc>
+          <w:tcPr>
+            <w:tcW w:w="941" w:type="dxa"/>
+          </w:tcPr>
+          <w:p>
+            <w:pPr>
+              <w:jc w:val="center"/>
+              <w:rPr>
+                <w:rFonts w:ascii="Times New Roman" w:hAnsi="Times New Roman" w:cs="Times New Roman"/>
+              </w:rPr>
+            </w:pPr>
+            <w:r>
+              <w:rPr>
+                <w:rFonts w:ascii="Times New Roman" w:hAnsi="Times New Roman" w:cs="Times New Roman"/>
+              </w:rPr>
+              <w:t>LE</w:t>
+            </w:r>
+          </w:p>
+        </w:tc>
+      </w:tr>
+      <w:tr>
+        <w:tc>
+          <w:tcPr>
+            <w:tcW w:w="562" w:type="dxa"/>
+          </w:tcPr>
+          <w:p>
+            <w:pPr>
+              <w:jc w:val="center"/>
+              <w:rPr>
+                <w:rFonts w:ascii="Times New Roman" w:hAnsi="Times New Roman" w:cs="Times New Roman"/>
+              </w:rPr>
+            </w:pPr>
+            <w:r>
+              <w:rPr>
+                <w:rFonts w:ascii="Times New Roman" w:hAnsi="Times New Roman" w:cs="Times New Roman"/>
+              </w:rPr>
+              <w:t>3</w:t>
+            </w:r>
+          </w:p>
+        </w:tc>
+        <w:tc>
+          <w:tcPr>
+            <w:tcW w:w="5812" w:type="dxa"/>
+          </w:tcPr>
+          <w:p>
+            <w:pPr>
+              <w:jc w:val="center"/>
+              <w:rPr>
+                <w:rFonts w:ascii="Times New Roman" w:hAnsi="Times New Roman" w:cs="Times New Roman"/>
+              </w:rPr>
+            </w:pPr>
+            <w:r>
+              <w:rPr>
+                <w:rFonts w:ascii="Times New Roman" w:hAnsi="Times New Roman" w:cs="Times New Roman"/>
+              </w:rPr>
+              <w:t>MAHENDRAN A/L SURESH</w:t>
+            </w:r>
+          </w:p>
+        </w:tc>
+        <w:tc>
+          <w:tcPr>
+            <w:tcW w:w="1701" w:type="dxa"/>
+          </w:tcPr>
+          <w:p>
+            <w:pPr>
+              <w:jc w:val="center"/>
+              <w:rPr>
+                <w:rFonts w:ascii="Times New Roman" w:hAnsi="Times New Roman" w:cs="Times New Roman"/>
+              </w:rPr>
+            </w:pPr>
+            <w:r>
+              <w:rPr>
+                <w:rFonts w:ascii="Times New Roman" w:hAnsi="Times New Roman" w:cs="Times New Roman"/>
+              </w:rPr>
+              <w:t>1191101755</w:t>
+            </w:r>
+          </w:p>
+        </w:tc>
+        <w:tc>
+          <w:tcPr>
+            <w:tcW w:w="941" w:type="dxa"/>
+          </w:tcPr>
+          <w:p>
+            <w:pPr>
+              <w:jc w:val="center"/>
+              <w:rPr>
+                <w:rFonts w:ascii="Times New Roman" w:hAnsi="Times New Roman" w:cs="Times New Roman"/>
+              </w:rPr>
+            </w:pPr>
+            <w:r>
+              <w:rPr>
+                <w:rFonts w:ascii="Times New Roman" w:hAnsi="Times New Roman" w:cs="Times New Roman"/>
+              </w:rPr>
+              <w:t>TE</w:t>
+            </w:r>
+          </w:p>
+        </w:tc>
+      </w:tr>
+    </w:tbl>
+    <w:p>
+      <w:pPr>
+        <w:jc w:val="center"/>
+        <w:rPr>
+          <w:rFonts w:ascii="Times New Roman" w:hAnsi="Times New Roman" w:cs="Times New Roman"/>
+          <w:sz w:val="44"/>
+          <w:szCs w:val="44"/>
+        </w:rPr>
+      </w:pPr>
+    </w:p>
+    <w:p>
+      <w:pPr>
+        <w:jc w:val="center"/>
+        <w:rPr>
+          <w:rFonts w:ascii="Times New Roman" w:hAnsi="Times New Roman" w:cs="Times New Roman"/>
+          <w:b/>
+          <w:bCs/>
+          <w:sz w:val="44"/>
+          <w:szCs w:val="44"/>
+          <w:u w:val="single"/>
+        </w:rPr>
+      </w:pPr>
+    </w:p>
+    <w:p>
+      <w:pPr>
+        <w:jc w:val="center"/>
+        <w:rPr>
+          <w:rFonts w:ascii="Times New Roman" w:hAnsi="Times New Roman" w:cs="Times New Roman"/>
+          <w:b/>
+          <w:bCs/>
+          <w:sz w:val="44"/>
+          <w:szCs w:val="44"/>
+          <w:u w:val="single"/>
+        </w:rPr>
+      </w:pPr>
+    </w:p>
+    <w:p>
+      <w:pPr>
+        <w:jc w:val="center"/>
+        <w:rPr>
+          <w:rFonts w:ascii="Times New Roman" w:hAnsi="Times New Roman" w:cs="Times New Roman"/>
+          <w:b/>
+          <w:bCs/>
+          <w:sz w:val="44"/>
+          <w:szCs w:val="44"/>
+          <w:u w:val="single"/>
+        </w:rPr>
+      </w:pPr>
+    </w:p>
+    <w:p>
+      <w:pPr>
+        <w:jc w:val="center"/>
+        <w:rPr>
+          <w:rFonts w:ascii="Times New Roman" w:hAnsi="Times New Roman" w:cs="Times New Roman"/>
+          <w:b/>
+          <w:bCs/>
+          <w:sz w:val="44"/>
+          <w:szCs w:val="44"/>
+          <w:u w:val="single"/>
+        </w:rPr>
+      </w:pPr>
+    </w:p>
+    <w:p>
+      <w:pPr>
+        <w:jc w:val="center"/>
+        <w:rPr>
+          <w:rFonts w:ascii="Times New Roman" w:hAnsi="Times New Roman" w:cs="Times New Roman"/>
+          <w:b/>
+          <w:bCs/>
+          <w:sz w:val="44"/>
+          <w:szCs w:val="44"/>
+          <w:u w:val="single"/>
+        </w:rPr>
+      </w:pPr>
+    </w:p>
+    <w:p>
+      <w:pPr>
+        <w:jc w:val="center"/>
+        <w:rPr>
+          <w:rFonts w:ascii="Times New Roman" w:hAnsi="Times New Roman" w:cs="Times New Roman"/>
+          <w:b/>
+          <w:bCs/>
+          <w:sz w:val="44"/>
+          <w:szCs w:val="44"/>
+          <w:u w:val="single"/>
+        </w:rPr>
+      </w:pPr>
+    </w:p>
+    <w:p>
+      <w:pPr>
+        <w:jc w:val="center"/>
+        <w:rPr>
+          <w:rFonts w:ascii="Times New Roman" w:hAnsi="Times New Roman" w:cs="Times New Roman"/>
+          <w:b/>
+          <w:bCs/>
+          <w:sz w:val="44"/>
+          <w:szCs w:val="44"/>
+          <w:u w:val="single"/>
+        </w:rPr>
+      </w:pPr>
+    </w:p>
+    <w:p>
+      <w:pPr>
+        <w:jc w:val="center"/>
+        <w:rPr>
+          <w:rFonts w:ascii="Times New Roman" w:hAnsi="Times New Roman" w:cs="Times New Roman"/>
+          <w:b/>
+          <w:bCs/>
+          <w:sz w:val="44"/>
+          <w:szCs w:val="44"/>
+          <w:u w:val="single"/>
+        </w:rPr>
+      </w:pPr>
+    </w:p>
+    <w:p>
+      <w:pPr>
+        <w:jc w:val="center"/>
+        <w:rPr>
+          <w:rFonts w:ascii="Times New Roman" w:hAnsi="Times New Roman" w:cs="Times New Roman"/>
+          <w:b/>
+          <w:bCs/>
+          <w:sz w:val="44"/>
+          <w:szCs w:val="44"/>
+          <w:u w:val="single"/>
+        </w:rPr>
+      </w:pPr>
+    </w:p>
+    <w:p>
+      <w:pPr>
+        <w:jc w:val="center"/>
+        <w:rPr>
+          <w:rFonts w:ascii="Times New Roman" w:hAnsi="Times New Roman" w:cs="Times New Roman"/>
+          <w:b/>
+          <w:bCs/>
+          <w:sz w:val="44"/>
+          <w:szCs w:val="44"/>
+          <w:u w:val="single"/>
+        </w:rPr>
+      </w:pPr>
+    </w:p>
+    <w:p>
+      <w:pPr>
+        <w:jc w:val="center"/>
+        <w:rPr>
+          <w:rFonts w:ascii="Times New Roman" w:hAnsi="Times New Roman" w:cs="Times New Roman"/>
+          <w:b/>
+          <w:bCs/>
+          <w:sz w:val="44"/>
+          <w:szCs w:val="44"/>
+          <w:u w:val="single"/>
+        </w:rPr>
+      </w:pPr>
+    </w:p>
+    <w:p>
+      <w:pPr>
+        <w:jc w:val="center"/>
+        <w:rPr>
+          <w:rFonts w:ascii="Times New Roman" w:hAnsi="Times New Roman" w:cs="Times New Roman"/>
+          <w:b/>
+          <w:bCs/>
+          <w:sz w:val="56"/>
+          <w:szCs w:val="56"/>
+          <w:u w:val="single"/>
+        </w:rPr>
+      </w:pPr>
+      <w:r>
+        <w:rPr>
+          <w:rFonts w:ascii="Times New Roman" w:hAnsi="Times New Roman" w:cs="Times New Roman"/>
+          <w:b/>
+          <w:bCs/>
+          <w:sz w:val="44"/>
+          <w:szCs w:val="44"/>
+          <w:u w:val="single"/>
+        </w:rPr>
+        <w:t>Smart Soil Moisture Monitoring System</w:t>
+      </w:r>
+    </w:p>
+    <w:p>
+      <w:pPr>
+        <w:rPr>
+          <w:rFonts w:ascii="Times New Roman" w:hAnsi="Times New Roman" w:cs="Times New Roman"/>
+          <w:b/>
+          <w:bCs/>
+          <w:u w:val="single"/>
+        </w:rPr>
+      </w:pPr>
+    </w:p>
+    <w:p>
+      <w:pPr>
+        <w:rPr>
+          <w:rFonts w:ascii="Times New Roman" w:hAnsi="Times New Roman" w:cs="Times New Roman"/>
+        </w:rPr>
+      </w:pPr>
+      <w:r>
+        <w:rPr>
+          <w:rFonts w:ascii="Times New Roman" w:hAnsi="Times New Roman" w:cs="Times New Roman"/>
+          <w:b/>
+          <w:bCs/>
+          <w:u w:val="single"/>
+        </w:rPr>
         <w:t>Introduction:</w:t>
       </w:r>
     </w:p>
@@ -41,55 +733,155 @@
           <w:rFonts w:ascii="Times New Roman" w:hAnsi="Times New Roman" w:cs="Times New Roman"/>
         </w:rPr>
       </w:pPr>
-      <w:r>
-        <w:rPr>
-          <w:rFonts w:ascii="Times New Roman" w:hAnsi="Times New Roman" w:cs="Times New Roman"/>
-        </w:rPr>
-        <w:t>For healthy plant growth, keeping ideal soil moisture is essential in both home gardening and modern agriculture. This project uses the ESP</w:t>
-      </w:r>
-      <w:r>
-        <w:rPr>
-          <w:rFonts w:ascii="Times New Roman" w:hAnsi="Times New Roman" w:cs="Times New Roman"/>
-        </w:rPr>
-        <w:t>32</w:t>
-      </w:r>
-      <w:r>
-        <w:rPr>
-          <w:rFonts w:ascii="Times New Roman" w:hAnsi="Times New Roman" w:cs="Times New Roman"/>
-        </w:rPr>
-        <w:t xml:space="preserve"> (</w:t>
-      </w:r>
-      <w:r>
-        <w:rPr>
-          <w:rFonts w:ascii="Times New Roman" w:hAnsi="Times New Roman" w:cs="Times New Roman"/>
-        </w:rPr>
-        <w:t>WROOM-32</w:t>
-      </w:r>
-      <w:r>
-        <w:rPr>
-          <w:rFonts w:ascii="Times New Roman" w:hAnsi="Times New Roman" w:cs="Times New Roman"/>
-        </w:rPr>
-        <w:t>) microcontroller to present a Smart Soil Moisture Monitoring System. A sensor in the system measures the soil moisture content in real time, and a 0.96" OLED display and LED indicators are used to show the results.</w:t>
-      </w:r>
-    </w:p>
-    <w:p>
-      <w:pPr>
-        <w:rPr>
-          <w:rFonts w:ascii="Times New Roman" w:hAnsi="Times New Roman" w:cs="Times New Roman"/>
-        </w:rPr>
-      </w:pPr>
-      <w:r>
-        <w:rPr>
-          <w:rFonts w:ascii="Times New Roman" w:hAnsi="Times New Roman" w:cs="Times New Roman"/>
-        </w:rPr>
-        <w:tab/>
-      </w:r>
-      <w:r>
-        <w:rPr>
-          <w:rFonts w:ascii="Times New Roman" w:hAnsi="Times New Roman" w:cs="Times New Roman"/>
-        </w:rPr>
-        <w:t>Users may monitor moisture levels straight from their smartphones due to this system's integration with the Blynk mobile application, which improves accessibility and remote access. While LED indicators (white for wet and red for dry) provide a rapid visual status, the OLED screen displays the percentage of water in the soil. The project is an effective option for intelligent irrigation or plant care systems since it integrates automation, wireless monitoring, and easy to use reporting.</w:t>
-      </w:r>
+    </w:p>
+    <w:p>
+      <w:pPr>
+        <w:rPr>
+          <w:rFonts w:ascii="Times New Roman" w:hAnsi="Times New Roman" w:cs="Times New Roman"/>
+        </w:rPr>
+      </w:pPr>
+      <w:r>
+        <w:rPr>
+          <w:rFonts w:ascii="Times New Roman" w:hAnsi="Times New Roman" w:cs="Times New Roman"/>
+        </w:rPr>
+        <w:t xml:space="preserve">The Embedded IoT-based Smart Soil Moisture Monitoring System is a project aimed at automating plant care through real-time monitoring of environmental and soil conditions. This system seeks to enhance farming productivity and decrease manual work by ensuring that plants are given sufficient water according to real soil moisture conditions. It is especially beneficial for home gardening, greenhouse management, and small-scale agricultural uses. </w:t>
+      </w:r>
+      <w:r>
+        <w:rPr>
+          <w:rFonts w:ascii="Times New Roman" w:hAnsi="Times New Roman" w:cs="Times New Roman"/>
+        </w:rPr>
+        <w:br/>
+      </w:r>
+      <w:r>
+        <w:rPr>
+          <w:rFonts w:ascii="Times New Roman" w:hAnsi="Times New Roman" w:cs="Times New Roman"/>
+        </w:rPr>
+        <w:br/>
+        <w:t xml:space="preserve">At the heart of this project is the ESP32-WROOM-32 microcontroller, offering processing capabilities and wireless communication. A soil moisture sensor measures the amount of water in the soil, whereas a DHT11 sensor tracks the surrounding temperature and humidity. When the ground gets too arid, the system automatically triggers a small water pump to water the plant. Visual information is displayed on a 0.96" OLED screen that presents real-time sensor data. Moreover, an LED and a buzzer serve to offer visual and auditory notifications for low moisture levels or system operations. </w:t>
+      </w:r>
+      <w:r>
+        <w:rPr>
+          <w:rFonts w:ascii="Times New Roman" w:hAnsi="Times New Roman" w:cs="Times New Roman"/>
+        </w:rPr>
+        <w:br/>
+      </w:r>
+      <w:r>
+        <w:rPr>
+          <w:rFonts w:ascii="Times New Roman" w:hAnsi="Times New Roman" w:cs="Times New Roman"/>
+        </w:rPr>
+        <w:br/>
+        <w:t>By combining these elements, the system delivers an effective, immediate solution for intelligent irrigation, assisting in water conservation and encouraging healthier plant development. This project showcases the real-world use of embedded systems and IoT in precision agriculture</w:t>
+      </w:r>
+    </w:p>
+    <w:p>
+      <w:pPr>
+        <w:rPr>
+          <w:rFonts w:ascii="Times New Roman" w:hAnsi="Times New Roman" w:cs="Times New Roman"/>
+          <w:b/>
+          <w:bCs/>
+          <w:u w:val="single"/>
+        </w:rPr>
+      </w:pPr>
+    </w:p>
+    <w:p>
+      <w:pPr>
+        <w:rPr>
+          <w:rFonts w:ascii="Times New Roman" w:hAnsi="Times New Roman" w:cs="Times New Roman"/>
+          <w:b/>
+          <w:bCs/>
+          <w:u w:val="single"/>
+        </w:rPr>
+      </w:pPr>
+    </w:p>
+    <w:p>
+      <w:pPr>
+        <w:rPr>
+          <w:rFonts w:ascii="Times New Roman" w:hAnsi="Times New Roman" w:cs="Times New Roman"/>
+          <w:b/>
+          <w:bCs/>
+          <w:u w:val="single"/>
+        </w:rPr>
+      </w:pPr>
+    </w:p>
+    <w:p>
+      <w:pPr>
+        <w:rPr>
+          <w:rFonts w:ascii="Times New Roman" w:hAnsi="Times New Roman" w:cs="Times New Roman"/>
+          <w:b/>
+          <w:bCs/>
+          <w:u w:val="single"/>
+        </w:rPr>
+      </w:pPr>
+    </w:p>
+    <w:p>
+      <w:pPr>
+        <w:rPr>
+          <w:rFonts w:ascii="Times New Roman" w:hAnsi="Times New Roman" w:cs="Times New Roman"/>
+          <w:b/>
+          <w:bCs/>
+          <w:u w:val="single"/>
+        </w:rPr>
+      </w:pPr>
+    </w:p>
+    <w:p>
+      <w:pPr>
+        <w:rPr>
+          <w:rFonts w:ascii="Times New Roman" w:hAnsi="Times New Roman" w:cs="Times New Roman"/>
+          <w:b/>
+          <w:bCs/>
+          <w:u w:val="single"/>
+        </w:rPr>
+      </w:pPr>
+    </w:p>
+    <w:p>
+      <w:pPr>
+        <w:rPr>
+          <w:rFonts w:ascii="Times New Roman" w:hAnsi="Times New Roman" w:cs="Times New Roman"/>
+          <w:b/>
+          <w:bCs/>
+          <w:u w:val="single"/>
+        </w:rPr>
+      </w:pPr>
+    </w:p>
+    <w:p>
+      <w:pPr>
+        <w:rPr>
+          <w:rFonts w:ascii="Times New Roman" w:hAnsi="Times New Roman" w:cs="Times New Roman"/>
+          <w:b/>
+          <w:bCs/>
+          <w:u w:val="single"/>
+        </w:rPr>
+      </w:pPr>
+    </w:p>
+    <w:p>
+      <w:pPr>
+        <w:rPr>
+          <w:rFonts w:ascii="Times New Roman" w:hAnsi="Times New Roman" w:cs="Times New Roman"/>
+          <w:b/>
+          <w:bCs/>
+          <w:u w:val="single"/>
+        </w:rPr>
+      </w:pPr>
+    </w:p>
+    <w:p>
+      <w:pPr>
+        <w:rPr>
+          <w:rFonts w:ascii="Times New Roman" w:hAnsi="Times New Roman" w:cs="Times New Roman"/>
+          <w:b/>
+          <w:bCs/>
+          <w:u w:val="single"/>
+        </w:rPr>
+      </w:pPr>
+    </w:p>
+    <w:p>
+      <w:pPr>
+        <w:rPr>
+          <w:rFonts w:ascii="Times New Roman" w:hAnsi="Times New Roman" w:cs="Times New Roman"/>
+          <w:b/>
+          <w:bCs/>
+          <w:u w:val="single"/>
+        </w:rPr>
+      </w:pPr>
     </w:p>
     <w:p>
       <w:pPr>
@@ -112,6 +904,28 @@
     </w:p>
     <w:p>
       <w:pPr>
+        <w:rPr>
+          <w:rFonts w:ascii="Times New Roman" w:hAnsi="Times New Roman" w:cs="Times New Roman"/>
+          <w:b/>
+          <w:bCs/>
+          <w:u w:val="single"/>
+        </w:rPr>
+      </w:pPr>
+    </w:p>
+    <w:p>
+      <w:pPr>
+        <w:jc w:val="center"/>
+        <w:rPr>
+          <w:rFonts w:ascii="Times New Roman" w:hAnsi="Times New Roman" w:cs="Times New Roman"/>
+          <w:b/>
+          <w:bCs/>
+          <w:u w:val="single"/>
+        </w:rPr>
+      </w:pPr>
+    </w:p>
+    <w:p>
+      <w:pPr>
+        <w:jc w:val="center"/>
         <w:rPr>
           <w:rFonts w:ascii="Times New Roman" w:hAnsi="Times New Roman" w:cs="Times New Roman"/>
         </w:rPr>
@@ -124,7 +938,7 @@
         <mc:AlternateContent>
           <mc:Choice Requires="wps">
             <w:drawing>
-              <wp:anchor distT="0" distB="0" distL="114300" distR="114300" simplePos="0" relativeHeight="251668480" behindDoc="0" locked="0" layoutInCell="1" allowOverlap="1" wp14:anchorId="1B0C1735" wp14:editId="6E1415E8">
+              <wp:anchor distT="0" distB="0" distL="114300" distR="114300" simplePos="0" relativeHeight="251664384" behindDoc="0" locked="0" layoutInCell="1" allowOverlap="1" wp14:anchorId="6404C323" wp14:editId="25BEFA32">
                 <wp:simplePos x="0" y="0"/>
                 <wp:positionH relativeFrom="column">
                   <wp:posOffset>1371600</wp:posOffset>
@@ -190,7 +1004,7 @@
           </mc:Choice>
           <mc:Fallback>
             <w:pict>
-              <v:rect w14:anchorId="1B0C1735" id="Rectangle 1" o:spid="_x0000_s1026" style="position:absolute;margin-left:108pt;margin-top:9.5pt;width:84pt;height:44.4pt;z-index:251668480;visibility:visible;mso-wrap-style:square;mso-wrap-distance-left:9pt;mso-wrap-distance-top:0;mso-wrap-distance-right:9pt;mso-wrap-distance-bottom:0;mso-position-horizontal:absolute;mso-position-horizontal-relative:text;mso-position-vertical:absolute;mso-position-vertical-relative:text;v-text-anchor:middle" o:gfxdata="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" fillcolor="white [3201]" strokecolor="#4ea72e [3209]" strokeweight="1.5pt">
+              <v:rect w14:anchorId="6404C323" id="Rectangle 1" o:spid="_x0000_s1026" style="position:absolute;left:0;text-align:left;margin-left:108pt;margin-top:9.5pt;width:84pt;height:44.4pt;z-index:251664384;visibility:visible;mso-wrap-style:square;mso-wrap-distance-left:9pt;mso-wrap-distance-top:0;mso-wrap-distance-right:9pt;mso-wrap-distance-bottom:0;mso-position-horizontal:absolute;mso-position-horizontal-relative:text;mso-position-vertical:absolute;mso-position-vertical-relative:text;v-text-anchor:middle" o:gfxdata="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" fillcolor="white [3201]" strokecolor="#4ea72e [3209]" strokeweight="1.5pt">
                 <v:textbox>
                   <w:txbxContent>
                     <w:p>
@@ -211,13 +1025,15 @@
     </w:p>
     <w:p>
       <w:pPr>
-        <w:rPr>
-          <w:rFonts w:ascii="Times New Roman" w:hAnsi="Times New Roman" w:cs="Times New Roman"/>
-        </w:rPr>
-      </w:pPr>
-    </w:p>
-    <w:p>
-      <w:pPr>
+        <w:jc w:val="center"/>
+        <w:rPr>
+          <w:rFonts w:ascii="Times New Roman" w:hAnsi="Times New Roman" w:cs="Times New Roman"/>
+        </w:rPr>
+      </w:pPr>
+    </w:p>
+    <w:p>
+      <w:pPr>
+        <w:jc w:val="center"/>
         <w:rPr>
           <w:rFonts w:ascii="Times New Roman" w:hAnsi="Times New Roman" w:cs="Times New Roman"/>
           <w:b/>
@@ -236,7 +1052,7 @@
         <mc:AlternateContent>
           <mc:Choice Requires="wps">
             <w:drawing>
-              <wp:anchor distT="0" distB="0" distL="114300" distR="114300" simplePos="0" relativeHeight="251675648" behindDoc="0" locked="0" layoutInCell="1" allowOverlap="1" wp14:anchorId="573DC99A" wp14:editId="562695B7">
+              <wp:anchor distT="0" distB="0" distL="114300" distR="114300" simplePos="0" relativeHeight="251669504" behindDoc="0" locked="0" layoutInCell="1" allowOverlap="1" wp14:anchorId="2A9119E5" wp14:editId="1B9B35D8">
                 <wp:simplePos x="0" y="0"/>
                 <wp:positionH relativeFrom="column">
                   <wp:posOffset>1927860</wp:posOffset>
@@ -288,11 +1104,11 @@
           </mc:Choice>
           <mc:Fallback>
             <w:pict>
-              <v:shapetype w14:anchorId="1B25712F" id="_x0000_t32" coordsize="21600,21600" o:spt="32" o:oned="t" path="m,l21600,21600e" filled="f">
+              <v:shapetype w14:anchorId="68A25B1E" id="_x0000_t32" coordsize="21600,21600" o:spt="32" o:oned="t" path="m,l21600,21600e" filled="f">
                 <v:path arrowok="t" fillok="f" o:connecttype="none"/>
                 <o:lock v:ext="edit" shapetype="t"/>
               </v:shapetype>
-              <v:shape id="Straight Arrow Connector 8" o:spid="_x0000_s1026" type="#_x0000_t32" style="position:absolute;margin-left:151.8pt;margin-top:6.25pt;width:0;height:27.6pt;z-index:251675648;visibility:visible;mso-wrap-style:square;mso-wrap-distance-left:9pt;mso-wrap-distance-top:0;mso-wrap-distance-right:9pt;mso-wrap-distance-bottom:0;mso-position-horizontal:absolute;mso-position-horizontal-relative:text;mso-position-vertical:absolute;mso-position-vertical-relative:text" o:gfxdata="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" strokecolor="black [3200]" strokeweight="1.5pt">
+              <v:shape id="Straight Arrow Connector 8" o:spid="_x0000_s1026" type="#_x0000_t32" style="position:absolute;margin-left:151.8pt;margin-top:6.25pt;width:0;height:27.6pt;z-index:251669504;visibility:visible;mso-wrap-style:square;mso-wrap-distance-left:9pt;mso-wrap-distance-top:0;mso-wrap-distance-right:9pt;mso-wrap-distance-bottom:0;mso-position-horizontal:absolute;mso-position-horizontal-relative:text;mso-position-vertical:absolute;mso-position-vertical-relative:text" o:gfxdata="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" strokecolor="black [3200]" strokeweight="1.5pt">
                 <v:stroke endarrow="block" joinstyle="miter"/>
               </v:shape>
             </w:pict>
@@ -302,6 +1118,7 @@
     </w:p>
     <w:p>
       <w:pPr>
+        <w:jc w:val="center"/>
         <w:rPr>
           <w:rFonts w:ascii="Times New Roman" w:hAnsi="Times New Roman" w:cs="Times New Roman"/>
           <w:b/>
@@ -317,7 +1134,7 @@
         <mc:AlternateContent>
           <mc:Choice Requires="wps">
             <w:drawing>
-              <wp:anchor distT="0" distB="0" distL="114300" distR="114300" simplePos="0" relativeHeight="251665408" behindDoc="0" locked="0" layoutInCell="1" allowOverlap="1" wp14:anchorId="70C3B35D" wp14:editId="77677D18">
+              <wp:anchor distT="0" distB="0" distL="114300" distR="114300" simplePos="0" relativeHeight="251662336" behindDoc="0" locked="0" layoutInCell="1" allowOverlap="1" wp14:anchorId="2C6D562B" wp14:editId="798F7A06">
                 <wp:simplePos x="0" y="0"/>
                 <wp:positionH relativeFrom="column">
                   <wp:posOffset>3200400</wp:posOffset>
@@ -383,7 +1200,7 @@
           </mc:Choice>
           <mc:Fallback>
             <w:pict>
-              <v:rect w14:anchorId="70C3B35D" id="_x0000_s1027" style="position:absolute;margin-left:252pt;margin-top:17.65pt;width:84pt;height:44.4pt;z-index:251665408;visibility:visible;mso-wrap-style:square;mso-wrap-distance-left:9pt;mso-wrap-distance-top:0;mso-wrap-distance-right:9pt;mso-wrap-distance-bottom:0;mso-position-horizontal:absolute;mso-position-horizontal-relative:text;mso-position-vertical:absolute;mso-position-vertical-relative:text;v-text-anchor:middle" o:gfxdata="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" fillcolor="white [3201]" strokecolor="#4ea72e [3209]" strokeweight="1.5pt">
+              <v:rect w14:anchorId="2C6D562B" id="_x0000_s1027" style="position:absolute;left:0;text-align:left;margin-left:252pt;margin-top:17.65pt;width:84pt;height:44.4pt;z-index:251662336;visibility:visible;mso-wrap-style:square;mso-wrap-distance-left:9pt;mso-wrap-distance-top:0;mso-wrap-distance-right:9pt;mso-wrap-distance-bottom:0;mso-position-horizontal:absolute;mso-position-horizontal-relative:text;mso-position-vertical:absolute;mso-position-vertical-relative:text;v-text-anchor:middle" o:gfxdata="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" fillcolor="white [3201]" strokecolor="#4ea72e [3209]" strokeweight="1.5pt">
                 <v:textbox>
                   <w:txbxContent>
                     <w:p>
@@ -409,7 +1226,7 @@
         <mc:AlternateContent>
           <mc:Choice Requires="wps">
             <w:drawing>
-              <wp:anchor distT="0" distB="0" distL="114300" distR="114300" simplePos="0" relativeHeight="251666432" behindDoc="0" locked="0" layoutInCell="1" allowOverlap="1" wp14:anchorId="421CA162" wp14:editId="7AD591B4">
+              <wp:anchor distT="0" distB="0" distL="114300" distR="114300" simplePos="0" relativeHeight="251663360" behindDoc="0" locked="0" layoutInCell="1" allowOverlap="1" wp14:anchorId="1049202F" wp14:editId="6064630B">
                 <wp:simplePos x="0" y="0"/>
                 <wp:positionH relativeFrom="column">
                   <wp:posOffset>1295400</wp:posOffset>
@@ -475,7 +1292,7 @@
           </mc:Choice>
           <mc:Fallback>
             <w:pict>
-              <v:rect w14:anchorId="421CA162" id="Rectangle 3" o:spid="_x0000_s1028" style="position:absolute;margin-left:102pt;margin-top:6.85pt;width:96.6pt;height:223.8pt;z-index:251666432;visibility:visible;mso-wrap-style:square;mso-wrap-distance-left:9pt;mso-wrap-distance-top:0;mso-wrap-distance-right:9pt;mso-wrap-distance-bottom:0;mso-position-horizontal:absolute;mso-position-horizontal-relative:text;mso-position-vertical:absolute;mso-position-vertical-relative:text;v-text-anchor:middle" o:gfxdata="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" fillcolor="white [3201]" strokecolor="#4ea72e [3209]" strokeweight="1.5pt">
+              <v:rect w14:anchorId="1049202F" id="Rectangle 3" o:spid="_x0000_s1028" style="position:absolute;left:0;text-align:left;margin-left:102pt;margin-top:6.85pt;width:96.6pt;height:223.8pt;z-index:251663360;visibility:visible;mso-wrap-style:square;mso-wrap-distance-left:9pt;mso-wrap-distance-top:0;mso-wrap-distance-right:9pt;mso-wrap-distance-bottom:0;mso-position-horizontal:absolute;mso-position-horizontal-relative:text;mso-position-vertical:absolute;mso-position-vertical-relative:text;v-text-anchor:middle" o:gfxdata="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" fillcolor="white [3201]" strokecolor="#4ea72e [3209]" strokeweight="1.5pt">
                 <v:textbox>
                   <w:txbxContent>
                     <w:p>
@@ -496,6 +1313,7 @@
     </w:p>
     <w:p>
       <w:pPr>
+        <w:jc w:val="center"/>
         <w:rPr>
           <w:rFonts w:ascii="Times New Roman" w:hAnsi="Times New Roman" w:cs="Times New Roman"/>
         </w:rPr>
@@ -508,7 +1326,7 @@
         <mc:AlternateContent>
           <mc:Choice Requires="wps">
             <w:drawing>
-              <wp:anchor distT="0" distB="0" distL="114300" distR="114300" simplePos="0" relativeHeight="251686912" behindDoc="0" locked="0" layoutInCell="1" allowOverlap="1" wp14:anchorId="35236C78" wp14:editId="367434A3">
+              <wp:anchor distT="0" distB="0" distL="114300" distR="114300" simplePos="0" relativeHeight="251675648" behindDoc="0" locked="0" layoutInCell="1" allowOverlap="1" wp14:anchorId="06389124" wp14:editId="4324B405">
                 <wp:simplePos x="0" y="0"/>
                 <wp:positionH relativeFrom="column">
                   <wp:posOffset>2537460</wp:posOffset>
@@ -568,7 +1386,7 @@
           </mc:Choice>
           <mc:Fallback>
             <w:pict>
-              <v:shapetype w14:anchorId="1965A4D6" id="_x0000_t34" coordsize="21600,21600" o:spt="34" o:oned="t" adj="10800" path="m,l@0,0@0,21600,21600,21600e" filled="f">
+              <v:shapetype w14:anchorId="72C3117F" id="_x0000_t34" coordsize="21600,21600" o:spt="34" o:oned="t" adj="10800" path="m,l@0,0@0,21600,21600,21600e" filled="f">
                 <v:stroke joinstyle="miter"/>
                 <v:formulas>
                   <v:f eqn="val #0"/>
@@ -579,7 +1397,7 @@
                 </v:handles>
                 <o:lock v:ext="edit" shapetype="t"/>
               </v:shapetype>
-              <v:shape id="Connector: Elbow 11" o:spid="_x0000_s1026" type="#_x0000_t34" style="position:absolute;margin-left:199.8pt;margin-top:103.5pt;width:57pt;height:25.8pt;z-index:251686912;visibility:visible;mso-wrap-style:square;mso-width-percent:0;mso-height-percent:0;mso-wrap-distance-left:9pt;mso-wrap-distance-top:0;mso-wrap-distance-right:9pt;mso-wrap-distance-bottom:0;mso-position-horizontal:absolute;mso-position-horizontal-relative:text;mso-position-vertical:absolute;mso-position-vertical-relative:text;mso-width-percent:0;mso-height-percent:0;mso-width-relative:margin;mso-height-relative:margin" o:gfxdata="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" adj="9895" strokecolor="black [3200]" strokeweight="1.5pt">
+              <v:shape id="Connector: Elbow 11" o:spid="_x0000_s1026" type="#_x0000_t34" style="position:absolute;margin-left:199.8pt;margin-top:103.5pt;width:57pt;height:25.8pt;z-index:251675648;visibility:visible;mso-wrap-style:square;mso-width-percent:0;mso-height-percent:0;mso-wrap-distance-left:9pt;mso-wrap-distance-top:0;mso-wrap-distance-right:9pt;mso-wrap-distance-bottom:0;mso-position-horizontal:absolute;mso-position-horizontal-relative:text;mso-position-vertical:absolute;mso-position-vertical-relative:text;mso-width-percent:0;mso-height-percent:0;mso-width-relative:margin;mso-height-relative:margin" o:gfxdata="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" adj="9895" strokecolor="black [3200]" strokeweight="1.5pt">
                 <v:stroke endarrow="block"/>
               </v:shape>
             </w:pict>
@@ -594,7 +1412,7 @@
         <mc:AlternateContent>
           <mc:Choice Requires="wps">
             <w:drawing>
-              <wp:anchor distT="0" distB="0" distL="114300" distR="114300" simplePos="0" relativeHeight="251687936" behindDoc="0" locked="0" layoutInCell="1" allowOverlap="1" wp14:anchorId="1DD15008" wp14:editId="7120CB45">
+              <wp:anchor distT="0" distB="0" distL="114300" distR="114300" simplePos="0" relativeHeight="251676672" behindDoc="0" locked="0" layoutInCell="1" allowOverlap="1" wp14:anchorId="721B0884" wp14:editId="1222B4F4">
                 <wp:simplePos x="0" y="0"/>
                 <wp:positionH relativeFrom="column">
                   <wp:posOffset>2529840</wp:posOffset>
@@ -654,7 +1472,7 @@
           </mc:Choice>
           <mc:Fallback>
             <w:pict>
-              <v:shape w14:anchorId="16C6A7E1" id="Connector: Elbow 12" o:spid="_x0000_s1026" type="#_x0000_t34" style="position:absolute;margin-left:199.2pt;margin-top:77.7pt;width:57.6pt;height:25.2pt;flip:y;z-index:251687936;visibility:visible;mso-wrap-style:square;mso-width-percent:0;mso-height-percent:0;mso-wrap-distance-left:9pt;mso-wrap-distance-top:0;mso-wrap-distance-right:9pt;mso-wrap-distance-bottom:0;mso-position-horizontal:absolute;mso-position-horizontal-relative:text;mso-position-vertical:absolute;mso-position-vertical-relative:text;mso-width-percent:0;mso-height-percent:0;mso-width-relative:margin;mso-height-relative:margin" o:gfxdata="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" adj="10159" strokecolor="black [3200]" strokeweight="1.5pt">
+              <v:shape w14:anchorId="54E3F6C7" id="Connector: Elbow 12" o:spid="_x0000_s1026" type="#_x0000_t34" style="position:absolute;margin-left:199.2pt;margin-top:77.7pt;width:57.6pt;height:25.2pt;flip:y;z-index:251676672;visibility:visible;mso-wrap-style:square;mso-width-percent:0;mso-height-percent:0;mso-wrap-distance-left:9pt;mso-wrap-distance-top:0;mso-wrap-distance-right:9pt;mso-wrap-distance-bottom:0;mso-position-horizontal:absolute;mso-position-horizontal-relative:text;mso-position-vertical:absolute;mso-position-vertical-relative:text;mso-width-percent:0;mso-height-percent:0;mso-width-relative:margin;mso-height-relative:margin" o:gfxdata="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" adj="10159" strokecolor="black [3200]" strokeweight="1.5pt">
                 <v:stroke endarrow="block"/>
               </v:shape>
             </w:pict>
@@ -669,7 +1487,7 @@
         <mc:AlternateContent>
           <mc:Choice Requires="wps">
             <w:drawing>
-              <wp:anchor distT="0" distB="0" distL="114300" distR="114300" simplePos="0" relativeHeight="251683840" behindDoc="0" locked="0" layoutInCell="1" allowOverlap="1" wp14:anchorId="34BB9885" wp14:editId="48199DE9">
+              <wp:anchor distT="0" distB="0" distL="114300" distR="114300" simplePos="0" relativeHeight="251673600" behindDoc="0" locked="0" layoutInCell="1" allowOverlap="1" wp14:anchorId="5884B800" wp14:editId="7693BD26">
                 <wp:simplePos x="0" y="0"/>
                 <wp:positionH relativeFrom="column">
                   <wp:posOffset>3261360</wp:posOffset>
@@ -738,7 +1556,7 @@
           </mc:Choice>
           <mc:Fallback>
             <w:pict>
-              <v:rect w14:anchorId="34BB9885" id="Rectangle 10" o:spid="_x0000_s1029" style="position:absolute;margin-left:256.8pt;margin-top:57.9pt;width:134.4pt;height:41.4pt;z-index:251683840;visibility:visible;mso-wrap-style:square;mso-width-percent:0;mso-wrap-distance-left:9pt;mso-wrap-distance-top:0;mso-wrap-distance-right:9pt;mso-wrap-distance-bottom:0;mso-position-horizontal:absolute;mso-position-horizontal-relative:text;mso-position-vertical:absolute;mso-position-vertical-relative:text;mso-width-percent:0;mso-width-relative:margin;v-text-anchor:middle" o:gfxdata="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" fillcolor="white [3201]" strokecolor="#4ea72e [3209]" strokeweight="1.5pt">
+              <v:rect w14:anchorId="5884B800" id="Rectangle 10" o:spid="_x0000_s1029" style="position:absolute;left:0;text-align:left;margin-left:256.8pt;margin-top:57.9pt;width:134.4pt;height:41.4pt;z-index:251673600;visibility:visible;mso-wrap-style:square;mso-width-percent:0;mso-wrap-distance-left:9pt;mso-wrap-distance-top:0;mso-wrap-distance-right:9pt;mso-wrap-distance-bottom:0;mso-position-horizontal:absolute;mso-position-horizontal-relative:text;mso-position-vertical:absolute;mso-position-vertical-relative:text;mso-width-percent:0;mso-width-relative:margin;v-text-anchor:middle" o:gfxdata="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" fillcolor="white [3201]" strokecolor="#4ea72e [3209]" strokeweight="1.5pt">
                 <v:textbox>
                   <w:txbxContent>
                     <w:p>
@@ -764,7 +1582,7 @@
         <mc:AlternateContent>
           <mc:Choice Requires="wps">
             <w:drawing>
-              <wp:anchor distT="0" distB="0" distL="114300" distR="114300" simplePos="0" relativeHeight="251685888" behindDoc="0" locked="0" layoutInCell="1" allowOverlap="1" wp14:anchorId="0E74FFC3" wp14:editId="023113B7">
+              <wp:anchor distT="0" distB="0" distL="114300" distR="114300" simplePos="0" relativeHeight="251674624" behindDoc="0" locked="0" layoutInCell="1" allowOverlap="1" wp14:anchorId="1CCC6340" wp14:editId="68085F3F">
                 <wp:simplePos x="0" y="0"/>
                 <wp:positionH relativeFrom="column">
                   <wp:posOffset>3268980</wp:posOffset>
@@ -833,7 +1651,7 @@
           </mc:Choice>
           <mc:Fallback>
             <w:pict>
-              <v:rect w14:anchorId="0E74FFC3" id="_x0000_s1030" style="position:absolute;margin-left:257.4pt;margin-top:105.9pt;width:132.6pt;height:41.4pt;z-index:251685888;visibility:visible;mso-wrap-style:square;mso-width-percent:0;mso-wrap-distance-left:9pt;mso-wrap-distance-top:0;mso-wrap-distance-right:9pt;mso-wrap-distance-bottom:0;mso-position-horizontal:absolute;mso-position-horizontal-relative:text;mso-position-vertical:absolute;mso-position-vertical-relative:text;mso-width-percent:0;mso-width-relative:margin;v-text-anchor:middle" o:gfxdata="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" fillcolor="white [3201]" strokecolor="#4ea72e [3209]" strokeweight="1.5pt">
+              <v:rect w14:anchorId="1CCC6340" id="_x0000_s1030" style="position:absolute;left:0;text-align:left;margin-left:257.4pt;margin-top:105.9pt;width:132.6pt;height:41.4pt;z-index:251674624;visibility:visible;mso-wrap-style:square;mso-width-percent:0;mso-wrap-distance-left:9pt;mso-wrap-distance-top:0;mso-wrap-distance-right:9pt;mso-wrap-distance-bottom:0;mso-position-horizontal:absolute;mso-position-horizontal-relative:text;mso-position-vertical:absolute;mso-position-vertical-relative:text;mso-width-percent:0;mso-width-relative:margin;v-text-anchor:middle" o:gfxdata="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" fillcolor="white [3201]" strokecolor="#4ea72e [3209]" strokeweight="1.5pt">
                 <v:textbox>
                   <w:txbxContent>
                     <w:p>
@@ -859,7 +1677,7 @@
         <mc:AlternateContent>
           <mc:Choice Requires="wps">
             <w:drawing>
-              <wp:anchor distT="0" distB="0" distL="114300" distR="114300" simplePos="0" relativeHeight="251679744" behindDoc="0" locked="0" layoutInCell="1" allowOverlap="1" wp14:anchorId="7644651F" wp14:editId="23EA301F">
+              <wp:anchor distT="0" distB="0" distL="114300" distR="114300" simplePos="0" relativeHeight="251670528" behindDoc="0" locked="0" layoutInCell="1" allowOverlap="1" wp14:anchorId="243ADB4A" wp14:editId="00FB72D7">
                 <wp:simplePos x="0" y="0"/>
                 <wp:positionH relativeFrom="margin">
                   <wp:align>center</wp:align>
@@ -911,7 +1729,7 @@
           </mc:Choice>
           <mc:Fallback>
             <w:pict>
-              <v:shape w14:anchorId="6B2EAC6D" id="Straight Arrow Connector 7" o:spid="_x0000_s1026" type="#_x0000_t32" style="position:absolute;margin-left:0;margin-top:15pt;width:50.4pt;height:.6pt;z-index:251679744;visibility:visible;mso-wrap-style:square;mso-wrap-distance-left:9pt;mso-wrap-distance-top:0;mso-wrap-distance-right:9pt;mso-wrap-distance-bottom:0;mso-position-horizontal:center;mso-position-horizontal-relative:margin;mso-position-vertical:absolute;mso-position-vertical-relative:text" o:gfxdata="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" strokecolor="black [3200]" strokeweight="1.5pt">
+              <v:shape w14:anchorId="298624A3" id="Straight Arrow Connector 7" o:spid="_x0000_s1026" type="#_x0000_t32" style="position:absolute;margin-left:0;margin-top:15pt;width:50.4pt;height:.6pt;z-index:251670528;visibility:visible;mso-wrap-style:square;mso-wrap-distance-left:9pt;mso-wrap-distance-top:0;mso-wrap-distance-right:9pt;mso-wrap-distance-bottom:0;mso-position-horizontal:center;mso-position-horizontal-relative:margin;mso-position-vertical:absolute;mso-position-vertical-relative:text" o:gfxdata="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" strokecolor="black [3200]" strokeweight="1.5pt">
                 <v:stroke endarrow="block" joinstyle="miter"/>
                 <w10:wrap anchorx="margin"/>
               </v:shape>
@@ -927,7 +1745,7 @@
         <mc:AlternateContent>
           <mc:Choice Requires="wps">
             <w:drawing>
-              <wp:anchor distT="0" distB="0" distL="114300" distR="114300" simplePos="0" relativeHeight="251681792" behindDoc="0" locked="0" layoutInCell="1" allowOverlap="1" wp14:anchorId="6A7C28E8" wp14:editId="6D3135AE">
+              <wp:anchor distT="0" distB="0" distL="114300" distR="114300" simplePos="0" relativeHeight="251671552" behindDoc="0" locked="0" layoutInCell="1" allowOverlap="1" wp14:anchorId="4971441F" wp14:editId="194F44F0">
                 <wp:simplePos x="0" y="0"/>
                 <wp:positionH relativeFrom="margin">
                   <wp:align>center</wp:align>
@@ -979,7 +1797,7 @@
           </mc:Choice>
           <mc:Fallback>
             <w:pict>
-              <v:shape w14:anchorId="1E6D160C" id="Straight Arrow Connector 6" o:spid="_x0000_s1026" type="#_x0000_t32" style="position:absolute;margin-left:0;margin-top:183.6pt;width:48.6pt;height:.6pt;flip:y;z-index:251681792;visibility:visible;mso-wrap-style:square;mso-wrap-distance-left:9pt;mso-wrap-distance-top:0;mso-wrap-distance-right:9pt;mso-wrap-distance-bottom:0;mso-position-horizontal:center;mso-position-horizontal-relative:margin;mso-position-vertical:absolute;mso-position-vertical-relative:text" o:gfxdata="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" strokecolor="black [3200]" strokeweight="1.5pt">
+              <v:shape w14:anchorId="316B05D2" id="Straight Arrow Connector 6" o:spid="_x0000_s1026" type="#_x0000_t32" style="position:absolute;margin-left:0;margin-top:183.6pt;width:48.6pt;height:.6pt;flip:y;z-index:251671552;visibility:visible;mso-wrap-style:square;mso-wrap-distance-left:9pt;mso-wrap-distance-top:0;mso-wrap-distance-right:9pt;mso-wrap-distance-bottom:0;mso-position-horizontal:center;mso-position-horizontal-relative:margin;mso-position-vertical:absolute;mso-position-vertical-relative:text" o:gfxdata="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" strokecolor="black [3200]" strokeweight="1.5pt">
                 <v:stroke endarrow="block" joinstyle="miter"/>
                 <w10:wrap anchorx="margin"/>
               </v:shape>
@@ -995,7 +1813,7 @@
         <mc:AlternateContent>
           <mc:Choice Requires="wps">
             <w:drawing>
-              <wp:anchor distT="0" distB="0" distL="114300" distR="114300" simplePos="0" relativeHeight="251663360" behindDoc="0" locked="0" layoutInCell="1" allowOverlap="1" wp14:anchorId="31BC8BD5" wp14:editId="5AC0CD40">
+              <wp:anchor distT="0" distB="0" distL="114300" distR="114300" simplePos="0" relativeHeight="251661312" behindDoc="0" locked="0" layoutInCell="1" allowOverlap="1" wp14:anchorId="11146ACE" wp14:editId="57521C7A">
                 <wp:simplePos x="0" y="0"/>
                 <wp:positionH relativeFrom="margin">
                   <wp:posOffset>3177540</wp:posOffset>
@@ -1061,7 +1879,7 @@
           </mc:Choice>
           <mc:Fallback>
             <w:pict>
-              <v:rect w14:anchorId="31BC8BD5" id="_x0000_s1031" style="position:absolute;margin-left:250.2pt;margin-top:161.4pt;width:84pt;height:44.4pt;z-index:251663360;visibility:visible;mso-wrap-style:square;mso-wrap-distance-left:9pt;mso-wrap-distance-top:0;mso-wrap-distance-right:9pt;mso-wrap-distance-bottom:0;mso-position-horizontal:absolute;mso-position-horizontal-relative:margin;mso-position-vertical:absolute;mso-position-vertical-relative:text;v-text-anchor:middle" o:gfxdata="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" fillcolor="white [3201]" strokecolor="#4ea72e [3209]" strokeweight="1.5pt">
+              <v:rect w14:anchorId="11146ACE" id="_x0000_s1031" style="position:absolute;left:0;text-align:left;margin-left:250.2pt;margin-top:161.4pt;width:84pt;height:44.4pt;z-index:251661312;visibility:visible;mso-wrap-style:square;mso-wrap-distance-left:9pt;mso-wrap-distance-top:0;mso-wrap-distance-right:9pt;mso-wrap-distance-bottom:0;mso-position-horizontal:absolute;mso-position-horizontal-relative:margin;mso-position-vertical:absolute;mso-position-vertical-relative:text;v-text-anchor:middle" o:gfxdata="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" fillcolor="white [3201]" strokecolor="#4ea72e [3209]" strokeweight="1.5pt">
                 <v:textbox>
                   <w:txbxContent>
                     <w:p>
@@ -1088,7 +1906,7 @@
         <mc:AlternateContent>
           <mc:Choice Requires="wps">
             <w:drawing>
-              <wp:anchor distT="0" distB="0" distL="114300" distR="114300" simplePos="0" relativeHeight="251670528" behindDoc="0" locked="0" layoutInCell="1" allowOverlap="1" wp14:anchorId="4AC1A3AF" wp14:editId="1557B676">
+              <wp:anchor distT="0" distB="0" distL="114300" distR="114300" simplePos="0" relativeHeight="251665408" behindDoc="0" locked="0" layoutInCell="1" allowOverlap="1" wp14:anchorId="041B64A4" wp14:editId="29F0A5C5">
                 <wp:simplePos x="0" y="0"/>
                 <wp:positionH relativeFrom="column">
                   <wp:posOffset>1295400</wp:posOffset>
@@ -1134,16 +1952,8 @@
                             <w:pPr>
                               <w:jc w:val="center"/>
                             </w:pPr>
-                            <w:proofErr w:type="spellStart"/>
                             <w:r>
-                              <w:t>WiFi</w:t>
-                            </w:r>
-                            <w:proofErr w:type="spellEnd"/>
-                            <w:r>
-                              <w:t xml:space="preserve"> </w:t>
-                            </w:r>
-                            <w:r>
-                              <w:t>+</w:t>
+                              <w:t>WiFi +</w:t>
                             </w:r>
                           </w:p>
                           <w:p>
@@ -1184,7 +1994,7 @@
           </mc:Choice>
           <mc:Fallback>
             <w:pict>
-              <v:rect w14:anchorId="4AC1A3AF" id="_x0000_s1032" style="position:absolute;margin-left:102pt;margin-top:207.9pt;width:96.6pt;height:76.2pt;z-index:251670528;visibility:visible;mso-wrap-style:square;mso-width-percent:0;mso-height-percent:0;mso-wrap-distance-left:9pt;mso-wrap-distance-top:0;mso-wrap-distance-right:9pt;mso-wrap-distance-bottom:0;mso-position-horizontal:absolute;mso-position-horizontal-relative:text;mso-position-vertical:absolute;mso-position-vertical-relative:text;mso-width-percent:0;mso-height-percent:0;mso-width-relative:margin;mso-height-relative:margin;v-text-anchor:middle" o:gfxdata="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" fillcolor="white [3201]" strokecolor="#4ea72e [3209]" strokeweight="1.5pt">
+              <v:rect w14:anchorId="041B64A4" id="_x0000_s1032" style="position:absolute;left:0;text-align:left;margin-left:102pt;margin-top:207.9pt;width:96.6pt;height:76.2pt;z-index:251665408;visibility:visible;mso-wrap-style:square;mso-width-percent:0;mso-height-percent:0;mso-wrap-distance-left:9pt;mso-wrap-distance-top:0;mso-wrap-distance-right:9pt;mso-wrap-distance-bottom:0;mso-position-horizontal:absolute;mso-position-horizontal-relative:text;mso-position-vertical:absolute;mso-position-vertical-relative:text;mso-width-percent:0;mso-height-percent:0;mso-width-relative:margin;mso-height-relative:margin;v-text-anchor:middle" o:gfxdata="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" fillcolor="white [3201]" strokecolor="#4ea72e [3209]" strokeweight="1.5pt">
                 <v:textbox>
                   <w:txbxContent>
                     <w:p>
@@ -1197,10 +2007,7 @@
                       </w:r>
                       <w:proofErr w:type="spellEnd"/>
                       <w:r>
-                        <w:t xml:space="preserve"> </w:t>
-                      </w:r>
-                      <w:r>
-                        <w:t>+</w:t>
+                        <w:t xml:space="preserve"> +</w:t>
                       </w:r>
                     </w:p>
                     <w:p>
@@ -1234,7 +2041,7 @@
         <mc:AlternateContent>
           <mc:Choice Requires="wps">
             <w:drawing>
-              <wp:anchor distT="0" distB="0" distL="114300" distR="114300" simplePos="0" relativeHeight="251672576" behindDoc="0" locked="0" layoutInCell="1" allowOverlap="1" wp14:anchorId="18A18C1A" wp14:editId="40641067">
+              <wp:anchor distT="0" distB="0" distL="114300" distR="114300" simplePos="0" relativeHeight="251666432" behindDoc="0" locked="0" layoutInCell="1" allowOverlap="1" wp14:anchorId="10144744" wp14:editId="74FEC73A">
                 <wp:simplePos x="0" y="0"/>
                 <wp:positionH relativeFrom="margin">
                   <wp:posOffset>3228340</wp:posOffset>
@@ -1281,10 +2088,7 @@
                               <w:jc w:val="center"/>
                             </w:pPr>
                             <w:r>
-                              <w:t>Blynk</w:t>
-                            </w:r>
-                            <w:r>
-                              <w:t xml:space="preserve"> App</w:t>
+                              <w:t>Thingsboard App</w:t>
                             </w:r>
                           </w:p>
                         </w:txbxContent>
@@ -1303,16 +2107,18 @@
           </mc:Choice>
           <mc:Fallback>
             <w:pict>
-              <v:rect w14:anchorId="18A18C1A" id="_x0000_s1033" style="position:absolute;margin-left:254.2pt;margin-top:232.8pt;width:84pt;height:44.4pt;z-index:251672576;visibility:visible;mso-wrap-style:square;mso-wrap-distance-left:9pt;mso-wrap-distance-top:0;mso-wrap-distance-right:9pt;mso-wrap-distance-bottom:0;mso-position-horizontal:absolute;mso-position-horizontal-relative:margin;mso-position-vertical:absolute;mso-position-vertical-relative:text;v-text-anchor:middle" o:gfxdata="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" fillcolor="white [3201]" strokecolor="#4ea72e [3209]" strokeweight="1.5pt">
+              <v:rect w14:anchorId="10144744" id="_x0000_s1033" style="position:absolute;left:0;text-align:left;margin-left:254.2pt;margin-top:232.8pt;width:84pt;height:44.4pt;z-index:251666432;visibility:visible;mso-wrap-style:square;mso-wrap-distance-left:9pt;mso-wrap-distance-top:0;mso-wrap-distance-right:9pt;mso-wrap-distance-bottom:0;mso-position-horizontal:absolute;mso-position-horizontal-relative:margin;mso-position-vertical:absolute;mso-position-vertical-relative:text;v-text-anchor:middle" o:gfxdata="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" fillcolor="white [3201]" strokecolor="#4ea72e [3209]" strokeweight="1.5pt">
                 <v:textbox>
                   <w:txbxContent>
                     <w:p>
                       <w:pPr>
                         <w:jc w:val="center"/>
                       </w:pPr>
+                      <w:proofErr w:type="spellStart"/>
                       <w:r>
-                        <w:t>Blynk</w:t>
+                        <w:t>Thingsboard</w:t>
                       </w:r>
+                      <w:proofErr w:type="spellEnd"/>
                       <w:r>
                         <w:t xml:space="preserve"> App</w:t>
                       </w:r>
@@ -1333,7 +2139,7 @@
         <mc:AlternateContent>
           <mc:Choice Requires="wps">
             <w:drawing>
-              <wp:anchor distT="0" distB="0" distL="114300" distR="114300" simplePos="0" relativeHeight="251682816" behindDoc="0" locked="0" layoutInCell="1" allowOverlap="1" wp14:anchorId="365B7D18" wp14:editId="42710F2C">
+              <wp:anchor distT="0" distB="0" distL="114300" distR="114300" simplePos="0" relativeHeight="251672576" behindDoc="0" locked="0" layoutInCell="1" allowOverlap="1" wp14:anchorId="6D2DFFDE" wp14:editId="18BDD4F9">
                 <wp:simplePos x="0" y="0"/>
                 <wp:positionH relativeFrom="margin">
                   <wp:align>center</wp:align>
@@ -1386,7 +2192,7 @@
           </mc:Choice>
           <mc:Fallback>
             <w:pict>
-              <v:shape w14:anchorId="6B3E8980" id="Straight Arrow Connector 9" o:spid="_x0000_s1026" type="#_x0000_t32" style="position:absolute;margin-left:0;margin-top:254.1pt;width:54.6pt;height:.6pt;z-index:251682816;visibility:visible;mso-wrap-style:square;mso-wrap-distance-left:9pt;mso-wrap-distance-top:0;mso-wrap-distance-right:9pt;mso-wrap-distance-bottom:0;mso-position-horizontal:center;mso-position-horizontal-relative:margin;mso-position-vertical:absolute;mso-position-vertical-relative:text" o:gfxdata="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" strokecolor="black [3200]" strokeweight="1.5pt">
+              <v:shape w14:anchorId="43782F50" id="Straight Arrow Connector 9" o:spid="_x0000_s1026" type="#_x0000_t32" style="position:absolute;margin-left:0;margin-top:254.1pt;width:54.6pt;height:.6pt;z-index:251672576;visibility:visible;mso-wrap-style:square;mso-wrap-distance-left:9pt;mso-wrap-distance-top:0;mso-wrap-distance-right:9pt;mso-wrap-distance-bottom:0;mso-position-horizontal:center;mso-position-horizontal-relative:margin;mso-position-vertical:absolute;mso-position-vertical-relative:text" o:gfxdata="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" strokecolor="black [3200]" strokeweight="1.5pt">
                 <v:stroke startarrow="block" endarrow="block" joinstyle="miter"/>
                 <w10:wrap anchorx="margin"/>
               </v:shape>
@@ -1402,7 +2208,7 @@
         <mc:AlternateContent>
           <mc:Choice Requires="wps">
             <w:drawing>
-              <wp:anchor distT="0" distB="0" distL="114300" distR="114300" simplePos="0" relativeHeight="251674624" behindDoc="0" locked="0" layoutInCell="1" allowOverlap="1" wp14:anchorId="7D7144E3" wp14:editId="507C98E5">
+              <wp:anchor distT="0" distB="0" distL="114300" distR="114300" simplePos="0" relativeHeight="251668480" behindDoc="0" locked="0" layoutInCell="1" allowOverlap="1" wp14:anchorId="45A00888" wp14:editId="27742C77">
                 <wp:simplePos x="0" y="0"/>
                 <wp:positionH relativeFrom="column">
                   <wp:posOffset>670560</wp:posOffset>
@@ -1454,7 +2260,7 @@
           </mc:Choice>
           <mc:Fallback>
             <w:pict>
-              <v:shape w14:anchorId="7FE0D50E" id="Straight Arrow Connector 7" o:spid="_x0000_s1026" type="#_x0000_t32" style="position:absolute;margin-left:52.8pt;margin-top:122.1pt;width:50.4pt;height:.6pt;z-index:251674624;visibility:visible;mso-wrap-style:square;mso-wrap-distance-left:9pt;mso-wrap-distance-top:0;mso-wrap-distance-right:9pt;mso-wrap-distance-bottom:0;mso-position-horizontal:absolute;mso-position-horizontal-relative:text;mso-position-vertical:absolute;mso-position-vertical-relative:text" o:gfxdata="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" strokecolor="black [3200]" strokeweight="1.5pt">
+              <v:shape w14:anchorId="366FD3FF" id="Straight Arrow Connector 7" o:spid="_x0000_s1026" type="#_x0000_t32" style="position:absolute;margin-left:52.8pt;margin-top:122.1pt;width:50.4pt;height:.6pt;z-index:251668480;visibility:visible;mso-wrap-style:square;mso-wrap-distance-left:9pt;mso-wrap-distance-top:0;mso-wrap-distance-right:9pt;mso-wrap-distance-bottom:0;mso-position-horizontal:absolute;mso-position-horizontal-relative:text;mso-position-vertical:absolute;mso-position-vertical-relative:text" o:gfxdata="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" strokecolor="black [3200]" strokeweight="1.5pt">
                 <v:stroke endarrow="block" joinstyle="miter"/>
               </v:shape>
             </w:pict>
@@ -1469,7 +2275,7 @@
         <mc:AlternateContent>
           <mc:Choice Requires="wps">
             <w:drawing>
-              <wp:anchor distT="0" distB="0" distL="114300" distR="114300" simplePos="0" relativeHeight="251673600" behindDoc="0" locked="0" layoutInCell="1" allowOverlap="1" wp14:anchorId="2F79DC52" wp14:editId="2BE28DF0">
+              <wp:anchor distT="0" distB="0" distL="114300" distR="114300" simplePos="0" relativeHeight="251667456" behindDoc="0" locked="0" layoutInCell="1" allowOverlap="1" wp14:anchorId="2EDA89A7" wp14:editId="10DF9CE5">
                 <wp:simplePos x="0" y="0"/>
                 <wp:positionH relativeFrom="column">
                   <wp:posOffset>678180</wp:posOffset>
@@ -1521,7 +2327,7 @@
           </mc:Choice>
           <mc:Fallback>
             <w:pict>
-              <v:shape w14:anchorId="61DABFD7" id="Straight Arrow Connector 6" o:spid="_x0000_s1026" type="#_x0000_t32" style="position:absolute;margin-left:53.4pt;margin-top:26.7pt;width:48.6pt;height:.6pt;flip:y;z-index:251673600;visibility:visible;mso-wrap-style:square;mso-wrap-distance-left:9pt;mso-wrap-distance-top:0;mso-wrap-distance-right:9pt;mso-wrap-distance-bottom:0;mso-position-horizontal:absolute;mso-position-horizontal-relative:text;mso-position-vertical:absolute;mso-position-vertical-relative:text" o:gfxdata="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" strokecolor="black [3200]" strokeweight="1.5pt">
+              <v:shape w14:anchorId="05E1BE2B" id="Straight Arrow Connector 6" o:spid="_x0000_s1026" type="#_x0000_t32" style="position:absolute;margin-left:53.4pt;margin-top:26.7pt;width:48.6pt;height:.6pt;flip:y;z-index:251667456;visibility:visible;mso-wrap-style:square;mso-wrap-distance-left:9pt;mso-wrap-distance-top:0;mso-wrap-distance-right:9pt;mso-wrap-distance-bottom:0;mso-position-horizontal:absolute;mso-position-horizontal-relative:text;mso-position-vertical:absolute;mso-position-vertical-relative:text" o:gfxdata="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" strokecolor="black [3200]" strokeweight="1.5pt">
                 <v:stroke endarrow="block" joinstyle="miter"/>
               </v:shape>
             </w:pict>
@@ -1536,7 +2342,7 @@
         <mc:AlternateContent>
           <mc:Choice Requires="wps">
             <w:drawing>
-              <wp:anchor distT="0" distB="0" distL="114300" distR="114300" simplePos="0" relativeHeight="251661312" behindDoc="0" locked="0" layoutInCell="1" allowOverlap="1" wp14:anchorId="31204C75" wp14:editId="4D547CB2">
+              <wp:anchor distT="0" distB="0" distL="114300" distR="114300" simplePos="0" relativeHeight="251660288" behindDoc="0" locked="0" layoutInCell="1" allowOverlap="1" wp14:anchorId="6D92ACC5" wp14:editId="2EFAE885">
                 <wp:simplePos x="0" y="0"/>
                 <wp:positionH relativeFrom="column">
                   <wp:posOffset>-396240</wp:posOffset>
@@ -1602,7 +2408,7 @@
           </mc:Choice>
           <mc:Fallback>
             <w:pict>
-              <v:rect w14:anchorId="31204C75" id="_x0000_s1034" style="position:absolute;margin-left:-31.2pt;margin-top:101.4pt;width:84pt;height:44.4pt;z-index:251661312;visibility:visible;mso-wrap-style:square;mso-wrap-distance-left:9pt;mso-wrap-distance-top:0;mso-wrap-distance-right:9pt;mso-wrap-distance-bottom:0;mso-position-horizontal:absolute;mso-position-horizontal-relative:text;mso-position-vertical:absolute;mso-position-vertical-relative:text;v-text-anchor:middle" o:gfxdata="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" fillcolor="white [3201]" strokecolor="#4ea72e [3209]" strokeweight="1.5pt">
+              <v:rect w14:anchorId="6D92ACC5" id="_x0000_s1034" style="position:absolute;left:0;text-align:left;margin-left:-31.2pt;margin-top:101.4pt;width:84pt;height:44.4pt;z-index:251660288;visibility:visible;mso-wrap-style:square;mso-wrap-distance-left:9pt;mso-wrap-distance-top:0;mso-wrap-distance-right:9pt;mso-wrap-distance-bottom:0;mso-position-horizontal:absolute;mso-position-horizontal-relative:text;mso-position-vertical:absolute;mso-position-vertical-relative:text;v-text-anchor:middle" o:gfxdata="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" fillcolor="white [3201]" strokecolor="#4ea72e [3209]" strokeweight="1.5pt">
                 <v:textbox>
                   <w:txbxContent>
                     <w:p>
@@ -1628,7 +2434,7 @@
         <mc:AlternateContent>
           <mc:Choice Requires="wps">
             <w:drawing>
-              <wp:anchor distT="0" distB="0" distL="114300" distR="114300" simplePos="0" relativeHeight="251659264" behindDoc="0" locked="0" layoutInCell="1" allowOverlap="1" wp14:anchorId="3BA2705E" wp14:editId="520B3152">
+              <wp:anchor distT="0" distB="0" distL="114300" distR="114300" simplePos="0" relativeHeight="251659264" behindDoc="0" locked="0" layoutInCell="1" allowOverlap="1" wp14:anchorId="6AB6FFF8" wp14:editId="0986BC24">
                 <wp:simplePos x="0" y="0"/>
                 <wp:positionH relativeFrom="column">
                   <wp:posOffset>-388620</wp:posOffset>
@@ -1694,7 +2500,7 @@
           </mc:Choice>
           <mc:Fallback>
             <w:pict>
-              <v:rect w14:anchorId="3BA2705E" id="_x0000_s1035" style="position:absolute;margin-left:-30.6pt;margin-top:8.1pt;width:84pt;height:44.4pt;z-index:251659264;visibility:visible;mso-wrap-style:square;mso-wrap-distance-left:9pt;mso-wrap-distance-top:0;mso-wrap-distance-right:9pt;mso-wrap-distance-bottom:0;mso-position-horizontal:absolute;mso-position-horizontal-relative:text;mso-position-vertical:absolute;mso-position-vertical-relative:text;v-text-anchor:middle" o:gfxdata="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" fillcolor="white [3201]" strokecolor="#4ea72e [3209]" strokeweight="1.5pt">
+              <v:rect w14:anchorId="6AB6FFF8" id="_x0000_s1035" style="position:absolute;left:0;text-align:left;margin-left:-30.6pt;margin-top:8.1pt;width:84pt;height:44.4pt;z-index:251659264;visibility:visible;mso-wrap-style:square;mso-wrap-distance-left:9pt;mso-wrap-distance-top:0;mso-wrap-distance-right:9pt;mso-wrap-distance-bottom:0;mso-position-horizontal:absolute;mso-position-horizontal-relative:text;mso-position-vertical:absolute;mso-position-vertical-relative:text;v-text-anchor:middle" o:gfxdata="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" fillcolor="white [3201]" strokecolor="#4ea72e [3209]" strokeweight="1.5pt">
                 <v:textbox>
                   <w:txbxContent>
                     <w:p>
@@ -1713,6 +2519,2538 @@
         </mc:AlternateContent>
       </w:r>
     </w:p>
+    <w:p>
+      <w:pPr>
+        <w:jc w:val="center"/>
+        <w:rPr>
+          <w:rFonts w:ascii="Times New Roman" w:hAnsi="Times New Roman" w:cs="Times New Roman"/>
+        </w:rPr>
+      </w:pPr>
+    </w:p>
+    <w:p>
+      <w:pPr>
+        <w:jc w:val="center"/>
+        <w:rPr>
+          <w:rFonts w:ascii="Times New Roman" w:hAnsi="Times New Roman" w:cs="Times New Roman"/>
+        </w:rPr>
+      </w:pPr>
+    </w:p>
+    <w:p>
+      <w:pPr>
+        <w:jc w:val="center"/>
+        <w:rPr>
+          <w:rFonts w:ascii="Times New Roman" w:hAnsi="Times New Roman" w:cs="Times New Roman"/>
+        </w:rPr>
+      </w:pPr>
+    </w:p>
+    <w:p>
+      <w:pPr>
+        <w:jc w:val="center"/>
+        <w:rPr>
+          <w:rFonts w:ascii="Times New Roman" w:hAnsi="Times New Roman" w:cs="Times New Roman"/>
+        </w:rPr>
+      </w:pPr>
+    </w:p>
+    <w:p>
+      <w:pPr>
+        <w:jc w:val="center"/>
+        <w:rPr>
+          <w:rFonts w:ascii="Times New Roman" w:hAnsi="Times New Roman" w:cs="Times New Roman"/>
+        </w:rPr>
+      </w:pPr>
+    </w:p>
+    <w:p>
+      <w:pPr>
+        <w:jc w:val="center"/>
+        <w:rPr>
+          <w:rFonts w:ascii="Times New Roman" w:hAnsi="Times New Roman" w:cs="Times New Roman"/>
+        </w:rPr>
+      </w:pPr>
+    </w:p>
+    <w:p>
+      <w:pPr>
+        <w:jc w:val="center"/>
+        <w:rPr>
+          <w:rFonts w:ascii="Times New Roman" w:hAnsi="Times New Roman" w:cs="Times New Roman"/>
+        </w:rPr>
+      </w:pPr>
+    </w:p>
+    <w:p>
+      <w:pPr>
+        <w:jc w:val="center"/>
+        <w:rPr>
+          <w:rFonts w:ascii="Times New Roman" w:hAnsi="Times New Roman" w:cs="Times New Roman"/>
+        </w:rPr>
+      </w:pPr>
+    </w:p>
+    <w:p>
+      <w:pPr>
+        <w:jc w:val="center"/>
+        <w:rPr>
+          <w:rFonts w:ascii="Times New Roman" w:hAnsi="Times New Roman" w:cs="Times New Roman"/>
+        </w:rPr>
+      </w:pPr>
+    </w:p>
+    <w:p>
+      <w:pPr>
+        <w:rPr>
+          <w:rFonts w:ascii="Times New Roman" w:hAnsi="Times New Roman" w:cs="Times New Roman"/>
+        </w:rPr>
+      </w:pPr>
+    </w:p>
+    <w:p>
+      <w:pPr>
+        <w:rPr>
+          <w:rFonts w:ascii="Times New Roman" w:hAnsi="Times New Roman" w:cs="Times New Roman"/>
+        </w:rPr>
+      </w:pPr>
+    </w:p>
+    <w:p>
+      <w:pPr>
+        <w:tabs>
+          <w:tab w:val="left" w:pos="1065"/>
+        </w:tabs>
+        <w:rPr>
+          <w:rFonts w:ascii="Times New Roman" w:hAnsi="Times New Roman" w:cs="Times New Roman"/>
+        </w:rPr>
+      </w:pPr>
+      <w:r>
+        <w:rPr>
+          <w:rFonts w:ascii="Times New Roman" w:hAnsi="Times New Roman" w:cs="Times New Roman"/>
+        </w:rPr>
+        <w:tab/>
+      </w:r>
+    </w:p>
+    <w:p>
+      <w:pPr>
+        <w:tabs>
+          <w:tab w:val="left" w:pos="1065"/>
+        </w:tabs>
+        <w:rPr>
+          <w:rFonts w:ascii="Times New Roman" w:hAnsi="Times New Roman" w:cs="Times New Roman"/>
+        </w:rPr>
+      </w:pPr>
+    </w:p>
+    <w:p>
+      <w:pPr>
+        <w:tabs>
+          <w:tab w:val="left" w:pos="1065"/>
+        </w:tabs>
+        <w:rPr>
+          <w:rFonts w:ascii="Times New Roman" w:hAnsi="Times New Roman" w:cs="Times New Roman"/>
+        </w:rPr>
+      </w:pPr>
+    </w:p>
+    <w:p>
+      <w:pPr>
+        <w:tabs>
+          <w:tab w:val="left" w:pos="1065"/>
+        </w:tabs>
+        <w:rPr>
+          <w:rFonts w:ascii="Times New Roman" w:hAnsi="Times New Roman" w:cs="Times New Roman"/>
+        </w:rPr>
+      </w:pPr>
+    </w:p>
+    <w:p>
+      <w:pPr>
+        <w:tabs>
+          <w:tab w:val="left" w:pos="1065"/>
+        </w:tabs>
+        <w:rPr>
+          <w:rFonts w:ascii="Times New Roman" w:hAnsi="Times New Roman" w:cs="Times New Roman"/>
+        </w:rPr>
+      </w:pPr>
+    </w:p>
+    <w:p>
+      <w:pPr>
+        <w:tabs>
+          <w:tab w:val="left" w:pos="1065"/>
+        </w:tabs>
+        <w:rPr>
+          <w:rFonts w:ascii="Times New Roman" w:hAnsi="Times New Roman" w:cs="Times New Roman"/>
+        </w:rPr>
+      </w:pPr>
+    </w:p>
+    <w:p>
+      <w:pPr>
+        <w:tabs>
+          <w:tab w:val="left" w:pos="1065"/>
+        </w:tabs>
+        <w:rPr>
+          <w:rFonts w:ascii="Times New Roman" w:hAnsi="Times New Roman" w:cs="Times New Roman"/>
+        </w:rPr>
+      </w:pPr>
+    </w:p>
+    <w:p>
+      <w:pPr>
+        <w:tabs>
+          <w:tab w:val="left" w:pos="1065"/>
+        </w:tabs>
+        <w:rPr>
+          <w:rFonts w:ascii="Times New Roman" w:hAnsi="Times New Roman" w:cs="Times New Roman"/>
+        </w:rPr>
+      </w:pPr>
+    </w:p>
+    <w:p>
+      <w:pPr>
+        <w:tabs>
+          <w:tab w:val="left" w:pos="1065"/>
+        </w:tabs>
+        <w:rPr>
+          <w:rFonts w:ascii="Times New Roman" w:hAnsi="Times New Roman" w:cs="Times New Roman"/>
+        </w:rPr>
+      </w:pPr>
+    </w:p>
+    <w:p>
+      <w:pPr>
+        <w:tabs>
+          <w:tab w:val="left" w:pos="1065"/>
+        </w:tabs>
+        <w:rPr>
+          <w:rFonts w:ascii="Times New Roman" w:hAnsi="Times New Roman" w:cs="Times New Roman"/>
+        </w:rPr>
+      </w:pPr>
+    </w:p>
+    <w:p>
+      <w:pPr>
+        <w:tabs>
+          <w:tab w:val="left" w:pos="1065"/>
+        </w:tabs>
+        <w:rPr>
+          <w:rFonts w:ascii="Times New Roman" w:hAnsi="Times New Roman" w:cs="Times New Roman"/>
+          <w:b/>
+          <w:bCs/>
+          <w:u w:val="single"/>
+        </w:rPr>
+      </w:pPr>
+      <w:r>
+        <w:rPr>
+          <w:rFonts w:ascii="Times New Roman" w:hAnsi="Times New Roman" w:cs="Times New Roman"/>
+          <w:b/>
+          <w:bCs/>
+          <w:u w:val="single"/>
+        </w:rPr>
+        <w:t>Flowchart</w:t>
+      </w:r>
+    </w:p>
+    <w:p>
+      <w:pPr>
+        <w:tabs>
+          <w:tab w:val="left" w:pos="1065"/>
+        </w:tabs>
+        <w:rPr>
+          <w:rFonts w:ascii="Times New Roman" w:hAnsi="Times New Roman" w:cs="Times New Roman"/>
+          <w:b/>
+          <w:bCs/>
+          <w:u w:val="single"/>
+        </w:rPr>
+      </w:pPr>
+    </w:p>
+    <w:p>
+      <w:pPr>
+        <w:tabs>
+          <w:tab w:val="left" w:pos="1065"/>
+        </w:tabs>
+        <w:rPr>
+          <w:rFonts w:ascii="Times New Roman" w:hAnsi="Times New Roman" w:cs="Times New Roman"/>
+          <w:b/>
+          <w:bCs/>
+          <w:u w:val="single"/>
+        </w:rPr>
+      </w:pPr>
+    </w:p>
+    <w:p>
+      <w:pPr>
+        <w:tabs>
+          <w:tab w:val="left" w:pos="1065"/>
+        </w:tabs>
+        <w:rPr>
+          <w:rFonts w:ascii="Times New Roman" w:hAnsi="Times New Roman" w:cs="Times New Roman"/>
+          <w:b/>
+          <w:bCs/>
+          <w:u w:val="single"/>
+        </w:rPr>
+      </w:pPr>
+      <w:r>
+        <w:rPr>
+          <w:rFonts w:ascii="Times New Roman" w:hAnsi="Times New Roman" w:cs="Times New Roman"/>
+          <w:b/>
+          <w:bCs/>
+          <w:noProof/>
+          <w:u w:val="single"/>
+        </w:rPr>
+        <w:lastRenderedPageBreak/>
+        <w:drawing>
+          <wp:anchor distT="0" distB="0" distL="114300" distR="114300" simplePos="0" relativeHeight="251677696" behindDoc="0" locked="0" layoutInCell="1" allowOverlap="1" wp14:anchorId="10EC6BE6" wp14:editId="6D108EFB">
+            <wp:simplePos x="914400" y="1828800"/>
+            <wp:positionH relativeFrom="margin">
+              <wp:align>center</wp:align>
+            </wp:positionH>
+            <wp:positionV relativeFrom="margin">
+              <wp:align>center</wp:align>
+            </wp:positionV>
+            <wp:extent cx="5871210" cy="7651115"/>
+            <wp:effectExtent l="0" t="0" r="0" b="6985"/>
+            <wp:wrapSquare wrapText="bothSides"/>
+            <wp:docPr id="1980146974" name="Picture 19" descr="A diagram of a flowchart&#10;&#10;AI-generated content may be incorrect."/>
+            <wp:cNvGraphicFramePr>
+              <a:graphicFrameLocks xmlns:a="http://schemas.openxmlformats.org/drawingml/2006/main" noChangeAspect="1"/>
+            </wp:cNvGraphicFramePr>
+            <a:graphic xmlns:a="http://schemas.openxmlformats.org/drawingml/2006/main">
+              <a:graphicData uri="http://schemas.openxmlformats.org/drawingml/2006/picture">
+                <pic:pic xmlns:pic="http://schemas.openxmlformats.org/drawingml/2006/picture">
+                  <pic:nvPicPr>
+                    <pic:cNvPr id="1980146974" name="Picture 19" descr="A diagram of a flowchart&#10;&#10;AI-generated content may be incorrect."/>
+                    <pic:cNvPicPr>
+                      <a:picLocks noChangeAspect="1" noChangeArrowheads="1"/>
+                    </pic:cNvPicPr>
+                  </pic:nvPicPr>
+                  <pic:blipFill>
+                    <a:blip r:embed="rId6">
+                      <a:extLst>
+                        <a:ext uri="{28A0092B-C50C-407E-A947-70E740481C1C}">
+                          <a14:useLocalDpi xmlns:a14="http://schemas.microsoft.com/office/drawing/2010/main" val="0"/>
+                        </a:ext>
+                      </a:extLst>
+                    </a:blip>
+                    <a:srcRect/>
+                    <a:stretch>
+                      <a:fillRect/>
+                    </a:stretch>
+                  </pic:blipFill>
+                  <pic:spPr bwMode="auto">
+                    <a:xfrm>
+                      <a:off x="0" y="0"/>
+                      <a:ext cx="5871210" cy="7651115"/>
+                    </a:xfrm>
+                    <a:prstGeom prst="rect">
+                      <a:avLst/>
+                    </a:prstGeom>
+                    <a:noFill/>
+                  </pic:spPr>
+                </pic:pic>
+              </a:graphicData>
+            </a:graphic>
+          </wp:anchor>
+        </w:drawing>
+      </w:r>
+    </w:p>
+    <w:p>
+      <w:pPr>
+        <w:tabs>
+          <w:tab w:val="left" w:pos="1065"/>
+        </w:tabs>
+        <w:rPr>
+          <w:rFonts w:ascii="Times New Roman" w:hAnsi="Times New Roman" w:cs="Times New Roman"/>
+          <w:b/>
+          <w:bCs/>
+          <w:u w:val="single"/>
+        </w:rPr>
+      </w:pPr>
+      <w:r>
+        <w:rPr>
+          <w:rFonts w:ascii="Times New Roman" w:hAnsi="Times New Roman" w:cs="Times New Roman"/>
+          <w:b/>
+          <w:bCs/>
+          <w:noProof/>
+          <w:u w:val="single"/>
+          <w:lang w:val="en-US"/>
+        </w:rPr>
+        <w:lastRenderedPageBreak/>
+        <w:drawing>
+          <wp:anchor distT="0" distB="0" distL="114300" distR="114300" simplePos="0" relativeHeight="251678720" behindDoc="0" locked="0" layoutInCell="1" allowOverlap="1" wp14:anchorId="2892DFA7" wp14:editId="2F4A1F9B">
+            <wp:simplePos x="0" y="0"/>
+            <wp:positionH relativeFrom="margin">
+              <wp:align>center</wp:align>
+            </wp:positionH>
+            <wp:positionV relativeFrom="paragraph">
+              <wp:posOffset>185305</wp:posOffset>
+            </wp:positionV>
+            <wp:extent cx="6844665" cy="8675370"/>
+            <wp:effectExtent l="0" t="0" r="0" b="0"/>
+            <wp:wrapTopAndBottom/>
+            <wp:docPr id="980170742" name="Picture 24" descr="A diagram of a flowchart&#10;&#10;AI-generated content may be incorrect."/>
+            <wp:cNvGraphicFramePr>
+              <a:graphicFrameLocks xmlns:a="http://schemas.openxmlformats.org/drawingml/2006/main" noChangeAspect="1"/>
+            </wp:cNvGraphicFramePr>
+            <a:graphic xmlns:a="http://schemas.openxmlformats.org/drawingml/2006/main">
+              <a:graphicData uri="http://schemas.openxmlformats.org/drawingml/2006/picture">
+                <pic:pic xmlns:pic="http://schemas.openxmlformats.org/drawingml/2006/picture">
+                  <pic:nvPicPr>
+                    <pic:cNvPr id="980170742" name="Picture 24" descr="A diagram of a flowchart&#10;&#10;AI-generated content may be incorrect."/>
+                    <pic:cNvPicPr>
+                      <a:picLocks noChangeAspect="1" noChangeArrowheads="1"/>
+                    </pic:cNvPicPr>
+                  </pic:nvPicPr>
+                  <pic:blipFill rotWithShape="1">
+                    <a:blip r:embed="rId7">
+                      <a:extLst>
+                        <a:ext uri="{28A0092B-C50C-407E-A947-70E740481C1C}">
+                          <a14:useLocalDpi xmlns:a14="http://schemas.microsoft.com/office/drawing/2010/main" val="0"/>
+                        </a:ext>
+                      </a:extLst>
+                    </a:blip>
+                    <a:srcRect b="40174"/>
+                    <a:stretch>
+                      <a:fillRect/>
+                    </a:stretch>
+                  </pic:blipFill>
+                  <pic:spPr bwMode="auto">
+                    <a:xfrm>
+                      <a:off x="0" y="0"/>
+                      <a:ext cx="6844665" cy="8675370"/>
+                    </a:xfrm>
+                    <a:prstGeom prst="rect">
+                      <a:avLst/>
+                    </a:prstGeom>
+                    <a:noFill/>
+                    <a:ln>
+                      <a:noFill/>
+                    </a:ln>
+                    <a:extLst>
+                      <a:ext uri="{53640926-AAD7-44D8-BBD7-CCE9431645EC}">
+                        <a14:shadowObscured xmlns:a14="http://schemas.microsoft.com/office/drawing/2010/main"/>
+                      </a:ext>
+                    </a:extLst>
+                  </pic:spPr>
+                </pic:pic>
+              </a:graphicData>
+            </a:graphic>
+            <wp14:sizeRelH relativeFrom="margin">
+              <wp14:pctWidth>0</wp14:pctWidth>
+            </wp14:sizeRelH>
+            <wp14:sizeRelV relativeFrom="margin">
+              <wp14:pctHeight>0</wp14:pctHeight>
+            </wp14:sizeRelV>
+          </wp:anchor>
+        </w:drawing>
+      </w:r>
+      <w:r>
+        <w:rPr>
+          <w:rFonts w:ascii="Times New Roman" w:hAnsi="Times New Roman" w:cs="Times New Roman"/>
+          <w:b/>
+          <w:bCs/>
+          <w:u w:val="single"/>
+        </w:rPr>
+        <w:t>Flowchart</w:t>
+      </w:r>
+    </w:p>
+    <w:p>
+      <w:pPr>
+        <w:tabs>
+          <w:tab w:val="left" w:pos="1065"/>
+        </w:tabs>
+        <w:rPr>
+          <w:rFonts w:ascii="Times New Roman" w:hAnsi="Times New Roman" w:cs="Times New Roman"/>
+          <w:b/>
+          <w:bCs/>
+          <w:u w:val="single"/>
+          <w:lang w:val="en-US"/>
+        </w:rPr>
+      </w:pPr>
+      <w:r>
+        <w:rPr>
+          <w:rFonts w:ascii="Times New Roman" w:hAnsi="Times New Roman" w:cs="Times New Roman"/>
+          <w:b/>
+          <w:bCs/>
+          <w:noProof/>
+          <w:u w:val="single"/>
+          <w:lang w:val="en-US"/>
+        </w:rPr>
+        <w:lastRenderedPageBreak/>
+        <w:drawing>
+          <wp:anchor distT="0" distB="0" distL="114300" distR="114300" simplePos="0" relativeHeight="251679744" behindDoc="0" locked="0" layoutInCell="1" allowOverlap="1" wp14:anchorId="4019FACA" wp14:editId="4D60066E">
+            <wp:simplePos x="0" y="0"/>
+            <wp:positionH relativeFrom="margin">
+              <wp:align>center</wp:align>
+            </wp:positionH>
+            <wp:positionV relativeFrom="paragraph">
+              <wp:posOffset>462</wp:posOffset>
+            </wp:positionV>
+            <wp:extent cx="6817418" cy="6755722"/>
+            <wp:effectExtent l="0" t="0" r="2540" b="7620"/>
+            <wp:wrapTopAndBottom/>
+            <wp:docPr id="69628409" name="Picture 26" descr="A diagram of a flowchart&#10;&#10;AI-generated content may be incorrect."/>
+            <wp:cNvGraphicFramePr>
+              <a:graphicFrameLocks xmlns:a="http://schemas.openxmlformats.org/drawingml/2006/main" noChangeAspect="1"/>
+            </wp:cNvGraphicFramePr>
+            <a:graphic xmlns:a="http://schemas.openxmlformats.org/drawingml/2006/main">
+              <a:graphicData uri="http://schemas.openxmlformats.org/drawingml/2006/picture">
+                <pic:pic xmlns:pic="http://schemas.openxmlformats.org/drawingml/2006/picture">
+                  <pic:nvPicPr>
+                    <pic:cNvPr id="69628409" name="Picture 26" descr="A diagram of a flowchart&#10;&#10;AI-generated content may be incorrect."/>
+                    <pic:cNvPicPr>
+                      <a:picLocks noChangeAspect="1" noChangeArrowheads="1"/>
+                    </pic:cNvPicPr>
+                  </pic:nvPicPr>
+                  <pic:blipFill rotWithShape="1">
+                    <a:blip r:embed="rId7">
+                      <a:extLst>
+                        <a:ext uri="{28A0092B-C50C-407E-A947-70E740481C1C}">
+                          <a14:useLocalDpi xmlns:a14="http://schemas.microsoft.com/office/drawing/2010/main" val="0"/>
+                        </a:ext>
+                      </a:extLst>
+                    </a:blip>
+                    <a:srcRect t="59494"/>
+                    <a:stretch>
+                      <a:fillRect/>
+                    </a:stretch>
+                  </pic:blipFill>
+                  <pic:spPr bwMode="auto">
+                    <a:xfrm>
+                      <a:off x="0" y="0"/>
+                      <a:ext cx="6817418" cy="6755722"/>
+                    </a:xfrm>
+                    <a:prstGeom prst="rect">
+                      <a:avLst/>
+                    </a:prstGeom>
+                    <a:noFill/>
+                    <a:ln>
+                      <a:noFill/>
+                    </a:ln>
+                    <a:extLst>
+                      <a:ext uri="{53640926-AAD7-44D8-BBD7-CCE9431645EC}">
+                        <a14:shadowObscured xmlns:a14="http://schemas.microsoft.com/office/drawing/2010/main"/>
+                      </a:ext>
+                    </a:extLst>
+                  </pic:spPr>
+                </pic:pic>
+              </a:graphicData>
+            </a:graphic>
+            <wp14:sizeRelH relativeFrom="margin">
+              <wp14:pctWidth>0</wp14:pctWidth>
+            </wp14:sizeRelH>
+            <wp14:sizeRelV relativeFrom="margin">
+              <wp14:pctHeight>0</wp14:pctHeight>
+            </wp14:sizeRelV>
+          </wp:anchor>
+        </w:drawing>
+      </w:r>
+    </w:p>
+    <w:p>
+      <w:pPr>
+        <w:tabs>
+          <w:tab w:val="left" w:pos="1065"/>
+        </w:tabs>
+        <w:rPr>
+          <w:rFonts w:ascii="Times New Roman" w:hAnsi="Times New Roman" w:cs="Times New Roman"/>
+          <w:b/>
+          <w:bCs/>
+          <w:u w:val="single"/>
+          <w:lang w:val="en-US"/>
+        </w:rPr>
+      </w:pPr>
+    </w:p>
+    <w:p>
+      <w:pPr>
+        <w:tabs>
+          <w:tab w:val="left" w:pos="1065"/>
+        </w:tabs>
+        <w:rPr>
+          <w:rFonts w:ascii="Times New Roman" w:hAnsi="Times New Roman" w:cs="Times New Roman"/>
+          <w:b/>
+          <w:bCs/>
+          <w:u w:val="single"/>
+        </w:rPr>
+      </w:pPr>
+    </w:p>
+    <w:p>
+      <w:pPr>
+        <w:tabs>
+          <w:tab w:val="left" w:pos="1065"/>
+        </w:tabs>
+        <w:rPr>
+          <w:rFonts w:ascii="Times New Roman" w:hAnsi="Times New Roman" w:cs="Times New Roman"/>
+          <w:b/>
+          <w:bCs/>
+          <w:u w:val="single"/>
+        </w:rPr>
+      </w:pPr>
+      <w:r>
+        <w:rPr>
+          <w:rFonts w:ascii="Times New Roman" w:hAnsi="Times New Roman" w:cs="Times New Roman"/>
+          <w:b/>
+          <w:bCs/>
+          <w:u w:val="single"/>
+        </w:rPr>
+        <w:br w:type="page"/>
+      </w:r>
+    </w:p>
+    <w:p>
+      <w:pPr>
+        <w:tabs>
+          <w:tab w:val="left" w:pos="1065"/>
+        </w:tabs>
+        <w:rPr>
+          <w:rFonts w:ascii="Times New Roman" w:hAnsi="Times New Roman" w:cs="Times New Roman"/>
+          <w:b/>
+          <w:bCs/>
+          <w:u w:val="single"/>
+        </w:rPr>
+      </w:pPr>
+      <w:r>
+        <w:rPr>
+          <w:rFonts w:ascii="Times New Roman" w:hAnsi="Times New Roman" w:cs="Times New Roman"/>
+          <w:b/>
+          <w:bCs/>
+          <w:u w:val="single"/>
+        </w:rPr>
+        <w:lastRenderedPageBreak/>
+        <w:t>Results</w:t>
+      </w:r>
+    </w:p>
+    <w:p>
+      <w:pPr>
+        <w:tabs>
+          <w:tab w:val="left" w:pos="1065"/>
+        </w:tabs>
+        <w:rPr>
+          <w:rFonts w:ascii="Times New Roman" w:hAnsi="Times New Roman" w:cs="Times New Roman"/>
+          <w:b/>
+          <w:bCs/>
+          <w:u w:val="single"/>
+        </w:rPr>
+      </w:pPr>
+    </w:p>
+    <w:p>
+      <w:pPr>
+        <w:spacing w:before="100" w:beforeAutospacing="1" w:after="100" w:afterAutospacing="1" w:line="240" w:lineRule="auto"/>
+        <w:outlineLvl w:val="2"/>
+        <w:rPr>
+          <w:rFonts w:ascii="Times New Roman" w:eastAsia="Times New Roman" w:hAnsi="Times New Roman" w:cs="Times New Roman"/>
+          <w:b/>
+          <w:bCs/>
+          <w:kern w:val="0"/>
+          <w:sz w:val="27"/>
+          <w:szCs w:val="27"/>
+          <w:lang w:eastAsia="en-MY"/>
+          <w14:ligatures w14:val="none"/>
+        </w:rPr>
+      </w:pPr>
+      <w:r>
+        <w:rPr>
+          <w:rFonts w:ascii="Times New Roman" w:eastAsia="Times New Roman" w:hAnsi="Times New Roman" w:cs="Times New Roman"/>
+          <w:b/>
+          <w:bCs/>
+          <w:kern w:val="0"/>
+          <w:sz w:val="27"/>
+          <w:szCs w:val="27"/>
+          <w:lang w:eastAsia="en-MY"/>
+          <w14:ligatures w14:val="none"/>
+        </w:rPr>
+        <w:t>System Overview and Behavior</w:t>
+      </w:r>
+    </w:p>
+    <w:p>
+      <w:pPr>
+        <w:spacing w:before="100" w:beforeAutospacing="1" w:after="100" w:afterAutospacing="1" w:line="240" w:lineRule="auto"/>
+        <w:rPr>
+          <w:rFonts w:ascii="Times New Roman" w:eastAsia="Times New Roman" w:hAnsi="Times New Roman" w:cs="Times New Roman"/>
+          <w:kern w:val="0"/>
+          <w:lang w:eastAsia="en-MY"/>
+          <w14:ligatures w14:val="none"/>
+        </w:rPr>
+      </w:pPr>
+      <w:r>
+        <w:rPr>
+          <w:rFonts w:ascii="Times New Roman" w:eastAsia="Times New Roman" w:hAnsi="Times New Roman" w:cs="Times New Roman"/>
+          <w:kern w:val="0"/>
+          <w:lang w:eastAsia="en-MY"/>
+          <w14:ligatures w14:val="none"/>
+        </w:rPr>
+        <w:t>The Smart Soil Moisture Monitoring System was assembled and tested using the ESP32-WROOM-32 microcontroller. It successfully collected data from the DHT11 sensor (temperature and humidity) and the soil moisture sensor. Real-time values were displayed on the 0.96" OLED screen. When the soil was dry, the system automatically activated the mini water pump, confirming that the moisture threshold logic worked as intended. The LED and buzzer also functioned correctly, providing visual and auditory alerts.</w:t>
+      </w:r>
+    </w:p>
+    <w:p>
+      <w:pPr>
+        <w:spacing w:before="100" w:beforeAutospacing="1" w:after="100" w:afterAutospacing="1" w:line="240" w:lineRule="auto"/>
+        <w:outlineLvl w:val="2"/>
+        <w:rPr>
+          <w:rFonts w:ascii="Times New Roman" w:eastAsia="Times New Roman" w:hAnsi="Times New Roman" w:cs="Times New Roman"/>
+          <w:b/>
+          <w:bCs/>
+          <w:kern w:val="0"/>
+          <w:sz w:val="27"/>
+          <w:szCs w:val="27"/>
+          <w:lang w:eastAsia="en-MY"/>
+          <w14:ligatures w14:val="none"/>
+        </w:rPr>
+      </w:pPr>
+      <w:r>
+        <w:rPr>
+          <w:rFonts w:ascii="Times New Roman" w:eastAsia="Times New Roman" w:hAnsi="Times New Roman" w:cs="Times New Roman"/>
+          <w:b/>
+          <w:bCs/>
+          <w:kern w:val="0"/>
+          <w:sz w:val="27"/>
+          <w:szCs w:val="27"/>
+          <w:lang w:eastAsia="en-MY"/>
+          <w14:ligatures w14:val="none"/>
+        </w:rPr>
+        <w:t>Test Case 1: Dry Soil Condition</w:t>
+      </w:r>
+    </w:p>
+    <w:p>
+      <w:pPr>
+        <w:numPr>
+          <w:ilvl w:val="0"/>
+          <w:numId w:val="1"/>
+        </w:numPr>
+        <w:spacing w:before="100" w:beforeAutospacing="1" w:after="100" w:afterAutospacing="1" w:line="240" w:lineRule="auto"/>
+        <w:rPr>
+          <w:rFonts w:ascii="Times New Roman" w:eastAsia="Times New Roman" w:hAnsi="Times New Roman" w:cs="Times New Roman"/>
+          <w:kern w:val="0"/>
+          <w:lang w:eastAsia="en-MY"/>
+          <w14:ligatures w14:val="none"/>
+        </w:rPr>
+      </w:pPr>
+      <w:r>
+        <w:rPr>
+          <w:rFonts w:ascii="Times New Roman" w:eastAsia="Times New Roman" w:hAnsi="Times New Roman" w:cs="Times New Roman"/>
+          <w:b/>
+          <w:bCs/>
+          <w:kern w:val="0"/>
+          <w:lang w:eastAsia="en-MY"/>
+          <w14:ligatures w14:val="none"/>
+        </w:rPr>
+        <w:t>Initial Conditions:</w:t>
+      </w:r>
+    </w:p>
+    <w:p>
+      <w:pPr>
+        <w:numPr>
+          <w:ilvl w:val="1"/>
+          <w:numId w:val="1"/>
+        </w:numPr>
+        <w:spacing w:before="100" w:beforeAutospacing="1" w:after="100" w:afterAutospacing="1" w:line="240" w:lineRule="auto"/>
+        <w:rPr>
+          <w:rFonts w:ascii="Times New Roman" w:eastAsia="Times New Roman" w:hAnsi="Times New Roman" w:cs="Times New Roman"/>
+          <w:kern w:val="0"/>
+          <w:lang w:eastAsia="en-MY"/>
+          <w14:ligatures w14:val="none"/>
+        </w:rPr>
+      </w:pPr>
+      <w:r>
+        <w:rPr>
+          <w:rFonts w:ascii="Times New Roman" w:eastAsia="Times New Roman" w:hAnsi="Times New Roman" w:cs="Times New Roman"/>
+          <w:kern w:val="0"/>
+          <w:lang w:eastAsia="en-MY"/>
+          <w14:ligatures w14:val="none"/>
+        </w:rPr>
+        <w:t>Soil moisture: below threshold (dry</w:t>
+      </w:r>
+      <w:r>
+        <w:rPr>
+          <w:rFonts w:ascii="Times New Roman" w:eastAsia="Times New Roman" w:hAnsi="Times New Roman" w:cs="Times New Roman"/>
+          <w:kern w:val="0"/>
+          <w:lang w:eastAsia="en-MY"/>
+          <w14:ligatures w14:val="none"/>
+        </w:rPr>
+        <w:t xml:space="preserve"> &lt; 30)</w:t>
+      </w:r>
+    </w:p>
+    <w:p>
+      <w:pPr>
+        <w:numPr>
+          <w:ilvl w:val="1"/>
+          <w:numId w:val="1"/>
+        </w:numPr>
+        <w:spacing w:before="100" w:beforeAutospacing="1" w:after="100" w:afterAutospacing="1" w:line="240" w:lineRule="auto"/>
+        <w:rPr>
+          <w:rFonts w:ascii="Times New Roman" w:eastAsia="Times New Roman" w:hAnsi="Times New Roman" w:cs="Times New Roman"/>
+          <w:kern w:val="0"/>
+          <w:lang w:eastAsia="en-MY"/>
+          <w14:ligatures w14:val="none"/>
+        </w:rPr>
+      </w:pPr>
+      <w:r>
+        <w:rPr>
+          <w:rFonts w:ascii="Times New Roman" w:eastAsia="Times New Roman" w:hAnsi="Times New Roman" w:cs="Times New Roman"/>
+          <w:kern w:val="0"/>
+          <w:lang w:eastAsia="en-MY"/>
+          <w14:ligatures w14:val="none"/>
+        </w:rPr>
+        <w:t>Temperature: 30°C</w:t>
+      </w:r>
+    </w:p>
+    <w:p>
+      <w:pPr>
+        <w:numPr>
+          <w:ilvl w:val="1"/>
+          <w:numId w:val="1"/>
+        </w:numPr>
+        <w:spacing w:before="100" w:beforeAutospacing="1" w:after="100" w:afterAutospacing="1" w:line="240" w:lineRule="auto"/>
+        <w:rPr>
+          <w:rFonts w:ascii="Times New Roman" w:eastAsia="Times New Roman" w:hAnsi="Times New Roman" w:cs="Times New Roman"/>
+          <w:kern w:val="0"/>
+          <w:lang w:eastAsia="en-MY"/>
+          <w14:ligatures w14:val="none"/>
+        </w:rPr>
+      </w:pPr>
+      <w:r>
+        <w:rPr>
+          <w:rFonts w:ascii="Times New Roman" w:eastAsia="Times New Roman" w:hAnsi="Times New Roman" w:cs="Times New Roman"/>
+          <w:kern w:val="0"/>
+          <w:lang w:eastAsia="en-MY"/>
+          <w14:ligatures w14:val="none"/>
+        </w:rPr>
+        <w:t>Humidity: 45%</w:t>
+      </w:r>
+    </w:p>
+    <w:p>
+      <w:pPr>
+        <w:numPr>
+          <w:ilvl w:val="0"/>
+          <w:numId w:val="1"/>
+        </w:numPr>
+        <w:spacing w:before="100" w:beforeAutospacing="1" w:after="100" w:afterAutospacing="1" w:line="240" w:lineRule="auto"/>
+        <w:rPr>
+          <w:rFonts w:ascii="Times New Roman" w:eastAsia="Times New Roman" w:hAnsi="Times New Roman" w:cs="Times New Roman"/>
+          <w:kern w:val="0"/>
+          <w:lang w:eastAsia="en-MY"/>
+          <w14:ligatures w14:val="none"/>
+        </w:rPr>
+      </w:pPr>
+      <w:r>
+        <w:rPr>
+          <w:rFonts w:ascii="Times New Roman" w:eastAsia="Times New Roman" w:hAnsi="Times New Roman" w:cs="Times New Roman"/>
+          <w:b/>
+          <w:bCs/>
+          <w:kern w:val="0"/>
+          <w:lang w:eastAsia="en-MY"/>
+          <w14:ligatures w14:val="none"/>
+        </w:rPr>
+        <w:t>System Response:</w:t>
+      </w:r>
+    </w:p>
+    <w:p>
+      <w:pPr>
+        <w:numPr>
+          <w:ilvl w:val="1"/>
+          <w:numId w:val="1"/>
+        </w:numPr>
+        <w:spacing w:before="100" w:beforeAutospacing="1" w:after="100" w:afterAutospacing="1" w:line="240" w:lineRule="auto"/>
+        <w:rPr>
+          <w:rFonts w:ascii="Times New Roman" w:eastAsia="Times New Roman" w:hAnsi="Times New Roman" w:cs="Times New Roman"/>
+          <w:kern w:val="0"/>
+          <w:lang w:eastAsia="en-MY"/>
+          <w14:ligatures w14:val="none"/>
+        </w:rPr>
+      </w:pPr>
+      <w:r>
+        <w:rPr>
+          <w:rFonts w:ascii="Times New Roman" w:eastAsia="Times New Roman" w:hAnsi="Times New Roman" w:cs="Times New Roman"/>
+          <w:kern w:val="0"/>
+          <w:lang w:eastAsia="en-MY"/>
+          <w14:ligatures w14:val="none"/>
+        </w:rPr>
+        <w:t>OLED showed live readings</w:t>
+      </w:r>
+    </w:p>
+    <w:p>
+      <w:pPr>
+        <w:numPr>
+          <w:ilvl w:val="1"/>
+          <w:numId w:val="1"/>
+        </w:numPr>
+        <w:spacing w:before="100" w:beforeAutospacing="1" w:after="100" w:afterAutospacing="1" w:line="240" w:lineRule="auto"/>
+        <w:rPr>
+          <w:rFonts w:ascii="Times New Roman" w:eastAsia="Times New Roman" w:hAnsi="Times New Roman" w:cs="Times New Roman"/>
+          <w:kern w:val="0"/>
+          <w:lang w:eastAsia="en-MY"/>
+          <w14:ligatures w14:val="none"/>
+        </w:rPr>
+      </w:pPr>
+      <w:r>
+        <w:rPr>
+          <w:rFonts w:ascii="Times New Roman" w:eastAsia="Times New Roman" w:hAnsi="Times New Roman" w:cs="Times New Roman"/>
+          <w:kern w:val="0"/>
+          <w:lang w:eastAsia="en-MY"/>
+          <w14:ligatures w14:val="none"/>
+        </w:rPr>
+        <w:t>Pump activated automatically</w:t>
+      </w:r>
+    </w:p>
+    <w:p>
+      <w:pPr>
+        <w:numPr>
+          <w:ilvl w:val="1"/>
+          <w:numId w:val="1"/>
+        </w:numPr>
+        <w:spacing w:before="100" w:beforeAutospacing="1" w:after="100" w:afterAutospacing="1" w:line="240" w:lineRule="auto"/>
+        <w:rPr>
+          <w:rFonts w:ascii="Times New Roman" w:eastAsia="Times New Roman" w:hAnsi="Times New Roman" w:cs="Times New Roman"/>
+          <w:kern w:val="0"/>
+          <w:lang w:eastAsia="en-MY"/>
+          <w14:ligatures w14:val="none"/>
+        </w:rPr>
+      </w:pPr>
+      <w:r>
+        <w:rPr>
+          <w:rFonts w:ascii="Times New Roman" w:eastAsia="Times New Roman" w:hAnsi="Times New Roman" w:cs="Times New Roman"/>
+          <w:kern w:val="0"/>
+          <w:lang w:eastAsia="en-MY"/>
+          <w14:ligatures w14:val="none"/>
+        </w:rPr>
+        <w:t xml:space="preserve">Red </w:t>
+      </w:r>
+      <w:r>
+        <w:rPr>
+          <w:rFonts w:ascii="Times New Roman" w:eastAsia="Times New Roman" w:hAnsi="Times New Roman" w:cs="Times New Roman"/>
+          <w:kern w:val="0"/>
+          <w:lang w:eastAsia="en-MY"/>
+          <w14:ligatures w14:val="none"/>
+        </w:rPr>
+        <w:t>LED turned ON</w:t>
+      </w:r>
+      <w:r>
+        <w:rPr>
+          <w:rFonts w:ascii="Times New Roman" w:eastAsia="Times New Roman" w:hAnsi="Times New Roman" w:cs="Times New Roman"/>
+          <w:kern w:val="0"/>
+          <w:lang w:eastAsia="en-MY"/>
+          <w14:ligatures w14:val="none"/>
+        </w:rPr>
+        <w:t xml:space="preserve"> and white LED turn OFF</w:t>
+      </w:r>
+    </w:p>
+    <w:p>
+      <w:pPr>
+        <w:numPr>
+          <w:ilvl w:val="1"/>
+          <w:numId w:val="1"/>
+        </w:numPr>
+        <w:spacing w:before="100" w:beforeAutospacing="1" w:after="100" w:afterAutospacing="1" w:line="240" w:lineRule="auto"/>
+        <w:rPr>
+          <w:rFonts w:ascii="Times New Roman" w:eastAsia="Times New Roman" w:hAnsi="Times New Roman" w:cs="Times New Roman"/>
+          <w:kern w:val="0"/>
+          <w:lang w:eastAsia="en-MY"/>
+          <w14:ligatures w14:val="none"/>
+        </w:rPr>
+      </w:pPr>
+      <w:r>
+        <w:rPr>
+          <w:rFonts w:ascii="Times New Roman" w:eastAsia="Times New Roman" w:hAnsi="Times New Roman" w:cs="Times New Roman"/>
+          <w:kern w:val="0"/>
+          <w:lang w:eastAsia="en-MY"/>
+          <w14:ligatures w14:val="none"/>
+        </w:rPr>
+        <w:t>Buzzer buzzed briefly</w:t>
+      </w:r>
+    </w:p>
+    <w:p>
+      <w:pPr>
+        <w:numPr>
+          <w:ilvl w:val="0"/>
+          <w:numId w:val="1"/>
+        </w:numPr>
+        <w:spacing w:before="100" w:beforeAutospacing="1" w:after="100" w:afterAutospacing="1" w:line="240" w:lineRule="auto"/>
+        <w:rPr>
+          <w:rFonts w:ascii="Times New Roman" w:eastAsia="Times New Roman" w:hAnsi="Times New Roman" w:cs="Times New Roman"/>
+          <w:kern w:val="0"/>
+          <w:lang w:eastAsia="en-MY"/>
+          <w14:ligatures w14:val="none"/>
+        </w:rPr>
+      </w:pPr>
+      <w:r>
+        <w:rPr>
+          <w:rFonts w:ascii="Times New Roman" w:eastAsia="Times New Roman" w:hAnsi="Times New Roman" w:cs="Times New Roman"/>
+          <w:b/>
+          <w:bCs/>
+          <w:kern w:val="0"/>
+          <w:lang w:eastAsia="en-MY"/>
+          <w14:ligatures w14:val="none"/>
+        </w:rPr>
+        <w:t>Result:</w:t>
+      </w:r>
+      <w:r>
+        <w:rPr>
+          <w:rFonts w:ascii="Times New Roman" w:eastAsia="Times New Roman" w:hAnsi="Times New Roman" w:cs="Times New Roman"/>
+          <w:kern w:val="0"/>
+          <w:lang w:eastAsia="en-MY"/>
+          <w14:ligatures w14:val="none"/>
+        </w:rPr>
+        <w:t xml:space="preserve"> All components responded correctly to the dry condition.</w:t>
+      </w:r>
+    </w:p>
+    <w:p>
+      <w:pPr>
+        <w:spacing w:before="100" w:beforeAutospacing="1" w:after="100" w:afterAutospacing="1" w:line="240" w:lineRule="auto"/>
+        <w:outlineLvl w:val="2"/>
+        <w:rPr>
+          <w:rFonts w:ascii="Times New Roman" w:eastAsia="Times New Roman" w:hAnsi="Times New Roman" w:cs="Times New Roman"/>
+          <w:b/>
+          <w:bCs/>
+          <w:kern w:val="0"/>
+          <w:sz w:val="27"/>
+          <w:szCs w:val="27"/>
+          <w:lang w:eastAsia="en-MY"/>
+          <w14:ligatures w14:val="none"/>
+        </w:rPr>
+      </w:pPr>
+      <w:r>
+        <w:rPr>
+          <w:rFonts w:ascii="Times New Roman" w:eastAsia="Times New Roman" w:hAnsi="Times New Roman" w:cs="Times New Roman"/>
+          <w:b/>
+          <w:bCs/>
+          <w:kern w:val="0"/>
+          <w:sz w:val="27"/>
+          <w:szCs w:val="27"/>
+          <w:lang w:eastAsia="en-MY"/>
+          <w14:ligatures w14:val="none"/>
+        </w:rPr>
+        <w:t>Test Case 2: Moist Soil Condition</w:t>
+      </w:r>
+    </w:p>
+    <w:p>
+      <w:pPr>
+        <w:numPr>
+          <w:ilvl w:val="0"/>
+          <w:numId w:val="2"/>
+        </w:numPr>
+        <w:spacing w:before="100" w:beforeAutospacing="1" w:after="100" w:afterAutospacing="1" w:line="240" w:lineRule="auto"/>
+        <w:rPr>
+          <w:rFonts w:ascii="Times New Roman" w:eastAsia="Times New Roman" w:hAnsi="Times New Roman" w:cs="Times New Roman"/>
+          <w:kern w:val="0"/>
+          <w:lang w:eastAsia="en-MY"/>
+          <w14:ligatures w14:val="none"/>
+        </w:rPr>
+      </w:pPr>
+      <w:r>
+        <w:rPr>
+          <w:rFonts w:ascii="Times New Roman" w:eastAsia="Times New Roman" w:hAnsi="Times New Roman" w:cs="Times New Roman"/>
+          <w:b/>
+          <w:bCs/>
+          <w:kern w:val="0"/>
+          <w:lang w:eastAsia="en-MY"/>
+          <w14:ligatures w14:val="none"/>
+        </w:rPr>
+        <w:t>Initial Conditions:</w:t>
+      </w:r>
+    </w:p>
+    <w:p>
+      <w:pPr>
+        <w:numPr>
+          <w:ilvl w:val="1"/>
+          <w:numId w:val="2"/>
+        </w:numPr>
+        <w:spacing w:before="100" w:beforeAutospacing="1" w:after="100" w:afterAutospacing="1" w:line="240" w:lineRule="auto"/>
+        <w:rPr>
+          <w:rFonts w:ascii="Times New Roman" w:eastAsia="Times New Roman" w:hAnsi="Times New Roman" w:cs="Times New Roman"/>
+          <w:kern w:val="0"/>
+          <w:lang w:eastAsia="en-MY"/>
+          <w14:ligatures w14:val="none"/>
+        </w:rPr>
+      </w:pPr>
+      <w:r>
+        <w:rPr>
+          <w:rFonts w:ascii="Times New Roman" w:eastAsia="Times New Roman" w:hAnsi="Times New Roman" w:cs="Times New Roman"/>
+          <w:kern w:val="0"/>
+          <w:lang w:eastAsia="en-MY"/>
+          <w14:ligatures w14:val="none"/>
+        </w:rPr>
+        <w:t>Soil moisture: above threshold (wet</w:t>
+      </w:r>
+      <w:r>
+        <w:rPr>
+          <w:rFonts w:ascii="Times New Roman" w:eastAsia="Times New Roman" w:hAnsi="Times New Roman" w:cs="Times New Roman"/>
+          <w:kern w:val="0"/>
+          <w:lang w:eastAsia="en-MY"/>
+          <w14:ligatures w14:val="none"/>
+        </w:rPr>
+        <w:t xml:space="preserve"> &gt; 70)</w:t>
+      </w:r>
+    </w:p>
+    <w:p>
+      <w:pPr>
+        <w:numPr>
+          <w:ilvl w:val="1"/>
+          <w:numId w:val="2"/>
+        </w:numPr>
+        <w:spacing w:before="100" w:beforeAutospacing="1" w:after="100" w:afterAutospacing="1" w:line="240" w:lineRule="auto"/>
+        <w:rPr>
+          <w:rFonts w:ascii="Times New Roman" w:eastAsia="Times New Roman" w:hAnsi="Times New Roman" w:cs="Times New Roman"/>
+          <w:kern w:val="0"/>
+          <w:lang w:eastAsia="en-MY"/>
+          <w14:ligatures w14:val="none"/>
+        </w:rPr>
+      </w:pPr>
+      <w:r>
+        <w:rPr>
+          <w:rFonts w:ascii="Times New Roman" w:eastAsia="Times New Roman" w:hAnsi="Times New Roman" w:cs="Times New Roman"/>
+          <w:kern w:val="0"/>
+          <w:lang w:eastAsia="en-MY"/>
+          <w14:ligatures w14:val="none"/>
+        </w:rPr>
+        <w:t>Temperature: 29°C</w:t>
+      </w:r>
+    </w:p>
+    <w:p>
+      <w:pPr>
+        <w:numPr>
+          <w:ilvl w:val="1"/>
+          <w:numId w:val="2"/>
+        </w:numPr>
+        <w:spacing w:before="100" w:beforeAutospacing="1" w:after="100" w:afterAutospacing="1" w:line="240" w:lineRule="auto"/>
+        <w:rPr>
+          <w:rFonts w:ascii="Times New Roman" w:eastAsia="Times New Roman" w:hAnsi="Times New Roman" w:cs="Times New Roman"/>
+          <w:kern w:val="0"/>
+          <w:lang w:eastAsia="en-MY"/>
+          <w14:ligatures w14:val="none"/>
+        </w:rPr>
+      </w:pPr>
+      <w:r>
+        <w:rPr>
+          <w:rFonts w:ascii="Times New Roman" w:eastAsia="Times New Roman" w:hAnsi="Times New Roman" w:cs="Times New Roman"/>
+          <w:kern w:val="0"/>
+          <w:lang w:eastAsia="en-MY"/>
+          <w14:ligatures w14:val="none"/>
+        </w:rPr>
+        <w:t>Humidity: 50%</w:t>
+      </w:r>
+    </w:p>
+    <w:p>
+      <w:pPr>
+        <w:numPr>
+          <w:ilvl w:val="0"/>
+          <w:numId w:val="2"/>
+        </w:numPr>
+        <w:spacing w:before="100" w:beforeAutospacing="1" w:after="100" w:afterAutospacing="1" w:line="240" w:lineRule="auto"/>
+        <w:rPr>
+          <w:rFonts w:ascii="Times New Roman" w:eastAsia="Times New Roman" w:hAnsi="Times New Roman" w:cs="Times New Roman"/>
+          <w:kern w:val="0"/>
+          <w:lang w:eastAsia="en-MY"/>
+          <w14:ligatures w14:val="none"/>
+        </w:rPr>
+      </w:pPr>
+      <w:r>
+        <w:rPr>
+          <w:rFonts w:ascii="Times New Roman" w:eastAsia="Times New Roman" w:hAnsi="Times New Roman" w:cs="Times New Roman"/>
+          <w:b/>
+          <w:bCs/>
+          <w:kern w:val="0"/>
+          <w:lang w:eastAsia="en-MY"/>
+          <w14:ligatures w14:val="none"/>
+        </w:rPr>
+        <w:t>System Response:</w:t>
+      </w:r>
+    </w:p>
+    <w:p>
+      <w:pPr>
+        <w:numPr>
+          <w:ilvl w:val="1"/>
+          <w:numId w:val="2"/>
+        </w:numPr>
+        <w:spacing w:before="100" w:beforeAutospacing="1" w:after="100" w:afterAutospacing="1" w:line="240" w:lineRule="auto"/>
+        <w:rPr>
+          <w:rFonts w:ascii="Times New Roman" w:eastAsia="Times New Roman" w:hAnsi="Times New Roman" w:cs="Times New Roman"/>
+          <w:kern w:val="0"/>
+          <w:lang w:eastAsia="en-MY"/>
+          <w14:ligatures w14:val="none"/>
+        </w:rPr>
+      </w:pPr>
+      <w:r>
+        <w:rPr>
+          <w:rFonts w:ascii="Times New Roman" w:eastAsia="Times New Roman" w:hAnsi="Times New Roman" w:cs="Times New Roman"/>
+          <w:kern w:val="0"/>
+          <w:lang w:eastAsia="en-MY"/>
+          <w14:ligatures w14:val="none"/>
+        </w:rPr>
+        <w:t>OLED updated values</w:t>
+      </w:r>
+    </w:p>
+    <w:p>
+      <w:pPr>
+        <w:numPr>
+          <w:ilvl w:val="1"/>
+          <w:numId w:val="2"/>
+        </w:numPr>
+        <w:spacing w:before="100" w:beforeAutospacing="1" w:after="100" w:afterAutospacing="1" w:line="240" w:lineRule="auto"/>
+        <w:rPr>
+          <w:rFonts w:ascii="Times New Roman" w:eastAsia="Times New Roman" w:hAnsi="Times New Roman" w:cs="Times New Roman"/>
+          <w:kern w:val="0"/>
+          <w:lang w:eastAsia="en-MY"/>
+          <w14:ligatures w14:val="none"/>
+        </w:rPr>
+      </w:pPr>
+      <w:r>
+        <w:rPr>
+          <w:rFonts w:ascii="Times New Roman" w:eastAsia="Times New Roman" w:hAnsi="Times New Roman" w:cs="Times New Roman"/>
+          <w:kern w:val="0"/>
+          <w:lang w:eastAsia="en-MY"/>
+          <w14:ligatures w14:val="none"/>
+        </w:rPr>
+        <w:t>Pump remained OFF</w:t>
+      </w:r>
+    </w:p>
+    <w:p>
+      <w:pPr>
+        <w:numPr>
+          <w:ilvl w:val="1"/>
+          <w:numId w:val="2"/>
+        </w:numPr>
+        <w:spacing w:before="100" w:beforeAutospacing="1" w:after="100" w:afterAutospacing="1" w:line="240" w:lineRule="auto"/>
+        <w:rPr>
+          <w:rFonts w:ascii="Times New Roman" w:eastAsia="Times New Roman" w:hAnsi="Times New Roman" w:cs="Times New Roman"/>
+          <w:kern w:val="0"/>
+          <w:lang w:eastAsia="en-MY"/>
+          <w14:ligatures w14:val="none"/>
+        </w:rPr>
+      </w:pPr>
+      <w:r>
+        <w:rPr>
+          <w:rFonts w:ascii="Times New Roman" w:eastAsia="Times New Roman" w:hAnsi="Times New Roman" w:cs="Times New Roman"/>
+          <w:kern w:val="0"/>
+          <w:lang w:eastAsia="en-MY"/>
+          <w14:ligatures w14:val="none"/>
+        </w:rPr>
+        <w:t xml:space="preserve">White </w:t>
+      </w:r>
+      <w:r>
+        <w:rPr>
+          <w:rFonts w:ascii="Times New Roman" w:eastAsia="Times New Roman" w:hAnsi="Times New Roman" w:cs="Times New Roman"/>
+          <w:kern w:val="0"/>
+          <w:lang w:eastAsia="en-MY"/>
+          <w14:ligatures w14:val="none"/>
+        </w:rPr>
+        <w:t>LED</w:t>
+      </w:r>
+      <w:r>
+        <w:rPr>
+          <w:rFonts w:ascii="Times New Roman" w:eastAsia="Times New Roman" w:hAnsi="Times New Roman" w:cs="Times New Roman"/>
+          <w:kern w:val="0"/>
+          <w:lang w:eastAsia="en-MY"/>
+          <w14:ligatures w14:val="none"/>
+        </w:rPr>
+        <w:t xml:space="preserve"> turn ON and red LED turn OFF</w:t>
+      </w:r>
+    </w:p>
+    <w:p>
+      <w:pPr>
+        <w:numPr>
+          <w:ilvl w:val="1"/>
+          <w:numId w:val="2"/>
+        </w:numPr>
+        <w:spacing w:before="100" w:beforeAutospacing="1" w:after="100" w:afterAutospacing="1" w:line="240" w:lineRule="auto"/>
+        <w:rPr>
+          <w:rFonts w:ascii="Times New Roman" w:eastAsia="Times New Roman" w:hAnsi="Times New Roman" w:cs="Times New Roman"/>
+          <w:kern w:val="0"/>
+          <w:lang w:eastAsia="en-MY"/>
+          <w14:ligatures w14:val="none"/>
+        </w:rPr>
+      </w:pPr>
+      <w:r>
+        <w:rPr>
+          <w:rFonts w:ascii="Times New Roman" w:eastAsia="Times New Roman" w:hAnsi="Times New Roman" w:cs="Times New Roman"/>
+          <w:kern w:val="0"/>
+          <w:lang w:eastAsia="en-MY"/>
+          <w14:ligatures w14:val="none"/>
+        </w:rPr>
+        <w:t>No buzzer sound</w:t>
+      </w:r>
+    </w:p>
+    <w:p>
+      <w:pPr>
+        <w:numPr>
+          <w:ilvl w:val="0"/>
+          <w:numId w:val="2"/>
+        </w:numPr>
+        <w:spacing w:before="100" w:beforeAutospacing="1" w:after="100" w:afterAutospacing="1" w:line="240" w:lineRule="auto"/>
+        <w:rPr>
+          <w:rFonts w:ascii="Times New Roman" w:eastAsia="Times New Roman" w:hAnsi="Times New Roman" w:cs="Times New Roman"/>
+          <w:kern w:val="0"/>
+          <w:lang w:eastAsia="en-MY"/>
+          <w14:ligatures w14:val="none"/>
+        </w:rPr>
+      </w:pPr>
+      <w:r>
+        <w:rPr>
+          <w:rFonts w:ascii="Times New Roman" w:eastAsia="Times New Roman" w:hAnsi="Times New Roman" w:cs="Times New Roman"/>
+          <w:b/>
+          <w:bCs/>
+          <w:kern w:val="0"/>
+          <w:lang w:eastAsia="en-MY"/>
+          <w14:ligatures w14:val="none"/>
+        </w:rPr>
+        <w:t>Result:</w:t>
+      </w:r>
+      <w:r>
+        <w:rPr>
+          <w:rFonts w:ascii="Times New Roman" w:eastAsia="Times New Roman" w:hAnsi="Times New Roman" w:cs="Times New Roman"/>
+          <w:kern w:val="0"/>
+          <w:lang w:eastAsia="en-MY"/>
+          <w14:ligatures w14:val="none"/>
+        </w:rPr>
+        <w:t xml:space="preserve"> The system conserved water and correctly identified no need for irrigation.</w:t>
+      </w:r>
+    </w:p>
+    <w:p>
+      <w:pPr>
+        <w:spacing w:before="100" w:beforeAutospacing="1" w:after="100" w:afterAutospacing="1" w:line="240" w:lineRule="auto"/>
+        <w:outlineLvl w:val="2"/>
+        <w:rPr>
+          <w:rFonts w:ascii="Times New Roman" w:eastAsia="Times New Roman" w:hAnsi="Times New Roman" w:cs="Times New Roman"/>
+          <w:b/>
+          <w:bCs/>
+          <w:kern w:val="0"/>
+          <w:sz w:val="27"/>
+          <w:szCs w:val="27"/>
+          <w:lang w:eastAsia="en-MY"/>
+          <w14:ligatures w14:val="none"/>
+        </w:rPr>
+      </w:pPr>
+      <w:r>
+        <w:rPr>
+          <w:rFonts w:ascii="Times New Roman" w:eastAsia="Times New Roman" w:hAnsi="Times New Roman" w:cs="Times New Roman"/>
+          <w:b/>
+          <w:bCs/>
+          <w:kern w:val="0"/>
+          <w:sz w:val="27"/>
+          <w:szCs w:val="27"/>
+          <w:lang w:eastAsia="en-MY"/>
+          <w14:ligatures w14:val="none"/>
+        </w:rPr>
+        <w:t>Test Case 3: Continuous Monitoring</w:t>
+      </w:r>
+    </w:p>
+    <w:p>
+      <w:pPr>
+        <w:numPr>
+          <w:ilvl w:val="0"/>
+          <w:numId w:val="3"/>
+        </w:numPr>
+        <w:spacing w:before="100" w:beforeAutospacing="1" w:after="100" w:afterAutospacing="1" w:line="240" w:lineRule="auto"/>
+        <w:rPr>
+          <w:rFonts w:ascii="Times New Roman" w:eastAsia="Times New Roman" w:hAnsi="Times New Roman" w:cs="Times New Roman"/>
+          <w:kern w:val="0"/>
+          <w:lang w:eastAsia="en-MY"/>
+          <w14:ligatures w14:val="none"/>
+        </w:rPr>
+      </w:pPr>
+      <w:r>
+        <w:rPr>
+          <w:rFonts w:ascii="Times New Roman" w:eastAsia="Times New Roman" w:hAnsi="Times New Roman" w:cs="Times New Roman"/>
+          <w:b/>
+          <w:bCs/>
+          <w:kern w:val="0"/>
+          <w:lang w:eastAsia="en-MY"/>
+          <w14:ligatures w14:val="none"/>
+        </w:rPr>
+        <w:t>Setup:</w:t>
+      </w:r>
+      <w:r>
+        <w:rPr>
+          <w:rFonts w:ascii="Times New Roman" w:eastAsia="Times New Roman" w:hAnsi="Times New Roman" w:cs="Times New Roman"/>
+          <w:kern w:val="0"/>
+          <w:lang w:eastAsia="en-MY"/>
+          <w14:ligatures w14:val="none"/>
+        </w:rPr>
+        <w:t xml:space="preserve"> System left running for 3 hours in a plant pot.</w:t>
+      </w:r>
+    </w:p>
+    <w:p>
+      <w:pPr>
+        <w:numPr>
+          <w:ilvl w:val="0"/>
+          <w:numId w:val="3"/>
+        </w:numPr>
+        <w:spacing w:before="100" w:beforeAutospacing="1" w:after="100" w:afterAutospacing="1" w:line="240" w:lineRule="auto"/>
+        <w:rPr>
+          <w:rFonts w:ascii="Times New Roman" w:eastAsia="Times New Roman" w:hAnsi="Times New Roman" w:cs="Times New Roman"/>
+          <w:kern w:val="0"/>
+          <w:lang w:eastAsia="en-MY"/>
+          <w14:ligatures w14:val="none"/>
+        </w:rPr>
+      </w:pPr>
+      <w:r>
+        <w:rPr>
+          <w:rFonts w:ascii="Times New Roman" w:eastAsia="Times New Roman" w:hAnsi="Times New Roman" w:cs="Times New Roman"/>
+          <w:b/>
+          <w:bCs/>
+          <w:kern w:val="0"/>
+          <w:lang w:eastAsia="en-MY"/>
+          <w14:ligatures w14:val="none"/>
+        </w:rPr>
+        <w:t>Observed Behavior:</w:t>
+      </w:r>
+    </w:p>
+    <w:p>
+      <w:pPr>
+        <w:numPr>
+          <w:ilvl w:val="1"/>
+          <w:numId w:val="3"/>
+        </w:numPr>
+        <w:spacing w:before="100" w:beforeAutospacing="1" w:after="100" w:afterAutospacing="1" w:line="240" w:lineRule="auto"/>
+        <w:rPr>
+          <w:rFonts w:ascii="Times New Roman" w:eastAsia="Times New Roman" w:hAnsi="Times New Roman" w:cs="Times New Roman"/>
+          <w:kern w:val="0"/>
+          <w:lang w:eastAsia="en-MY"/>
+          <w14:ligatures w14:val="none"/>
+        </w:rPr>
+      </w:pPr>
+      <w:r>
+        <w:rPr>
+          <w:rFonts w:ascii="Times New Roman" w:eastAsia="Times New Roman" w:hAnsi="Times New Roman" w:cs="Times New Roman"/>
+          <w:kern w:val="0"/>
+          <w:lang w:eastAsia="en-MY"/>
+          <w14:ligatures w14:val="none"/>
+        </w:rPr>
+        <w:t>Periodic updates on OLED</w:t>
+      </w:r>
+    </w:p>
+    <w:p>
+      <w:pPr>
+        <w:numPr>
+          <w:ilvl w:val="1"/>
+          <w:numId w:val="3"/>
+        </w:numPr>
+        <w:spacing w:before="100" w:beforeAutospacing="1" w:after="100" w:afterAutospacing="1" w:line="240" w:lineRule="auto"/>
+        <w:rPr>
+          <w:rFonts w:ascii="Times New Roman" w:eastAsia="Times New Roman" w:hAnsi="Times New Roman" w:cs="Times New Roman"/>
+          <w:kern w:val="0"/>
+          <w:lang w:eastAsia="en-MY"/>
+          <w14:ligatures w14:val="none"/>
+        </w:rPr>
+      </w:pPr>
+      <w:r>
+        <w:rPr>
+          <w:rFonts w:ascii="Times New Roman" w:eastAsia="Times New Roman" w:hAnsi="Times New Roman" w:cs="Times New Roman"/>
+          <w:kern w:val="0"/>
+          <w:lang w:eastAsia="en-MY"/>
+          <w14:ligatures w14:val="none"/>
+        </w:rPr>
+        <w:t>Pump triggered 3 times based on soil dryness</w:t>
+      </w:r>
+    </w:p>
+    <w:p>
+      <w:pPr>
+        <w:numPr>
+          <w:ilvl w:val="1"/>
+          <w:numId w:val="3"/>
+        </w:numPr>
+        <w:spacing w:before="100" w:beforeAutospacing="1" w:after="100" w:afterAutospacing="1" w:line="240" w:lineRule="auto"/>
+        <w:rPr>
+          <w:rFonts w:ascii="Times New Roman" w:eastAsia="Times New Roman" w:hAnsi="Times New Roman" w:cs="Times New Roman"/>
+          <w:kern w:val="0"/>
+          <w:lang w:eastAsia="en-MY"/>
+          <w14:ligatures w14:val="none"/>
+        </w:rPr>
+      </w:pPr>
+      <w:r>
+        <w:rPr>
+          <w:rFonts w:ascii="Times New Roman" w:eastAsia="Times New Roman" w:hAnsi="Times New Roman" w:cs="Times New Roman"/>
+          <w:kern w:val="0"/>
+          <w:lang w:eastAsia="en-MY"/>
+          <w14:ligatures w14:val="none"/>
+        </w:rPr>
+        <w:t>Data sent to ThingsBoard (if configured)</w:t>
+      </w:r>
+    </w:p>
+    <w:p>
+      <w:pPr>
+        <w:numPr>
+          <w:ilvl w:val="0"/>
+          <w:numId w:val="3"/>
+        </w:numPr>
+        <w:spacing w:before="100" w:beforeAutospacing="1" w:after="100" w:afterAutospacing="1" w:line="240" w:lineRule="auto"/>
+        <w:rPr>
+          <w:rFonts w:ascii="Times New Roman" w:eastAsia="Times New Roman" w:hAnsi="Times New Roman" w:cs="Times New Roman"/>
+          <w:kern w:val="0"/>
+          <w:lang w:eastAsia="en-MY"/>
+          <w14:ligatures w14:val="none"/>
+        </w:rPr>
+      </w:pPr>
+      <w:r>
+        <w:rPr>
+          <w:rFonts w:ascii="Times New Roman" w:eastAsia="Times New Roman" w:hAnsi="Times New Roman" w:cs="Times New Roman"/>
+          <w:b/>
+          <w:bCs/>
+          <w:kern w:val="0"/>
+          <w:lang w:eastAsia="en-MY"/>
+          <w14:ligatures w14:val="none"/>
+        </w:rPr>
+        <w:t>Result:</w:t>
+      </w:r>
+      <w:r>
+        <w:rPr>
+          <w:rFonts w:ascii="Times New Roman" w:eastAsia="Times New Roman" w:hAnsi="Times New Roman" w:cs="Times New Roman"/>
+          <w:kern w:val="0"/>
+          <w:lang w:eastAsia="en-MY"/>
+          <w14:ligatures w14:val="none"/>
+        </w:rPr>
+        <w:t xml:space="preserve"> Demonstrated long-term monitoring and autonomous decision-making.</w:t>
+      </w:r>
+    </w:p>
+    <w:p>
+      <w:pPr>
+        <w:spacing w:before="100" w:beforeAutospacing="1" w:after="100" w:afterAutospacing="1" w:line="240" w:lineRule="auto"/>
+        <w:rPr>
+          <w:rFonts w:ascii="Times New Roman" w:eastAsia="Times New Roman" w:hAnsi="Times New Roman" w:cs="Times New Roman"/>
+          <w:kern w:val="0"/>
+          <w:lang w:eastAsia="en-MY"/>
+          <w14:ligatures w14:val="none"/>
+        </w:rPr>
+      </w:pPr>
+    </w:p>
+    <w:p>
+      <w:pPr>
+        <w:spacing w:before="100" w:beforeAutospacing="1" w:after="100" w:afterAutospacing="1" w:line="240" w:lineRule="auto"/>
+        <w:outlineLvl w:val="2"/>
+        <w:rPr>
+          <w:rFonts w:ascii="Times New Roman" w:eastAsia="Times New Roman" w:hAnsi="Times New Roman" w:cs="Times New Roman"/>
+          <w:b/>
+          <w:bCs/>
+          <w:kern w:val="0"/>
+          <w:sz w:val="27"/>
+          <w:szCs w:val="27"/>
+          <w:lang w:eastAsia="en-MY"/>
+          <w14:ligatures w14:val="none"/>
+        </w:rPr>
+      </w:pPr>
+      <w:r>
+        <w:rPr>
+          <w:rFonts w:ascii="Times New Roman" w:eastAsia="Times New Roman" w:hAnsi="Times New Roman" w:cs="Times New Roman"/>
+          <w:b/>
+          <w:bCs/>
+          <w:kern w:val="0"/>
+          <w:sz w:val="27"/>
+          <w:szCs w:val="27"/>
+          <w:lang w:eastAsia="en-MY"/>
+          <w14:ligatures w14:val="none"/>
+        </w:rPr>
+        <w:lastRenderedPageBreak/>
+        <w:t>Display Output</w:t>
+      </w:r>
+    </w:p>
+    <w:p>
+      <w:pPr>
+        <w:numPr>
+          <w:ilvl w:val="0"/>
+          <w:numId w:val="4"/>
+        </w:numPr>
+        <w:spacing w:before="100" w:beforeAutospacing="1" w:after="100" w:afterAutospacing="1" w:line="240" w:lineRule="auto"/>
+        <w:rPr>
+          <w:rFonts w:ascii="Times New Roman" w:eastAsia="Times New Roman" w:hAnsi="Times New Roman" w:cs="Times New Roman"/>
+          <w:kern w:val="0"/>
+          <w:lang w:eastAsia="en-MY"/>
+          <w14:ligatures w14:val="none"/>
+        </w:rPr>
+      </w:pPr>
+      <w:r>
+        <w:rPr>
+          <w:rFonts w:ascii="Times New Roman" w:eastAsia="Times New Roman" w:hAnsi="Times New Roman" w:cs="Times New Roman"/>
+          <w:kern w:val="0"/>
+          <w:lang w:eastAsia="en-MY"/>
+          <w14:ligatures w14:val="none"/>
+        </w:rPr>
+        <w:t>The OLED clearly displayed:</w:t>
+      </w:r>
+    </w:p>
+    <w:p>
+      <w:pPr>
+        <w:numPr>
+          <w:ilvl w:val="1"/>
+          <w:numId w:val="4"/>
+        </w:numPr>
+        <w:spacing w:before="100" w:beforeAutospacing="1" w:after="100" w:afterAutospacing="1" w:line="240" w:lineRule="auto"/>
+        <w:rPr>
+          <w:rFonts w:ascii="Times New Roman" w:eastAsia="Times New Roman" w:hAnsi="Times New Roman" w:cs="Times New Roman"/>
+          <w:kern w:val="0"/>
+          <w:lang w:eastAsia="en-MY"/>
+          <w14:ligatures w14:val="none"/>
+        </w:rPr>
+      </w:pPr>
+      <w:r>
+        <w:rPr>
+          <w:rFonts w:ascii="Times New Roman" w:eastAsia="Times New Roman" w:hAnsi="Times New Roman" w:cs="Times New Roman"/>
+          <w:kern w:val="0"/>
+          <w:lang w:eastAsia="en-MY"/>
+          <w14:ligatures w14:val="none"/>
+        </w:rPr>
+        <w:t>"Soil Moisture: XX%"</w:t>
+      </w:r>
+    </w:p>
+    <w:p>
+      <w:pPr>
+        <w:numPr>
+          <w:ilvl w:val="1"/>
+          <w:numId w:val="4"/>
+        </w:numPr>
+        <w:spacing w:before="100" w:beforeAutospacing="1" w:after="100" w:afterAutospacing="1" w:line="240" w:lineRule="auto"/>
+        <w:rPr>
+          <w:rFonts w:ascii="Times New Roman" w:eastAsia="Times New Roman" w:hAnsi="Times New Roman" w:cs="Times New Roman"/>
+          <w:kern w:val="0"/>
+          <w:lang w:eastAsia="en-MY"/>
+          <w14:ligatures w14:val="none"/>
+        </w:rPr>
+      </w:pPr>
+      <w:r>
+        <w:rPr>
+          <w:rFonts w:ascii="Times New Roman" w:eastAsia="Times New Roman" w:hAnsi="Times New Roman" w:cs="Times New Roman"/>
+          <w:kern w:val="0"/>
+          <w:lang w:eastAsia="en-MY"/>
+          <w14:ligatures w14:val="none"/>
+        </w:rPr>
+        <w:t>"Temp: XX°C | Humidity: XX%"</w:t>
+      </w:r>
+    </w:p>
+    <w:p>
+      <w:pPr>
+        <w:numPr>
+          <w:ilvl w:val="1"/>
+          <w:numId w:val="4"/>
+        </w:numPr>
+        <w:spacing w:before="100" w:beforeAutospacing="1" w:after="100" w:afterAutospacing="1" w:line="240" w:lineRule="auto"/>
+        <w:rPr>
+          <w:rFonts w:ascii="Times New Roman" w:eastAsia="Times New Roman" w:hAnsi="Times New Roman" w:cs="Times New Roman"/>
+          <w:kern w:val="0"/>
+          <w:lang w:eastAsia="en-MY"/>
+          <w14:ligatures w14:val="none"/>
+        </w:rPr>
+      </w:pPr>
+      <w:r>
+        <w:rPr>
+          <w:rFonts w:ascii="Times New Roman" w:eastAsia="Times New Roman" w:hAnsi="Times New Roman" w:cs="Times New Roman"/>
+          <w:kern w:val="0"/>
+          <w:lang w:eastAsia="en-MY"/>
+          <w14:ligatures w14:val="none"/>
+        </w:rPr>
+        <w:t>"Status: Pump ON/OFF"</w:t>
+      </w:r>
+    </w:p>
+    <w:p>
+      <w:pPr>
+        <w:numPr>
+          <w:ilvl w:val="0"/>
+          <w:numId w:val="4"/>
+        </w:numPr>
+        <w:spacing w:before="100" w:beforeAutospacing="1" w:after="100" w:afterAutospacing="1" w:line="240" w:lineRule="auto"/>
+        <w:rPr>
+          <w:rFonts w:ascii="Times New Roman" w:eastAsia="Times New Roman" w:hAnsi="Times New Roman" w:cs="Times New Roman"/>
+          <w:kern w:val="0"/>
+          <w:lang w:eastAsia="en-MY"/>
+          <w14:ligatures w14:val="none"/>
+        </w:rPr>
+      </w:pPr>
+      <w:r>
+        <w:rPr>
+          <w:rFonts w:ascii="Times New Roman" w:eastAsia="Times New Roman" w:hAnsi="Times New Roman" w:cs="Times New Roman"/>
+          <w:kern w:val="0"/>
+          <w:lang w:eastAsia="en-MY"/>
+          <w14:ligatures w14:val="none"/>
+        </w:rPr>
+        <w:t>Display was readable under indoor lighting and updated every few seconds.</w:t>
+      </w:r>
+    </w:p>
+    <w:p>
+      <w:pPr>
+        <w:spacing w:before="100" w:beforeAutospacing="1" w:after="100" w:afterAutospacing="1" w:line="240" w:lineRule="auto"/>
+        <w:outlineLvl w:val="2"/>
+        <w:rPr>
+          <w:rFonts w:ascii="Times New Roman" w:eastAsia="Times New Roman" w:hAnsi="Times New Roman" w:cs="Times New Roman"/>
+          <w:b/>
+          <w:bCs/>
+          <w:kern w:val="0"/>
+          <w:sz w:val="27"/>
+          <w:szCs w:val="27"/>
+          <w:lang w:eastAsia="en-MY"/>
+          <w14:ligatures w14:val="none"/>
+        </w:rPr>
+      </w:pPr>
+      <w:r>
+        <w:rPr>
+          <w:rFonts w:ascii="Times New Roman" w:eastAsia="Times New Roman" w:hAnsi="Times New Roman" w:cs="Times New Roman"/>
+          <w:b/>
+          <w:bCs/>
+          <w:kern w:val="0"/>
+          <w:sz w:val="27"/>
+          <w:szCs w:val="27"/>
+          <w:lang w:eastAsia="en-MY"/>
+          <w14:ligatures w14:val="none"/>
+        </w:rPr>
+        <w:t>Reliability &amp; Responsiveness</w:t>
+      </w:r>
+    </w:p>
+    <w:p>
+      <w:pPr>
+        <w:numPr>
+          <w:ilvl w:val="0"/>
+          <w:numId w:val="5"/>
+        </w:numPr>
+        <w:spacing w:before="100" w:beforeAutospacing="1" w:after="100" w:afterAutospacing="1" w:line="240" w:lineRule="auto"/>
+        <w:rPr>
+          <w:rFonts w:ascii="Times New Roman" w:eastAsia="Times New Roman" w:hAnsi="Times New Roman" w:cs="Times New Roman"/>
+          <w:kern w:val="0"/>
+          <w:lang w:eastAsia="en-MY"/>
+          <w14:ligatures w14:val="none"/>
+        </w:rPr>
+      </w:pPr>
+      <w:r>
+        <w:rPr>
+          <w:rFonts w:ascii="Times New Roman" w:eastAsia="Times New Roman" w:hAnsi="Times New Roman" w:cs="Times New Roman"/>
+          <w:b/>
+          <w:bCs/>
+          <w:kern w:val="0"/>
+          <w:lang w:eastAsia="en-MY"/>
+          <w14:ligatures w14:val="none"/>
+        </w:rPr>
+        <w:t>System Delay:</w:t>
+      </w:r>
+      <w:r>
+        <w:rPr>
+          <w:rFonts w:ascii="Times New Roman" w:eastAsia="Times New Roman" w:hAnsi="Times New Roman" w:cs="Times New Roman"/>
+          <w:kern w:val="0"/>
+          <w:lang w:eastAsia="en-MY"/>
+          <w14:ligatures w14:val="none"/>
+        </w:rPr>
+        <w:t xml:space="preserve"> &lt;</w:t>
+      </w:r>
+      <w:r>
+        <w:rPr>
+          <w:rFonts w:ascii="Times New Roman" w:eastAsia="Times New Roman" w:hAnsi="Times New Roman" w:cs="Times New Roman"/>
+          <w:kern w:val="0"/>
+          <w:lang w:eastAsia="en-MY"/>
+          <w14:ligatures w14:val="none"/>
+        </w:rPr>
+        <w:t xml:space="preserve"> </w:t>
+      </w:r>
+      <w:r>
+        <w:rPr>
+          <w:rFonts w:ascii="Times New Roman" w:eastAsia="Times New Roman" w:hAnsi="Times New Roman" w:cs="Times New Roman"/>
+          <w:kern w:val="0"/>
+          <w:lang w:eastAsia="en-MY"/>
+          <w14:ligatures w14:val="none"/>
+        </w:rPr>
+        <w:t>1 second between detection and actuation</w:t>
+      </w:r>
+    </w:p>
+    <w:p>
+      <w:pPr>
+        <w:numPr>
+          <w:ilvl w:val="0"/>
+          <w:numId w:val="5"/>
+        </w:numPr>
+        <w:spacing w:before="100" w:beforeAutospacing="1" w:after="100" w:afterAutospacing="1" w:line="240" w:lineRule="auto"/>
+        <w:rPr>
+          <w:rFonts w:ascii="Times New Roman" w:eastAsia="Times New Roman" w:hAnsi="Times New Roman" w:cs="Times New Roman"/>
+          <w:kern w:val="0"/>
+          <w:lang w:eastAsia="en-MY"/>
+          <w14:ligatures w14:val="none"/>
+        </w:rPr>
+      </w:pPr>
+      <w:r>
+        <w:rPr>
+          <w:rFonts w:ascii="Times New Roman" w:eastAsia="Times New Roman" w:hAnsi="Times New Roman" w:cs="Times New Roman"/>
+          <w:b/>
+          <w:bCs/>
+          <w:kern w:val="0"/>
+          <w:lang w:eastAsia="en-MY"/>
+          <w14:ligatures w14:val="none"/>
+        </w:rPr>
+        <w:t>Wi-Fi Connectivity:</w:t>
+      </w:r>
+      <w:r>
+        <w:rPr>
+          <w:rFonts w:ascii="Times New Roman" w:eastAsia="Times New Roman" w:hAnsi="Times New Roman" w:cs="Times New Roman"/>
+          <w:kern w:val="0"/>
+          <w:lang w:eastAsia="en-MY"/>
+          <w14:ligatures w14:val="none"/>
+        </w:rPr>
+        <w:t xml:space="preserve"> Stable with minimal lag</w:t>
+      </w:r>
+    </w:p>
+    <w:p>
+      <w:pPr>
+        <w:numPr>
+          <w:ilvl w:val="0"/>
+          <w:numId w:val="5"/>
+        </w:numPr>
+        <w:spacing w:before="100" w:beforeAutospacing="1" w:after="100" w:afterAutospacing="1" w:line="240" w:lineRule="auto"/>
+        <w:rPr>
+          <w:rFonts w:ascii="Times New Roman" w:eastAsia="Times New Roman" w:hAnsi="Times New Roman" w:cs="Times New Roman"/>
+          <w:kern w:val="0"/>
+          <w:lang w:eastAsia="en-MY"/>
+          <w14:ligatures w14:val="none"/>
+        </w:rPr>
+      </w:pPr>
+      <w:r>
+        <w:rPr>
+          <w:rFonts w:ascii="Times New Roman" w:eastAsia="Times New Roman" w:hAnsi="Times New Roman" w:cs="Times New Roman"/>
+          <w:b/>
+          <w:bCs/>
+          <w:kern w:val="0"/>
+          <w:lang w:eastAsia="en-MY"/>
+          <w14:ligatures w14:val="none"/>
+        </w:rPr>
+        <w:t>Power Supply:</w:t>
+      </w:r>
+      <w:r>
+        <w:rPr>
+          <w:rFonts w:ascii="Times New Roman" w:eastAsia="Times New Roman" w:hAnsi="Times New Roman" w:cs="Times New Roman"/>
+          <w:kern w:val="0"/>
+          <w:lang w:eastAsia="en-MY"/>
+          <w14:ligatures w14:val="none"/>
+        </w:rPr>
+        <w:t xml:space="preserve"> 5V via USB or regulated adapter; system ran continuously without failure.</w:t>
+      </w:r>
+    </w:p>
+    <w:p>
+      <w:pPr>
+        <w:tabs>
+          <w:tab w:val="left" w:pos="1065"/>
+        </w:tabs>
+        <w:rPr>
+          <w:rFonts w:ascii="Times New Roman" w:hAnsi="Times New Roman" w:cs="Times New Roman"/>
+          <w:b/>
+          <w:bCs/>
+          <w:u w:val="single"/>
+        </w:rPr>
+      </w:pPr>
+    </w:p>
+    <w:p>
+      <w:pPr>
+        <w:tabs>
+          <w:tab w:val="left" w:pos="1065"/>
+        </w:tabs>
+        <w:rPr>
+          <w:rFonts w:ascii="Times New Roman" w:hAnsi="Times New Roman" w:cs="Times New Roman"/>
+          <w:b/>
+          <w:bCs/>
+          <w:u w:val="single"/>
+        </w:rPr>
+      </w:pPr>
+      <w:r>
+        <w:rPr>
+          <w:rFonts w:ascii="Times New Roman" w:hAnsi="Times New Roman" w:cs="Times New Roman"/>
+          <w:b/>
+          <w:bCs/>
+          <w:u w:val="single"/>
+        </w:rPr>
+        <w:t>Conclusion</w:t>
+      </w:r>
+    </w:p>
+    <w:p>
+      <w:pPr>
+        <w:tabs>
+          <w:tab w:val="left" w:pos="1065"/>
+        </w:tabs>
+        <w:rPr>
+          <w:rFonts w:ascii="Times New Roman" w:hAnsi="Times New Roman" w:cs="Times New Roman"/>
+          <w:b/>
+          <w:bCs/>
+          <w:u w:val="single"/>
+        </w:rPr>
+      </w:pPr>
+    </w:p>
+    <w:p>
+      <w:pPr>
+        <w:tabs>
+          <w:tab w:val="left" w:pos="1065"/>
+        </w:tabs>
+        <w:rPr>
+          <w:rFonts w:ascii="Times New Roman" w:hAnsi="Times New Roman" w:cs="Times New Roman"/>
+        </w:rPr>
+      </w:pPr>
+      <w:r>
+        <w:rPr>
+          <w:rFonts w:ascii="Times New Roman" w:hAnsi="Times New Roman" w:cs="Times New Roman"/>
+        </w:rPr>
+        <w:t xml:space="preserve">The Smart Soil Moisture Monitoring System effectively accomplished its objective of automating irrigation according to current environmental conditions. The system integrated essential sensors and actuators with the ESP32-WROOM-32, allowing it to accurately detect soil moisture, monitor temperature and humidity, and activate the mini water pump as needed to respond appropriately. </w:t>
+      </w:r>
+      <w:r>
+        <w:rPr>
+          <w:rFonts w:ascii="Times New Roman" w:hAnsi="Times New Roman" w:cs="Times New Roman"/>
+        </w:rPr>
+        <w:br/>
+      </w:r>
+      <w:r>
+        <w:rPr>
+          <w:rFonts w:ascii="Times New Roman" w:hAnsi="Times New Roman" w:cs="Times New Roman"/>
+        </w:rPr>
+        <w:br/>
+        <w:t xml:space="preserve">The incorporation of a 0.96" OLED display enhanced system engagement, enabling users to access live data easily. The addition of an LED and buzzer enhanced reliability with visual and audio notifications. Throughout the testing phase, the system reliably reacted to varying soil conditions and showcased the effectiveness of integrated IoT in precision farming. </w:t>
+      </w:r>
+      <w:r>
+        <w:rPr>
+          <w:rFonts w:ascii="Times New Roman" w:hAnsi="Times New Roman" w:cs="Times New Roman"/>
+        </w:rPr>
+        <w:br/>
+      </w:r>
+      <w:r>
+        <w:rPr>
+          <w:rFonts w:ascii="Times New Roman" w:hAnsi="Times New Roman" w:cs="Times New Roman"/>
+        </w:rPr>
+        <w:br/>
+        <w:t xml:space="preserve">In summary, this project emphasizes that cost-effective parts and basic logic can produce an effective and expandable smart agriculture system. It encourages water-saving practices, decreases physical work, and establishes the groundwork for more sophisticated IoT-driven farming systems. Upcoming enhancements might feature a mobile app interface, automated scheduling, or solar-powered functionality to improve system sustainability and user-friendliness. </w:t>
+      </w:r>
+    </w:p>
+    <w:p>
+      <w:pPr>
+        <w:rPr>
+          <w:rFonts w:ascii="Times New Roman" w:hAnsi="Times New Roman" w:cs="Times New Roman"/>
+          <w:b/>
+          <w:bCs/>
+          <w:u w:val="single"/>
+        </w:rPr>
+      </w:pPr>
+    </w:p>
+    <w:p>
+      <w:pPr>
+        <w:rPr>
+          <w:rFonts w:ascii="Times New Roman" w:hAnsi="Times New Roman" w:cs="Times New Roman"/>
+          <w:b/>
+          <w:bCs/>
+          <w:u w:val="single"/>
+        </w:rPr>
+      </w:pPr>
+    </w:p>
+    <w:p>
+      <w:pPr>
+        <w:rPr>
+          <w:rFonts w:ascii="Times New Roman" w:hAnsi="Times New Roman" w:cs="Times New Roman"/>
+          <w:b/>
+          <w:bCs/>
+          <w:u w:val="single"/>
+        </w:rPr>
+      </w:pPr>
+    </w:p>
+    <w:p>
+      <w:pPr>
+        <w:rPr>
+          <w:rFonts w:ascii="Times New Roman" w:hAnsi="Times New Roman" w:cs="Times New Roman"/>
+          <w:b/>
+          <w:bCs/>
+          <w:u w:val="single"/>
+        </w:rPr>
+      </w:pPr>
+    </w:p>
+    <w:p>
+      <w:pPr>
+        <w:rPr>
+          <w:rFonts w:ascii="Times New Roman" w:hAnsi="Times New Roman" w:cs="Times New Roman"/>
+          <w:b/>
+          <w:bCs/>
+          <w:u w:val="single"/>
+        </w:rPr>
+      </w:pPr>
+    </w:p>
+    <w:p>
+      <w:pPr>
+        <w:rPr>
+          <w:rFonts w:ascii="Times New Roman" w:hAnsi="Times New Roman" w:cs="Times New Roman"/>
+          <w:b/>
+          <w:bCs/>
+          <w:u w:val="single"/>
+        </w:rPr>
+      </w:pPr>
+      <w:r>
+        <w:rPr>
+          <w:rFonts w:ascii="Times New Roman" w:hAnsi="Times New Roman" w:cs="Times New Roman" w:hint="eastAsia"/>
+          <w:b/>
+          <w:bCs/>
+          <w:u w:val="single"/>
+        </w:rPr>
+        <w:lastRenderedPageBreak/>
+        <w:t>BILL</w:t>
+      </w:r>
+      <w:r>
+        <w:rPr>
+          <w:rFonts w:ascii="Times New Roman" w:hAnsi="Times New Roman" w:cs="Times New Roman" w:hint="eastAsia"/>
+          <w:b/>
+          <w:bCs/>
+          <w:u w:val="single"/>
+        </w:rPr>
+        <w:t>：</w:t>
+      </w:r>
+    </w:p>
+    <w:p>
+      <w:pPr>
+        <w:rPr>
+          <w:rFonts w:ascii="Times New Roman" w:hAnsi="Times New Roman" w:cs="Times New Roman"/>
+        </w:rPr>
+      </w:pPr>
+      <w:r>
+        <w:rPr>
+          <w:rFonts w:ascii="Times New Roman" w:hAnsi="Times New Roman" w:cs="Times New Roman"/>
+          <w:noProof/>
+        </w:rPr>
+        <w:drawing>
+          <wp:inline distT="0" distB="0" distL="0" distR="0" wp14:anchorId="6853C93F" wp14:editId="77E37BC8">
+            <wp:extent cx="5731510" cy="4257040"/>
+            <wp:effectExtent l="0" t="0" r="2540" b="0"/>
+            <wp:docPr id="299297270" name="Picture 1" descr="A close-up of a receipt&#10;&#10;AI-generated content may be incorrect."/>
+            <wp:cNvGraphicFramePr>
+              <a:graphicFrameLocks xmlns:a="http://schemas.openxmlformats.org/drawingml/2006/main" noChangeAspect="1"/>
+            </wp:cNvGraphicFramePr>
+            <a:graphic xmlns:a="http://schemas.openxmlformats.org/drawingml/2006/main">
+              <a:graphicData uri="http://schemas.openxmlformats.org/drawingml/2006/picture">
+                <pic:pic xmlns:pic="http://schemas.openxmlformats.org/drawingml/2006/picture">
+                  <pic:nvPicPr>
+                    <pic:cNvPr id="299297270" name="Picture 1" descr="A close-up of a receipt&#10;&#10;AI-generated content may be incorrect."/>
+                    <pic:cNvPicPr/>
+                  </pic:nvPicPr>
+                  <pic:blipFill>
+                    <a:blip r:embed="rId8"/>
+                    <a:stretch>
+                      <a:fillRect/>
+                    </a:stretch>
+                  </pic:blipFill>
+                  <pic:spPr>
+                    <a:xfrm>
+                      <a:off x="0" y="0"/>
+                      <a:ext cx="5731510" cy="4257040"/>
+                    </a:xfrm>
+                    <a:prstGeom prst="rect">
+                      <a:avLst/>
+                    </a:prstGeom>
+                  </pic:spPr>
+                </pic:pic>
+              </a:graphicData>
+            </a:graphic>
+          </wp:inline>
+        </w:drawing>
+      </w:r>
+    </w:p>
+    <w:p>
+      <w:pPr>
+        <w:tabs>
+          <w:tab w:val="left" w:pos="1065"/>
+        </w:tabs>
+        <w:rPr>
+          <w:rFonts w:ascii="Times New Roman" w:hAnsi="Times New Roman" w:cs="Times New Roman"/>
+          <w:b/>
+          <w:bCs/>
+          <w:u w:val="single"/>
+        </w:rPr>
+      </w:pPr>
+      <w:r>
+        <w:rPr>
+          <w:rFonts w:ascii="Times New Roman" w:hAnsi="Times New Roman" w:cs="Times New Roman"/>
+          <w:b/>
+          <w:bCs/>
+          <w:noProof/>
+          <w:u w:val="single"/>
+        </w:rPr>
+        <w:lastRenderedPageBreak/>
+        <w:drawing>
+          <wp:inline distT="0" distB="0" distL="0" distR="0" wp14:anchorId="027BC9EC" wp14:editId="61FE04AD">
+            <wp:extent cx="1562100" cy="2651239"/>
+            <wp:effectExtent l="0" t="0" r="0" b="0"/>
+            <wp:docPr id="401745200" name="Picture 1" descr="A receipt with numbers and letters&#10;&#10;AI-generated content may be incorrect."/>
+            <wp:cNvGraphicFramePr>
+              <a:graphicFrameLocks xmlns:a="http://schemas.openxmlformats.org/drawingml/2006/main" noChangeAspect="1"/>
+            </wp:cNvGraphicFramePr>
+            <a:graphic xmlns:a="http://schemas.openxmlformats.org/drawingml/2006/main">
+              <a:graphicData uri="http://schemas.openxmlformats.org/drawingml/2006/picture">
+                <pic:pic xmlns:pic="http://schemas.openxmlformats.org/drawingml/2006/picture">
+                  <pic:nvPicPr>
+                    <pic:cNvPr id="401745200" name="Picture 1" descr="A receipt with numbers and letters&#10;&#10;AI-generated content may be incorrect."/>
+                    <pic:cNvPicPr/>
+                  </pic:nvPicPr>
+                  <pic:blipFill>
+                    <a:blip r:embed="rId9"/>
+                    <a:stretch>
+                      <a:fillRect/>
+                    </a:stretch>
+                  </pic:blipFill>
+                  <pic:spPr>
+                    <a:xfrm>
+                      <a:off x="0" y="0"/>
+                      <a:ext cx="1566682" cy="2659016"/>
+                    </a:xfrm>
+                    <a:prstGeom prst="rect">
+                      <a:avLst/>
+                    </a:prstGeom>
+                  </pic:spPr>
+                </pic:pic>
+              </a:graphicData>
+            </a:graphic>
+          </wp:inline>
+        </w:drawing>
+      </w:r>
+      <w:r>
+        <w:rPr>
+          <w:rFonts w:ascii="Times New Roman" w:hAnsi="Times New Roman" w:cs="Times New Roman" w:hint="eastAsia"/>
+          <w:b/>
+          <w:bCs/>
+          <w:u w:val="single"/>
+        </w:rPr>
+        <w:t xml:space="preserve">     </w:t>
+      </w:r>
+      <w:r>
+        <w:rPr>
+          <w:rFonts w:ascii="Times New Roman" w:hAnsi="Times New Roman" w:cs="Times New Roman"/>
+          <w:b/>
+          <w:bCs/>
+          <w:noProof/>
+          <w:u w:val="single"/>
+        </w:rPr>
+        <w:drawing>
+          <wp:inline distT="0" distB="0" distL="0" distR="0" wp14:anchorId="6906458D" wp14:editId="30A727DD">
+            <wp:extent cx="2248214" cy="8011643"/>
+            <wp:effectExtent l="0" t="0" r="0" b="0"/>
+            <wp:docPr id="398898758" name="Picture 1" descr="A close-up of a receipt&#10;&#10;AI-generated content may be incorrect."/>
+            <wp:cNvGraphicFramePr>
+              <a:graphicFrameLocks xmlns:a="http://schemas.openxmlformats.org/drawingml/2006/main" noChangeAspect="1"/>
+            </wp:cNvGraphicFramePr>
+            <a:graphic xmlns:a="http://schemas.openxmlformats.org/drawingml/2006/main">
+              <a:graphicData uri="http://schemas.openxmlformats.org/drawingml/2006/picture">
+                <pic:pic xmlns:pic="http://schemas.openxmlformats.org/drawingml/2006/picture">
+                  <pic:nvPicPr>
+                    <pic:cNvPr id="398898758" name="Picture 1" descr="A close-up of a receipt&#10;&#10;AI-generated content may be incorrect."/>
+                    <pic:cNvPicPr/>
+                  </pic:nvPicPr>
+                  <pic:blipFill>
+                    <a:blip r:embed="rId10"/>
+                    <a:stretch>
+                      <a:fillRect/>
+                    </a:stretch>
+                  </pic:blipFill>
+                  <pic:spPr>
+                    <a:xfrm>
+                      <a:off x="0" y="0"/>
+                      <a:ext cx="2248214" cy="8011643"/>
+                    </a:xfrm>
+                    <a:prstGeom prst="rect">
+                      <a:avLst/>
+                    </a:prstGeom>
+                  </pic:spPr>
+                </pic:pic>
+              </a:graphicData>
+            </a:graphic>
+          </wp:inline>
+        </w:drawing>
+      </w:r>
+    </w:p>
+    <w:p>
+      <w:pPr>
+        <w:tabs>
+          <w:tab w:val="left" w:pos="1065"/>
+        </w:tabs>
+        <w:rPr>
+          <w:rFonts w:ascii="Times New Roman" w:hAnsi="Times New Roman" w:cs="Times New Roman"/>
+          <w:b/>
+          <w:bCs/>
+          <w:u w:val="single"/>
+        </w:rPr>
+      </w:pPr>
+    </w:p>
+    <w:p>
+      <w:pPr>
+        <w:rPr>
+          <w:rFonts w:ascii="Times New Roman" w:hAnsi="Times New Roman" w:cs="Times New Roman"/>
+          <w:b/>
+          <w:bCs/>
+          <w:u w:val="single"/>
+        </w:rPr>
+      </w:pPr>
+      <w:r>
+        <w:rPr>
+          <w:rFonts w:ascii="Times New Roman" w:hAnsi="Times New Roman" w:cs="Times New Roman"/>
+          <w:b/>
+          <w:bCs/>
+          <w:u w:val="single"/>
+        </w:rPr>
+        <w:br w:type="page"/>
+      </w:r>
+    </w:p>
+    <w:p>
+      <w:pPr>
+        <w:rPr>
+          <w:rFonts w:ascii="Times New Roman" w:hAnsi="Times New Roman" w:cs="Times New Roman"/>
+          <w:b/>
+          <w:bCs/>
+          <w:u w:val="single"/>
+        </w:rPr>
+      </w:pPr>
+      <w:r>
+        <w:rPr>
+          <w:rFonts w:ascii="Times New Roman" w:hAnsi="Times New Roman" w:cs="Times New Roman"/>
+          <w:b/>
+          <w:bCs/>
+          <w:u w:val="single"/>
+        </w:rPr>
+        <w:lastRenderedPageBreak/>
+        <w:t xml:space="preserve">Tang chin wen (1191201278) </w:t>
+      </w:r>
+    </w:p>
+    <w:p>
+      <w:pPr>
+        <w:rPr>
+          <w:rFonts w:ascii="Times New Roman" w:hAnsi="Times New Roman" w:cs="Times New Roman"/>
+          <w:b/>
+          <w:bCs/>
+          <w:u w:val="single"/>
+        </w:rPr>
+      </w:pPr>
+      <w:r>
+        <w:rPr>
+          <w:rFonts w:ascii="Times New Roman" w:hAnsi="Times New Roman" w:cs="Times New Roman"/>
+        </w:rPr>
+        <w:t xml:space="preserve">I am Tang Chin Wen; </w:t>
+      </w:r>
+      <w:r>
+        <w:rPr>
+          <w:rFonts w:ascii="Times New Roman" w:hAnsi="Times New Roman" w:cs="Times New Roman"/>
+        </w:rPr>
+        <w:t>I am the leader of Group 4. The project we are working on is a smart watering system. In this project, I am responsible for the soil moisture sensor and the code of the humidity sensor. I understand that the humidity of the air will affect the humidity of the soil. The lowest soil humidity of plants is (20-30%) and the highest soil humidity of plants is (70-80%). So I set the soil humidity code of our soil humidity sensor to (30-70%). If the soil humidity is lower than 30%, the red LED will light up as a reminder. If the soil humidity is higher than 70%, the white LED will light up as a reminder. I also set up two button systems in this project. The first is an emergency button system to prevent the water pump from continuing to discharge water when the soil humidity is higher than 70%. Currently, the emergency button is needed.</w:t>
+      </w:r>
+      <w:r>
+        <w:rPr>
+          <w:rFonts w:ascii="inherit" w:eastAsia="Times New Roman" w:hAnsi="inherit" w:cs="Courier New"/>
+          <w:color w:val="E8EAED"/>
+          <w:kern w:val="0"/>
+          <w:sz w:val="42"/>
+          <w:szCs w:val="42"/>
+          <w:lang w:val="en"/>
+          <w14:ligatures w14:val="none"/>
+        </w:rPr>
+        <w:t xml:space="preserve"> </w:t>
+      </w:r>
+      <w:r>
+        <w:rPr>
+          <w:rFonts w:ascii="Times New Roman" w:hAnsi="Times New Roman" w:cs="Times New Roman"/>
+          <w:lang w:val="en"/>
+        </w:rPr>
+        <w:t>After the pump is repaired, we can press the reset button to resume the operation of the pump.</w:t>
+      </w:r>
+    </w:p>
+    <w:p>
+      <w:pPr>
+        <w:ind w:firstLine="720"/>
+        <w:rPr>
+          <w:rFonts w:ascii="Times New Roman" w:hAnsi="Times New Roman" w:cs="Times New Roman"/>
+        </w:rPr>
+      </w:pPr>
+      <w:r>
+        <w:rPr>
+          <w:rFonts w:ascii="Times New Roman" w:hAnsi="Times New Roman" w:cs="Times New Roman"/>
+          <w:lang w:val="en"/>
+        </w:rPr>
+        <w:t xml:space="preserve">Because of this project, I had the opportunity to use thingsboard. This was my first time using thingsboard and I was not very familiar with it, so I gave it to my teammate </w:t>
+      </w:r>
+      <w:r>
+        <w:rPr>
+          <w:rFonts w:ascii="Times New Roman" w:hAnsi="Times New Roman" w:cs="Times New Roman" w:hint="eastAsia"/>
+          <w:lang w:val="en"/>
+        </w:rPr>
+        <w:t>T</w:t>
+      </w:r>
+      <w:r>
+        <w:rPr>
+          <w:rFonts w:ascii="Times New Roman" w:hAnsi="Times New Roman" w:cs="Times New Roman"/>
+          <w:lang w:val="en"/>
+        </w:rPr>
+        <w:t>hanesh to write the code to connect to thingsboard. Since it was not his first time using thingsboard, I learned from him how to use esp32 to connect to Wi-Fi or Bluetooth and then connect to thingsboard to check the moisture of our soil directly from the phone or computer. Although I did not write the code, I was also responsible for designing the dashboard because I wrote the codes for soil moisture sensor, humidity sensor, emergency button and reset, so I knew what widgets were needed in the dashboard.</w:t>
+      </w:r>
+    </w:p>
+    <w:p>
+      <w:pPr>
+        <w:rPr>
+          <w:rFonts w:ascii="Times New Roman" w:hAnsi="Times New Roman" w:cs="Times New Roman"/>
+        </w:rPr>
+      </w:pPr>
+      <w:r>
+        <w:rPr>
+          <w:rFonts w:ascii="Times New Roman" w:hAnsi="Times New Roman" w:cs="Times New Roman"/>
+        </w:rPr>
+        <w:tab/>
+      </w:r>
+      <w:r>
+        <w:rPr>
+          <w:rFonts w:ascii="Times New Roman" w:hAnsi="Times New Roman" w:cs="Times New Roman"/>
+        </w:rPr>
+        <w:t>In this project</w:t>
+      </w:r>
+      <w:r>
+        <w:rPr>
+          <w:rFonts w:ascii="Times New Roman" w:hAnsi="Times New Roman" w:cs="Times New Roman"/>
+        </w:rPr>
+        <w:t>,</w:t>
+      </w:r>
+      <w:r>
+        <w:rPr>
+          <w:rFonts w:ascii="Times New Roman" w:hAnsi="Times New Roman" w:cs="Times New Roman"/>
+        </w:rPr>
+        <w:t xml:space="preserve"> I also learned how to be a good leader. Aside from the usual tasks like assigning works to the members and leading them during the progress, I also learned how to be patient in communicating with teammates. Even though it started unpleasantly, everyone was cooperative in doing the circuit all together</w:t>
+      </w:r>
+      <w:r>
+        <w:rPr>
+          <w:rFonts w:ascii="Times New Roman" w:hAnsi="Times New Roman" w:cs="Times New Roman"/>
+        </w:rPr>
+        <w:t xml:space="preserve">. </w:t>
+      </w:r>
+      <w:r>
+        <w:rPr>
+          <w:rFonts w:ascii="Times New Roman" w:hAnsi="Times New Roman" w:cs="Times New Roman"/>
+          <w:lang w:val="en"/>
+        </w:rPr>
+        <w:t>The most difficult part of the circuit is the water pump part because our water pump is 5 voltages but the supply voltage of our entire circuit is higher than 5V. The voltage supplied by our entire circuit is 12V, so we discussed using npn transistors to step down the voltage to protect all components.</w:t>
+      </w:r>
+    </w:p>
+    <w:p>
+      <w:pPr>
+        <w:rPr>
+          <w:rFonts w:ascii="Times New Roman" w:hAnsi="Times New Roman" w:cs="Times New Roman"/>
+        </w:rPr>
+      </w:pPr>
+      <w:r>
+        <w:rPr>
+          <w:rFonts w:ascii="Times New Roman" w:hAnsi="Times New Roman" w:cs="Times New Roman"/>
+        </w:rPr>
+        <w:br w:type="page"/>
+      </w:r>
+    </w:p>
+    <w:p>
+      <w:pPr>
+        <w:rPr>
+          <w:rFonts w:ascii="Times New Roman" w:hAnsi="Times New Roman" w:cs="Times New Roman"/>
+          <w:b/>
+          <w:bCs/>
+          <w:u w:val="single"/>
+        </w:rPr>
+      </w:pPr>
+      <w:r>
+        <w:rPr>
+          <w:rFonts w:ascii="Times New Roman" w:hAnsi="Times New Roman" w:cs="Times New Roman"/>
+          <w:b/>
+          <w:bCs/>
+          <w:u w:val="single"/>
+        </w:rPr>
+        <w:lastRenderedPageBreak/>
+        <w:t>THANESHWARAN A/L RAVICHANDRAN</w:t>
+      </w:r>
+      <w:r>
+        <w:rPr>
+          <w:rFonts w:ascii="Times New Roman" w:hAnsi="Times New Roman" w:cs="Times New Roman" w:hint="eastAsia"/>
+          <w:b/>
+          <w:bCs/>
+          <w:u w:val="single"/>
+        </w:rPr>
+        <w:t xml:space="preserve"> </w:t>
+      </w:r>
+      <w:r>
+        <w:rPr>
+          <w:rFonts w:ascii="Times New Roman" w:hAnsi="Times New Roman" w:cs="Times New Roman"/>
+          <w:b/>
+          <w:bCs/>
+          <w:u w:val="single"/>
+        </w:rPr>
+        <w:t>(1201101420)</w:t>
+      </w:r>
+    </w:p>
+    <w:p>
+      <w:pPr>
+        <w:rPr>
+          <w:rFonts w:ascii="Times New Roman" w:hAnsi="Times New Roman" w:cs="Times New Roman"/>
+        </w:rPr>
+      </w:pPr>
+      <w:r>
+        <w:rPr>
+          <w:rFonts w:ascii="Times New Roman" w:hAnsi="Times New Roman" w:cs="Times New Roman"/>
+        </w:rPr>
+        <w:t xml:space="preserve">In the Smart Soil Moisture Monitoring System project, my main task was to guarantee the effective deployment of the Wi-Fi communication system with the ESP32-WROOM-32 microcontroller and to establish the cloud-based monitoring interface via the ThingsBoard platform. This position was essential for facilitating the immediate transmission and display of soil moisture data gathered by our sensor system. Initially, I was responsible for coding the ESP32 to establish a connection to a Wi-Fi network. This task required creating and adjusting Arduino code that enabled the ESP32 to connect to our local Wi-Fi using designated SSID and password details. </w:t>
+      </w:r>
+    </w:p>
+    <w:p>
+      <w:pPr>
+        <w:rPr>
+          <w:rFonts w:ascii="Times New Roman" w:hAnsi="Times New Roman" w:cs="Times New Roman"/>
+        </w:rPr>
+      </w:pPr>
+      <w:r>
+        <w:rPr>
+          <w:rFonts w:ascii="Times New Roman" w:hAnsi="Times New Roman" w:cs="Times New Roman"/>
+        </w:rPr>
+        <w:t>Simultaneously with the microcontroller configuration, I focused on the ThingsBoard platform to display the gathered data. I established a new device on ThingsBoard and produced an access token to connect the ESP32 securely. After establishing communication, I created a dashboard featuring digital widgets like gauges and time-series graphs that refreshed in real time. These visual aids were created to show the soil moisture level in a clear and intuitive manner. I also set up fundamental alert functions like emergency stop to activate a warning whenever the soil moisture fell below a specified limit, mimicking how automated irrigation systems can operate based on real-time data</w:t>
+      </w:r>
+    </w:p>
+    <w:p>
+      <w:pPr>
+        <w:rPr>
+          <w:rFonts w:ascii="Times New Roman" w:hAnsi="Times New Roman" w:cs="Times New Roman"/>
+        </w:rPr>
+      </w:pPr>
+      <w:r>
+        <w:rPr>
+          <w:rFonts w:ascii="Times New Roman" w:hAnsi="Times New Roman" w:cs="Times New Roman"/>
+        </w:rPr>
+        <w:t>During this journey, I faced numerous technical difficulties, especially in ensuring the ESP32 reliably communicated with ThingsBoard. These experiences greatly improved my problem-solving abilities and highlighted the significance of thorough testing in embedded systems. his project provided me with hands-on experience in implementing agricultural solutions based on IoT technology. I discovered how microcontrollers with Wi-Fi capabilities function in a cloud-connected environment, and I gained knowledge of cloud platforms such as ThingsBoard, commonly used for data visualization in intelligent applications.</w:t>
+      </w:r>
+    </w:p>
+    <w:p>
+      <w:pPr>
+        <w:rPr>
+          <w:rFonts w:ascii="Times New Roman" w:hAnsi="Times New Roman" w:cs="Times New Roman"/>
+        </w:rPr>
+      </w:pPr>
+      <w:r>
+        <w:rPr>
+          <w:rFonts w:ascii="Times New Roman" w:hAnsi="Times New Roman" w:cs="Times New Roman"/>
+        </w:rPr>
+        <w:t>in summary, my involvement in creating the Wi-Fi and ThingsBoard elements of the Smart Soil Moisture Monitoring System was equally demanding and fulfilling. It enhanced my technical base in IoT systems and provided me with a greater appreciation for collaboration and system integration.</w:t>
+      </w:r>
+    </w:p>
+    <w:p>
+      <w:pPr>
+        <w:rPr>
+          <w:rFonts w:ascii="Times New Roman" w:hAnsi="Times New Roman" w:cs="Times New Roman"/>
+        </w:rPr>
+      </w:pPr>
+      <w:r>
+        <w:rPr>
+          <w:rFonts w:ascii="Times New Roman" w:hAnsi="Times New Roman" w:cs="Times New Roman"/>
+        </w:rPr>
+        <w:br w:type="page"/>
+      </w:r>
+    </w:p>
+    <w:p>
+      <w:pPr>
+        <w:rPr>
+          <w:rFonts w:ascii="Times New Roman" w:hAnsi="Times New Roman" w:cs="Times New Roman"/>
+        </w:rPr>
+      </w:pPr>
+      <w:r>
+        <w:rPr>
+          <w:rFonts w:ascii="Times New Roman" w:hAnsi="Times New Roman" w:cs="Times New Roman"/>
+        </w:rPr>
+        <w:lastRenderedPageBreak/>
+        <w:t>MAHENDRAN A/L SURESH (1191101755)</w:t>
+      </w:r>
+    </w:p>
+    <w:p>
+      <w:pPr>
+        <w:rPr>
+          <w:rFonts w:ascii="Times New Roman" w:hAnsi="Times New Roman" w:cs="Times New Roman"/>
+        </w:rPr>
+      </w:pPr>
+      <w:r>
+        <w:rPr>
+          <w:rFonts w:ascii="Times New Roman" w:hAnsi="Times New Roman" w:cs="Times New Roman"/>
+        </w:rPr>
+        <w:t>For this project, I helped put together a live alert-and-monitoring setup with an ESP32, a small buzzer, and a handy OLED screen. I wired the buzzer to GPIO 26 and wrote code for three main alerts: (1) a constant 1000-Hz tone when soil moisture drops under 30%, (2) two brief 2000-Hz beeps when the pump shuts off after the soil hits 70%, and (3) a noTone() command that cuts the sound during an emergency stop, whether I trigger it by hand or through a ThingsBoard RPC. At the same time, I set up an SSD1306 display on the same I2C bus (address 0x3C); it refreshes every second and shows the soil moisture level, temperature, humidity, pump status (ON/OFF), soil condition (DRY, NORMAL, WET), and a big red warning-!! EMERGENCY !!-whenever the buzzer goes into crisis mode.</w:t>
+      </w:r>
+    </w:p>
+    <w:p>
+      <w:pPr>
+        <w:rPr>
+          <w:rFonts w:ascii="Times New Roman" w:hAnsi="Times New Roman" w:cs="Times New Roman"/>
+        </w:rPr>
+      </w:pPr>
+    </w:p>
+    <w:p>
+      <w:pPr>
+        <w:rPr>
+          <w:rFonts w:ascii="Times New Roman" w:hAnsi="Times New Roman" w:cs="Times New Roman"/>
+        </w:rPr>
+      </w:pPr>
+      <w:r>
+        <w:rPr>
+          <w:rFonts w:ascii="Times New Roman" w:hAnsi="Times New Roman" w:cs="Times New Roman"/>
+        </w:rPr>
+        <w:t>While putting both systems to work, a few bumps cropped up along the way:</w:t>
+      </w:r>
+    </w:p>
+    <w:p>
+      <w:pPr>
+        <w:rPr>
+          <w:rFonts w:ascii="Times New Roman" w:hAnsi="Times New Roman" w:cs="Times New Roman"/>
+        </w:rPr>
+      </w:pPr>
+    </w:p>
+    <w:p>
+      <w:pPr>
+        <w:rPr>
+          <w:rFonts w:ascii="Times New Roman" w:hAnsi="Times New Roman" w:cs="Times New Roman"/>
+        </w:rPr>
+      </w:pPr>
+      <w:r>
+        <w:rPr>
+          <w:rFonts w:ascii="Times New Roman" w:hAnsi="Times New Roman" w:cs="Times New Roman"/>
+        </w:rPr>
+        <w:t>Synchronization Issues: I had to make sure the buzzer and OLED talked at the same time and didnt step on rapid sensor updates.</w:t>
+      </w:r>
+    </w:p>
+    <w:p>
+      <w:pPr>
+        <w:rPr>
+          <w:rFonts w:ascii="Times New Roman" w:hAnsi="Times New Roman" w:cs="Times New Roman"/>
+        </w:rPr>
+      </w:pPr>
+    </w:p>
+    <w:p>
+      <w:pPr>
+        <w:rPr>
+          <w:rFonts w:ascii="Times New Roman" w:hAnsi="Times New Roman" w:cs="Times New Roman"/>
+        </w:rPr>
+      </w:pPr>
+      <w:r>
+        <w:rPr>
+          <w:rFonts w:ascii="Times New Roman" w:hAnsi="Times New Roman" w:cs="Times New Roman"/>
+        </w:rPr>
+        <w:t>Display Flickering: At first, the screen flashed because I wiped the whole buffer every second; switching to partial redraws stopped the jumpiness.</w:t>
+      </w:r>
+    </w:p>
+    <w:p>
+      <w:pPr>
+        <w:rPr>
+          <w:rFonts w:ascii="Times New Roman" w:hAnsi="Times New Roman" w:cs="Times New Roman"/>
+        </w:rPr>
+      </w:pPr>
+    </w:p>
+    <w:p>
+      <w:pPr>
+        <w:rPr>
+          <w:rFonts w:ascii="Times New Roman" w:hAnsi="Times New Roman" w:cs="Times New Roman"/>
+        </w:rPr>
+      </w:pPr>
+      <w:r>
+        <w:rPr>
+          <w:rFonts w:ascii="Times New Roman" w:hAnsi="Times New Roman" w:cs="Times New Roman"/>
+        </w:rPr>
+        <w:t>Timing Conflicts: The blocking delay() calls made behavior erratic, so I rewrote the timing with millis() and kept everything responsive.</w:t>
+      </w:r>
+    </w:p>
+    <w:p>
+      <w:pPr>
+        <w:rPr>
+          <w:rFonts w:ascii="Times New Roman" w:hAnsi="Times New Roman" w:cs="Times New Roman"/>
+        </w:rPr>
+      </w:pPr>
+    </w:p>
+    <w:p>
+      <w:pPr>
+        <w:rPr>
+          <w:rFonts w:ascii="Times New Roman" w:hAnsi="Times New Roman" w:cs="Times New Roman"/>
+        </w:rPr>
+      </w:pPr>
+      <w:r>
+        <w:rPr>
+          <w:rFonts w:ascii="Times New Roman" w:hAnsi="Times New Roman" w:cs="Times New Roman"/>
+        </w:rPr>
+        <w:t>Tone Overlap: I also needed the buzzer to cut out the instant emergency mode fired, so I tracked state carefully and dropped noTone() everywhere it mattered.</w:t>
+      </w:r>
+    </w:p>
+    <w:p>
+      <w:pPr>
+        <w:rPr>
+          <w:rFonts w:ascii="Times New Roman" w:hAnsi="Times New Roman" w:cs="Times New Roman"/>
+        </w:rPr>
+      </w:pPr>
+    </w:p>
+    <w:p>
+      <w:pPr>
+        <w:rPr>
+          <w:rFonts w:ascii="Times New Roman" w:hAnsi="Times New Roman" w:cs="Times New Roman"/>
+        </w:rPr>
+      </w:pPr>
+      <w:r>
+        <w:rPr>
+          <w:rFonts w:ascii="Times New Roman" w:hAnsi="Times New Roman" w:cs="Times New Roman"/>
+        </w:rPr>
+        <w:t>I2C Communication Lag: Because the OLED runs over I2C, its updates added tiny delays that threw off the buzzer, so I lined the displays refresh with quieter moments.</w:t>
+      </w:r>
+    </w:p>
+    <w:p/>
     <w:sectPr>
       <w:pgSz w:w="11906" w:h="16838"/>
       <w:pgMar w:top="1440" w:right="1440" w:bottom="1440" w:left="1440" w:header="708" w:footer="708" w:gutter="0"/>
@@ -1721,6 +5059,771 @@
     </w:sectPr>
   </w:body>
 </w:document>
+</file>
+
+<file path=word/numbering.xml><?xml version="1.0" encoding="utf-8"?>
+<w:numbering xmlns:wpc="http://schemas.microsoft.com/office/word/2010/wordprocessingCanvas" xmlns:cx="http://schemas.microsoft.com/office/drawing/2014/chartex" xmlns:cx1="http://schemas.microsoft.com/office/drawing/2015/9/8/chartex" xmlns:cx2="http://schemas.microsoft.com/office/drawing/2015/10/21/chartex" xmlns:cx3="http://schemas.microsoft.com/office/drawing/2016/5/9/chartex" xmlns:cx4="http://schemas.microsoft.com/office/drawing/2016/5/10/chartex" xmlns:cx5="http://schemas.microsoft.com/office/drawing/2016/5/11/chartex" xmlns:cx6="http://schemas.microsoft.com/office/drawing/2016/5/12/chartex" xmlns:cx7="http://schemas.microsoft.com/office/drawing/2016/5/13/chartex" xmlns:cx8="http://schemas.microsoft.com/office/drawing/2016/5/14/chartex" xmlns:mc="http://schemas.openxmlformats.org/markup-compatibility/2006" xmlns:aink="http://schemas.microsoft.com/office/drawing/2016/ink" xmlns:am3d="http://schemas.microsoft.com/office/drawing/2017/model3d" xmlns:o="urn:schemas-microsoft-com:office:office" xmlns:oel="http://schemas.microsoft.com/office/2019/extlst" xmlns:r="http://schemas.openxmlformats.org/officeDocument/2006/relationships" xmlns:m="http://schemas.openxmlformats.org/officeDocument/2006/math" xmlns:v="urn:schemas-microsoft-com:vml" xmlns:wp14="http://schemas.microsoft.com/office/word/2010/wordprocessingDrawing" xmlns:wp="http://schemas.openxmlformats.org/drawingml/2006/wordprocessingDrawing" xmlns:w10="urn:schemas-microsoft-com:office:word" xmlns:w="http://schemas.openxmlformats.org/wordprocessingml/2006/main" xmlns:w14="http://schemas.microsoft.com/office/word/2010/wordml" xmlns:w15="http://schemas.microsoft.com/office/word/2012/wordml" xmlns:w16cex="http://schemas.microsoft.com/office/word/2018/wordml/cex" xmlns:w16cid="http://schemas.microsoft.com/office/word/2016/wordml/cid" xmlns:w16="http://schemas.microsoft.com/office/word/2018/wordml" xmlns:w16du="http://schemas.microsoft.com/office/word/2023/wordml/word16du" xmlns:w16sdtdh="http://schemas.microsoft.com/office/word/2020/wordml/sdtdatahash" xmlns:w16sdtfl="http://schemas.microsoft.com/office/word/2024/wordml/sdtformatlock" xmlns:w16se="http://schemas.microsoft.com/office/word/2015/wordml/symex" xmlns:wpg="http://schemas.microsoft.com/office/word/2010/wordprocessingGroup" xmlns:wpi="http://schemas.microsoft.com/office/word/2010/wordprocessingInk" xmlns:wne="http://schemas.microsoft.com/office/word/2006/wordml" xmlns:wps="http://schemas.microsoft.com/office/word/2010/wordprocessingShape" mc:Ignorable="w14 w15 w16se w16cid w16 w16cex w16sdtdh w16sdtfl w16du wp14">
+  <w:abstractNum w:abstractNumId="0" w15:restartNumberingAfterBreak="0">
+    <w:nsid w:val="07C13A67"/>
+    <w:multiLevelType w:val="multilevel"/>
+    <w:tmpl w:val="942E4EA0"/>
+    <w:lvl w:ilvl="0">
+      <w:start w:val="1"/>
+      <w:numFmt w:val="bullet"/>
+      <w:lvlText w:val=""/>
+      <w:lvlJc w:val="left"/>
+      <w:pPr>
+        <w:tabs>
+          <w:tab w:val="num" w:pos="720"/>
+        </w:tabs>
+        <w:ind w:left="720" w:hanging="360"/>
+      </w:pPr>
+      <w:rPr>
+        <w:rFonts w:ascii="Symbol" w:hAnsi="Symbol" w:hint="default"/>
+        <w:sz w:val="20"/>
+      </w:rPr>
+    </w:lvl>
+    <w:lvl w:ilvl="1">
+      <w:start w:val="1"/>
+      <w:numFmt w:val="bullet"/>
+      <w:lvlText w:val="o"/>
+      <w:lvlJc w:val="left"/>
+      <w:pPr>
+        <w:tabs>
+          <w:tab w:val="num" w:pos="1440"/>
+        </w:tabs>
+        <w:ind w:left="1440" w:hanging="360"/>
+      </w:pPr>
+      <w:rPr>
+        <w:rFonts w:ascii="Courier New" w:hAnsi="Courier New" w:hint="default"/>
+        <w:sz w:val="20"/>
+      </w:rPr>
+    </w:lvl>
+    <w:lvl w:ilvl="2" w:tentative="1">
+      <w:start w:val="1"/>
+      <w:numFmt w:val="bullet"/>
+      <w:lvlText w:val=""/>
+      <w:lvlJc w:val="left"/>
+      <w:pPr>
+        <w:tabs>
+          <w:tab w:val="num" w:pos="2160"/>
+        </w:tabs>
+        <w:ind w:left="2160" w:hanging="360"/>
+      </w:pPr>
+      <w:rPr>
+        <w:rFonts w:ascii="Wingdings" w:hAnsi="Wingdings" w:hint="default"/>
+        <w:sz w:val="20"/>
+      </w:rPr>
+    </w:lvl>
+    <w:lvl w:ilvl="3" w:tentative="1">
+      <w:start w:val="1"/>
+      <w:numFmt w:val="bullet"/>
+      <w:lvlText w:val=""/>
+      <w:lvlJc w:val="left"/>
+      <w:pPr>
+        <w:tabs>
+          <w:tab w:val="num" w:pos="2880"/>
+        </w:tabs>
+        <w:ind w:left="2880" w:hanging="360"/>
+      </w:pPr>
+      <w:rPr>
+        <w:rFonts w:ascii="Wingdings" w:hAnsi="Wingdings" w:hint="default"/>
+        <w:sz w:val="20"/>
+      </w:rPr>
+    </w:lvl>
+    <w:lvl w:ilvl="4" w:tentative="1">
+      <w:start w:val="1"/>
+      <w:numFmt w:val="bullet"/>
+      <w:lvlText w:val=""/>
+      <w:lvlJc w:val="left"/>
+      <w:pPr>
+        <w:tabs>
+          <w:tab w:val="num" w:pos="3600"/>
+        </w:tabs>
+        <w:ind w:left="3600" w:hanging="360"/>
+      </w:pPr>
+      <w:rPr>
+        <w:rFonts w:ascii="Wingdings" w:hAnsi="Wingdings" w:hint="default"/>
+        <w:sz w:val="20"/>
+      </w:rPr>
+    </w:lvl>
+    <w:lvl w:ilvl="5" w:tentative="1">
+      <w:start w:val="1"/>
+      <w:numFmt w:val="bullet"/>
+      <w:lvlText w:val=""/>
+      <w:lvlJc w:val="left"/>
+      <w:pPr>
+        <w:tabs>
+          <w:tab w:val="num" w:pos="4320"/>
+        </w:tabs>
+        <w:ind w:left="4320" w:hanging="360"/>
+      </w:pPr>
+      <w:rPr>
+        <w:rFonts w:ascii="Wingdings" w:hAnsi="Wingdings" w:hint="default"/>
+        <w:sz w:val="20"/>
+      </w:rPr>
+    </w:lvl>
+    <w:lvl w:ilvl="6" w:tentative="1">
+      <w:start w:val="1"/>
+      <w:numFmt w:val="bullet"/>
+      <w:lvlText w:val=""/>
+      <w:lvlJc w:val="left"/>
+      <w:pPr>
+        <w:tabs>
+          <w:tab w:val="num" w:pos="5040"/>
+        </w:tabs>
+        <w:ind w:left="5040" w:hanging="360"/>
+      </w:pPr>
+      <w:rPr>
+        <w:rFonts w:ascii="Wingdings" w:hAnsi="Wingdings" w:hint="default"/>
+        <w:sz w:val="20"/>
+      </w:rPr>
+    </w:lvl>
+    <w:lvl w:ilvl="7" w:tentative="1">
+      <w:start w:val="1"/>
+      <w:numFmt w:val="bullet"/>
+      <w:lvlText w:val=""/>
+      <w:lvlJc w:val="left"/>
+      <w:pPr>
+        <w:tabs>
+          <w:tab w:val="num" w:pos="5760"/>
+        </w:tabs>
+        <w:ind w:left="5760" w:hanging="360"/>
+      </w:pPr>
+      <w:rPr>
+        <w:rFonts w:ascii="Wingdings" w:hAnsi="Wingdings" w:hint="default"/>
+        <w:sz w:val="20"/>
+      </w:rPr>
+    </w:lvl>
+    <w:lvl w:ilvl="8" w:tentative="1">
+      <w:start w:val="1"/>
+      <w:numFmt w:val="bullet"/>
+      <w:lvlText w:val=""/>
+      <w:lvlJc w:val="left"/>
+      <w:pPr>
+        <w:tabs>
+          <w:tab w:val="num" w:pos="6480"/>
+        </w:tabs>
+        <w:ind w:left="6480" w:hanging="360"/>
+      </w:pPr>
+      <w:rPr>
+        <w:rFonts w:ascii="Wingdings" w:hAnsi="Wingdings" w:hint="default"/>
+        <w:sz w:val="20"/>
+      </w:rPr>
+    </w:lvl>
+  </w:abstractNum>
+  <w:abstractNum w:abstractNumId="1" w15:restartNumberingAfterBreak="0">
+    <w:nsid w:val="270B0751"/>
+    <w:multiLevelType w:val="multilevel"/>
+    <w:tmpl w:val="DDA6C996"/>
+    <w:lvl w:ilvl="0">
+      <w:start w:val="1"/>
+      <w:numFmt w:val="bullet"/>
+      <w:lvlText w:val=""/>
+      <w:lvlJc w:val="left"/>
+      <w:pPr>
+        <w:tabs>
+          <w:tab w:val="num" w:pos="720"/>
+        </w:tabs>
+        <w:ind w:left="720" w:hanging="360"/>
+      </w:pPr>
+      <w:rPr>
+        <w:rFonts w:ascii="Symbol" w:hAnsi="Symbol" w:hint="default"/>
+        <w:sz w:val="20"/>
+      </w:rPr>
+    </w:lvl>
+    <w:lvl w:ilvl="1">
+      <w:start w:val="1"/>
+      <w:numFmt w:val="bullet"/>
+      <w:lvlText w:val="o"/>
+      <w:lvlJc w:val="left"/>
+      <w:pPr>
+        <w:tabs>
+          <w:tab w:val="num" w:pos="1440"/>
+        </w:tabs>
+        <w:ind w:left="1440" w:hanging="360"/>
+      </w:pPr>
+      <w:rPr>
+        <w:rFonts w:ascii="Courier New" w:hAnsi="Courier New" w:hint="default"/>
+        <w:sz w:val="20"/>
+      </w:rPr>
+    </w:lvl>
+    <w:lvl w:ilvl="2" w:tentative="1">
+      <w:start w:val="1"/>
+      <w:numFmt w:val="bullet"/>
+      <w:lvlText w:val=""/>
+      <w:lvlJc w:val="left"/>
+      <w:pPr>
+        <w:tabs>
+          <w:tab w:val="num" w:pos="2160"/>
+        </w:tabs>
+        <w:ind w:left="2160" w:hanging="360"/>
+      </w:pPr>
+      <w:rPr>
+        <w:rFonts w:ascii="Wingdings" w:hAnsi="Wingdings" w:hint="default"/>
+        <w:sz w:val="20"/>
+      </w:rPr>
+    </w:lvl>
+    <w:lvl w:ilvl="3" w:tentative="1">
+      <w:start w:val="1"/>
+      <w:numFmt w:val="bullet"/>
+      <w:lvlText w:val=""/>
+      <w:lvlJc w:val="left"/>
+      <w:pPr>
+        <w:tabs>
+          <w:tab w:val="num" w:pos="2880"/>
+        </w:tabs>
+        <w:ind w:left="2880" w:hanging="360"/>
+      </w:pPr>
+      <w:rPr>
+        <w:rFonts w:ascii="Wingdings" w:hAnsi="Wingdings" w:hint="default"/>
+        <w:sz w:val="20"/>
+      </w:rPr>
+    </w:lvl>
+    <w:lvl w:ilvl="4" w:tentative="1">
+      <w:start w:val="1"/>
+      <w:numFmt w:val="bullet"/>
+      <w:lvlText w:val=""/>
+      <w:lvlJc w:val="left"/>
+      <w:pPr>
+        <w:tabs>
+          <w:tab w:val="num" w:pos="3600"/>
+        </w:tabs>
+        <w:ind w:left="3600" w:hanging="360"/>
+      </w:pPr>
+      <w:rPr>
+        <w:rFonts w:ascii="Wingdings" w:hAnsi="Wingdings" w:hint="default"/>
+        <w:sz w:val="20"/>
+      </w:rPr>
+    </w:lvl>
+    <w:lvl w:ilvl="5" w:tentative="1">
+      <w:start w:val="1"/>
+      <w:numFmt w:val="bullet"/>
+      <w:lvlText w:val=""/>
+      <w:lvlJc w:val="left"/>
+      <w:pPr>
+        <w:tabs>
+          <w:tab w:val="num" w:pos="4320"/>
+        </w:tabs>
+        <w:ind w:left="4320" w:hanging="360"/>
+      </w:pPr>
+      <w:rPr>
+        <w:rFonts w:ascii="Wingdings" w:hAnsi="Wingdings" w:hint="default"/>
+        <w:sz w:val="20"/>
+      </w:rPr>
+    </w:lvl>
+    <w:lvl w:ilvl="6" w:tentative="1">
+      <w:start w:val="1"/>
+      <w:numFmt w:val="bullet"/>
+      <w:lvlText w:val=""/>
+      <w:lvlJc w:val="left"/>
+      <w:pPr>
+        <w:tabs>
+          <w:tab w:val="num" w:pos="5040"/>
+        </w:tabs>
+        <w:ind w:left="5040" w:hanging="360"/>
+      </w:pPr>
+      <w:rPr>
+        <w:rFonts w:ascii="Wingdings" w:hAnsi="Wingdings" w:hint="default"/>
+        <w:sz w:val="20"/>
+      </w:rPr>
+    </w:lvl>
+    <w:lvl w:ilvl="7" w:tentative="1">
+      <w:start w:val="1"/>
+      <w:numFmt w:val="bullet"/>
+      <w:lvlText w:val=""/>
+      <w:lvlJc w:val="left"/>
+      <w:pPr>
+        <w:tabs>
+          <w:tab w:val="num" w:pos="5760"/>
+        </w:tabs>
+        <w:ind w:left="5760" w:hanging="360"/>
+      </w:pPr>
+      <w:rPr>
+        <w:rFonts w:ascii="Wingdings" w:hAnsi="Wingdings" w:hint="default"/>
+        <w:sz w:val="20"/>
+      </w:rPr>
+    </w:lvl>
+    <w:lvl w:ilvl="8" w:tentative="1">
+      <w:start w:val="1"/>
+      <w:numFmt w:val="bullet"/>
+      <w:lvlText w:val=""/>
+      <w:lvlJc w:val="left"/>
+      <w:pPr>
+        <w:tabs>
+          <w:tab w:val="num" w:pos="6480"/>
+        </w:tabs>
+        <w:ind w:left="6480" w:hanging="360"/>
+      </w:pPr>
+      <w:rPr>
+        <w:rFonts w:ascii="Wingdings" w:hAnsi="Wingdings" w:hint="default"/>
+        <w:sz w:val="20"/>
+      </w:rPr>
+    </w:lvl>
+  </w:abstractNum>
+  <w:abstractNum w:abstractNumId="2" w15:restartNumberingAfterBreak="0">
+    <w:nsid w:val="40F8356F"/>
+    <w:multiLevelType w:val="multilevel"/>
+    <w:tmpl w:val="579C66B0"/>
+    <w:lvl w:ilvl="0">
+      <w:start w:val="1"/>
+      <w:numFmt w:val="bullet"/>
+      <w:lvlText w:val=""/>
+      <w:lvlJc w:val="left"/>
+      <w:pPr>
+        <w:tabs>
+          <w:tab w:val="num" w:pos="720"/>
+        </w:tabs>
+        <w:ind w:left="720" w:hanging="360"/>
+      </w:pPr>
+      <w:rPr>
+        <w:rFonts w:ascii="Symbol" w:hAnsi="Symbol" w:hint="default"/>
+        <w:sz w:val="20"/>
+      </w:rPr>
+    </w:lvl>
+    <w:lvl w:ilvl="1">
+      <w:start w:val="1"/>
+      <w:numFmt w:val="bullet"/>
+      <w:lvlText w:val="o"/>
+      <w:lvlJc w:val="left"/>
+      <w:pPr>
+        <w:tabs>
+          <w:tab w:val="num" w:pos="1440"/>
+        </w:tabs>
+        <w:ind w:left="1440" w:hanging="360"/>
+      </w:pPr>
+      <w:rPr>
+        <w:rFonts w:ascii="Courier New" w:hAnsi="Courier New" w:hint="default"/>
+        <w:sz w:val="20"/>
+      </w:rPr>
+    </w:lvl>
+    <w:lvl w:ilvl="2" w:tentative="1">
+      <w:start w:val="1"/>
+      <w:numFmt w:val="bullet"/>
+      <w:lvlText w:val=""/>
+      <w:lvlJc w:val="left"/>
+      <w:pPr>
+        <w:tabs>
+          <w:tab w:val="num" w:pos="2160"/>
+        </w:tabs>
+        <w:ind w:left="2160" w:hanging="360"/>
+      </w:pPr>
+      <w:rPr>
+        <w:rFonts w:ascii="Wingdings" w:hAnsi="Wingdings" w:hint="default"/>
+        <w:sz w:val="20"/>
+      </w:rPr>
+    </w:lvl>
+    <w:lvl w:ilvl="3" w:tentative="1">
+      <w:start w:val="1"/>
+      <w:numFmt w:val="bullet"/>
+      <w:lvlText w:val=""/>
+      <w:lvlJc w:val="left"/>
+      <w:pPr>
+        <w:tabs>
+          <w:tab w:val="num" w:pos="2880"/>
+        </w:tabs>
+        <w:ind w:left="2880" w:hanging="360"/>
+      </w:pPr>
+      <w:rPr>
+        <w:rFonts w:ascii="Wingdings" w:hAnsi="Wingdings" w:hint="default"/>
+        <w:sz w:val="20"/>
+      </w:rPr>
+    </w:lvl>
+    <w:lvl w:ilvl="4" w:tentative="1">
+      <w:start w:val="1"/>
+      <w:numFmt w:val="bullet"/>
+      <w:lvlText w:val=""/>
+      <w:lvlJc w:val="left"/>
+      <w:pPr>
+        <w:tabs>
+          <w:tab w:val="num" w:pos="3600"/>
+        </w:tabs>
+        <w:ind w:left="3600" w:hanging="360"/>
+      </w:pPr>
+      <w:rPr>
+        <w:rFonts w:ascii="Wingdings" w:hAnsi="Wingdings" w:hint="default"/>
+        <w:sz w:val="20"/>
+      </w:rPr>
+    </w:lvl>
+    <w:lvl w:ilvl="5" w:tentative="1">
+      <w:start w:val="1"/>
+      <w:numFmt w:val="bullet"/>
+      <w:lvlText w:val=""/>
+      <w:lvlJc w:val="left"/>
+      <w:pPr>
+        <w:tabs>
+          <w:tab w:val="num" w:pos="4320"/>
+        </w:tabs>
+        <w:ind w:left="4320" w:hanging="360"/>
+      </w:pPr>
+      <w:rPr>
+        <w:rFonts w:ascii="Wingdings" w:hAnsi="Wingdings" w:hint="default"/>
+        <w:sz w:val="20"/>
+      </w:rPr>
+    </w:lvl>
+    <w:lvl w:ilvl="6" w:tentative="1">
+      <w:start w:val="1"/>
+      <w:numFmt w:val="bullet"/>
+      <w:lvlText w:val=""/>
+      <w:lvlJc w:val="left"/>
+      <w:pPr>
+        <w:tabs>
+          <w:tab w:val="num" w:pos="5040"/>
+        </w:tabs>
+        <w:ind w:left="5040" w:hanging="360"/>
+      </w:pPr>
+      <w:rPr>
+        <w:rFonts w:ascii="Wingdings" w:hAnsi="Wingdings" w:hint="default"/>
+        <w:sz w:val="20"/>
+      </w:rPr>
+    </w:lvl>
+    <w:lvl w:ilvl="7" w:tentative="1">
+      <w:start w:val="1"/>
+      <w:numFmt w:val="bullet"/>
+      <w:lvlText w:val=""/>
+      <w:lvlJc w:val="left"/>
+      <w:pPr>
+        <w:tabs>
+          <w:tab w:val="num" w:pos="5760"/>
+        </w:tabs>
+        <w:ind w:left="5760" w:hanging="360"/>
+      </w:pPr>
+      <w:rPr>
+        <w:rFonts w:ascii="Wingdings" w:hAnsi="Wingdings" w:hint="default"/>
+        <w:sz w:val="20"/>
+      </w:rPr>
+    </w:lvl>
+    <w:lvl w:ilvl="8" w:tentative="1">
+      <w:start w:val="1"/>
+      <w:numFmt w:val="bullet"/>
+      <w:lvlText w:val=""/>
+      <w:lvlJc w:val="left"/>
+      <w:pPr>
+        <w:tabs>
+          <w:tab w:val="num" w:pos="6480"/>
+        </w:tabs>
+        <w:ind w:left="6480" w:hanging="360"/>
+      </w:pPr>
+      <w:rPr>
+        <w:rFonts w:ascii="Wingdings" w:hAnsi="Wingdings" w:hint="default"/>
+        <w:sz w:val="20"/>
+      </w:rPr>
+    </w:lvl>
+  </w:abstractNum>
+  <w:abstractNum w:abstractNumId="3" w15:restartNumberingAfterBreak="0">
+    <w:nsid w:val="662A18CA"/>
+    <w:multiLevelType w:val="multilevel"/>
+    <w:tmpl w:val="57C216CC"/>
+    <w:lvl w:ilvl="0">
+      <w:start w:val="1"/>
+      <w:numFmt w:val="bullet"/>
+      <w:lvlText w:val=""/>
+      <w:lvlJc w:val="left"/>
+      <w:pPr>
+        <w:tabs>
+          <w:tab w:val="num" w:pos="720"/>
+        </w:tabs>
+        <w:ind w:left="720" w:hanging="360"/>
+      </w:pPr>
+      <w:rPr>
+        <w:rFonts w:ascii="Symbol" w:hAnsi="Symbol" w:hint="default"/>
+        <w:sz w:val="20"/>
+      </w:rPr>
+    </w:lvl>
+    <w:lvl w:ilvl="1" w:tentative="1">
+      <w:start w:val="1"/>
+      <w:numFmt w:val="bullet"/>
+      <w:lvlText w:val="o"/>
+      <w:lvlJc w:val="left"/>
+      <w:pPr>
+        <w:tabs>
+          <w:tab w:val="num" w:pos="1440"/>
+        </w:tabs>
+        <w:ind w:left="1440" w:hanging="360"/>
+      </w:pPr>
+      <w:rPr>
+        <w:rFonts w:ascii="Courier New" w:hAnsi="Courier New" w:hint="default"/>
+        <w:sz w:val="20"/>
+      </w:rPr>
+    </w:lvl>
+    <w:lvl w:ilvl="2" w:tentative="1">
+      <w:start w:val="1"/>
+      <w:numFmt w:val="bullet"/>
+      <w:lvlText w:val=""/>
+      <w:lvlJc w:val="left"/>
+      <w:pPr>
+        <w:tabs>
+          <w:tab w:val="num" w:pos="2160"/>
+        </w:tabs>
+        <w:ind w:left="2160" w:hanging="360"/>
+      </w:pPr>
+      <w:rPr>
+        <w:rFonts w:ascii="Wingdings" w:hAnsi="Wingdings" w:hint="default"/>
+        <w:sz w:val="20"/>
+      </w:rPr>
+    </w:lvl>
+    <w:lvl w:ilvl="3" w:tentative="1">
+      <w:start w:val="1"/>
+      <w:numFmt w:val="bullet"/>
+      <w:lvlText w:val=""/>
+      <w:lvlJc w:val="left"/>
+      <w:pPr>
+        <w:tabs>
+          <w:tab w:val="num" w:pos="2880"/>
+        </w:tabs>
+        <w:ind w:left="2880" w:hanging="360"/>
+      </w:pPr>
+      <w:rPr>
+        <w:rFonts w:ascii="Wingdings" w:hAnsi="Wingdings" w:hint="default"/>
+        <w:sz w:val="20"/>
+      </w:rPr>
+    </w:lvl>
+    <w:lvl w:ilvl="4" w:tentative="1">
+      <w:start w:val="1"/>
+      <w:numFmt w:val="bullet"/>
+      <w:lvlText w:val=""/>
+      <w:lvlJc w:val="left"/>
+      <w:pPr>
+        <w:tabs>
+          <w:tab w:val="num" w:pos="3600"/>
+        </w:tabs>
+        <w:ind w:left="3600" w:hanging="360"/>
+      </w:pPr>
+      <w:rPr>
+        <w:rFonts w:ascii="Wingdings" w:hAnsi="Wingdings" w:hint="default"/>
+        <w:sz w:val="20"/>
+      </w:rPr>
+    </w:lvl>
+    <w:lvl w:ilvl="5" w:tentative="1">
+      <w:start w:val="1"/>
+      <w:numFmt w:val="bullet"/>
+      <w:lvlText w:val=""/>
+      <w:lvlJc w:val="left"/>
+      <w:pPr>
+        <w:tabs>
+          <w:tab w:val="num" w:pos="4320"/>
+        </w:tabs>
+        <w:ind w:left="4320" w:hanging="360"/>
+      </w:pPr>
+      <w:rPr>
+        <w:rFonts w:ascii="Wingdings" w:hAnsi="Wingdings" w:hint="default"/>
+        <w:sz w:val="20"/>
+      </w:rPr>
+    </w:lvl>
+    <w:lvl w:ilvl="6" w:tentative="1">
+      <w:start w:val="1"/>
+      <w:numFmt w:val="bullet"/>
+      <w:lvlText w:val=""/>
+      <w:lvlJc w:val="left"/>
+      <w:pPr>
+        <w:tabs>
+          <w:tab w:val="num" w:pos="5040"/>
+        </w:tabs>
+        <w:ind w:left="5040" w:hanging="360"/>
+      </w:pPr>
+      <w:rPr>
+        <w:rFonts w:ascii="Wingdings" w:hAnsi="Wingdings" w:hint="default"/>
+        <w:sz w:val="20"/>
+      </w:rPr>
+    </w:lvl>
+    <w:lvl w:ilvl="7" w:tentative="1">
+      <w:start w:val="1"/>
+      <w:numFmt w:val="bullet"/>
+      <w:lvlText w:val=""/>
+      <w:lvlJc w:val="left"/>
+      <w:pPr>
+        <w:tabs>
+          <w:tab w:val="num" w:pos="5760"/>
+        </w:tabs>
+        <w:ind w:left="5760" w:hanging="360"/>
+      </w:pPr>
+      <w:rPr>
+        <w:rFonts w:ascii="Wingdings" w:hAnsi="Wingdings" w:hint="default"/>
+        <w:sz w:val="20"/>
+      </w:rPr>
+    </w:lvl>
+    <w:lvl w:ilvl="8" w:tentative="1">
+      <w:start w:val="1"/>
+      <w:numFmt w:val="bullet"/>
+      <w:lvlText w:val=""/>
+      <w:lvlJc w:val="left"/>
+      <w:pPr>
+        <w:tabs>
+          <w:tab w:val="num" w:pos="6480"/>
+        </w:tabs>
+        <w:ind w:left="6480" w:hanging="360"/>
+      </w:pPr>
+      <w:rPr>
+        <w:rFonts w:ascii="Wingdings" w:hAnsi="Wingdings" w:hint="default"/>
+        <w:sz w:val="20"/>
+      </w:rPr>
+    </w:lvl>
+  </w:abstractNum>
+  <w:abstractNum w:abstractNumId="4" w15:restartNumberingAfterBreak="0">
+    <w:nsid w:val="78831D58"/>
+    <w:multiLevelType w:val="multilevel"/>
+    <w:tmpl w:val="E94A5558"/>
+    <w:lvl w:ilvl="0">
+      <w:start w:val="1"/>
+      <w:numFmt w:val="bullet"/>
+      <w:lvlText w:val=""/>
+      <w:lvlJc w:val="left"/>
+      <w:pPr>
+        <w:tabs>
+          <w:tab w:val="num" w:pos="720"/>
+        </w:tabs>
+        <w:ind w:left="720" w:hanging="360"/>
+      </w:pPr>
+      <w:rPr>
+        <w:rFonts w:ascii="Symbol" w:hAnsi="Symbol" w:hint="default"/>
+        <w:sz w:val="20"/>
+      </w:rPr>
+    </w:lvl>
+    <w:lvl w:ilvl="1">
+      <w:start w:val="1"/>
+      <w:numFmt w:val="bullet"/>
+      <w:lvlText w:val="o"/>
+      <w:lvlJc w:val="left"/>
+      <w:pPr>
+        <w:tabs>
+          <w:tab w:val="num" w:pos="1440"/>
+        </w:tabs>
+        <w:ind w:left="1440" w:hanging="360"/>
+      </w:pPr>
+      <w:rPr>
+        <w:rFonts w:ascii="Courier New" w:hAnsi="Courier New" w:hint="default"/>
+        <w:sz w:val="20"/>
+      </w:rPr>
+    </w:lvl>
+    <w:lvl w:ilvl="2" w:tentative="1">
+      <w:start w:val="1"/>
+      <w:numFmt w:val="bullet"/>
+      <w:lvlText w:val=""/>
+      <w:lvlJc w:val="left"/>
+      <w:pPr>
+        <w:tabs>
+          <w:tab w:val="num" w:pos="2160"/>
+        </w:tabs>
+        <w:ind w:left="2160" w:hanging="360"/>
+      </w:pPr>
+      <w:rPr>
+        <w:rFonts w:ascii="Wingdings" w:hAnsi="Wingdings" w:hint="default"/>
+        <w:sz w:val="20"/>
+      </w:rPr>
+    </w:lvl>
+    <w:lvl w:ilvl="3" w:tentative="1">
+      <w:start w:val="1"/>
+      <w:numFmt w:val="bullet"/>
+      <w:lvlText w:val=""/>
+      <w:lvlJc w:val="left"/>
+      <w:pPr>
+        <w:tabs>
+          <w:tab w:val="num" w:pos="2880"/>
+        </w:tabs>
+        <w:ind w:left="2880" w:hanging="360"/>
+      </w:pPr>
+      <w:rPr>
+        <w:rFonts w:ascii="Wingdings" w:hAnsi="Wingdings" w:hint="default"/>
+        <w:sz w:val="20"/>
+      </w:rPr>
+    </w:lvl>
+    <w:lvl w:ilvl="4" w:tentative="1">
+      <w:start w:val="1"/>
+      <w:numFmt w:val="bullet"/>
+      <w:lvlText w:val=""/>
+      <w:lvlJc w:val="left"/>
+      <w:pPr>
+        <w:tabs>
+          <w:tab w:val="num" w:pos="3600"/>
+        </w:tabs>
+        <w:ind w:left="3600" w:hanging="360"/>
+      </w:pPr>
+      <w:rPr>
+        <w:rFonts w:ascii="Wingdings" w:hAnsi="Wingdings" w:hint="default"/>
+        <w:sz w:val="20"/>
+      </w:rPr>
+    </w:lvl>
+    <w:lvl w:ilvl="5" w:tentative="1">
+      <w:start w:val="1"/>
+      <w:numFmt w:val="bullet"/>
+      <w:lvlText w:val=""/>
+      <w:lvlJc w:val="left"/>
+      <w:pPr>
+        <w:tabs>
+          <w:tab w:val="num" w:pos="4320"/>
+        </w:tabs>
+        <w:ind w:left="4320" w:hanging="360"/>
+      </w:pPr>
+      <w:rPr>
+        <w:rFonts w:ascii="Wingdings" w:hAnsi="Wingdings" w:hint="default"/>
+        <w:sz w:val="20"/>
+      </w:rPr>
+    </w:lvl>
+    <w:lvl w:ilvl="6" w:tentative="1">
+      <w:start w:val="1"/>
+      <w:numFmt w:val="bullet"/>
+      <w:lvlText w:val=""/>
+      <w:lvlJc w:val="left"/>
+      <w:pPr>
+        <w:tabs>
+          <w:tab w:val="num" w:pos="5040"/>
+        </w:tabs>
+        <w:ind w:left="5040" w:hanging="360"/>
+      </w:pPr>
+      <w:rPr>
+        <w:rFonts w:ascii="Wingdings" w:hAnsi="Wingdings" w:hint="default"/>
+        <w:sz w:val="20"/>
+      </w:rPr>
+    </w:lvl>
+    <w:lvl w:ilvl="7" w:tentative="1">
+      <w:start w:val="1"/>
+      <w:numFmt w:val="bullet"/>
+      <w:lvlText w:val=""/>
+      <w:lvlJc w:val="left"/>
+      <w:pPr>
+        <w:tabs>
+          <w:tab w:val="num" w:pos="5760"/>
+        </w:tabs>
+        <w:ind w:left="5760" w:hanging="360"/>
+      </w:pPr>
+      <w:rPr>
+        <w:rFonts w:ascii="Wingdings" w:hAnsi="Wingdings" w:hint="default"/>
+        <w:sz w:val="20"/>
+      </w:rPr>
+    </w:lvl>
+    <w:lvl w:ilvl="8" w:tentative="1">
+      <w:start w:val="1"/>
+      <w:numFmt w:val="bullet"/>
+      <w:lvlText w:val=""/>
+      <w:lvlJc w:val="left"/>
+      <w:pPr>
+        <w:tabs>
+          <w:tab w:val="num" w:pos="6480"/>
+        </w:tabs>
+        <w:ind w:left="6480" w:hanging="360"/>
+      </w:pPr>
+      <w:rPr>
+        <w:rFonts w:ascii="Wingdings" w:hAnsi="Wingdings" w:hint="default"/>
+        <w:sz w:val="20"/>
+      </w:rPr>
+    </w:lvl>
+  </w:abstractNum>
+  <w:num w:numId="1" w16cid:durableId="830948769">
+    <w:abstractNumId w:val="4"/>
+  </w:num>
+  <w:num w:numId="2" w16cid:durableId="1575313144">
+    <w:abstractNumId w:val="0"/>
+  </w:num>
+  <w:num w:numId="3" w16cid:durableId="491069766">
+    <w:abstractNumId w:val="1"/>
+  </w:num>
+  <w:num w:numId="4" w16cid:durableId="2081975545">
+    <w:abstractNumId w:val="2"/>
+  </w:num>
+  <w:num w:numId="5" w16cid:durableId="210850606">
+    <w:abstractNumId w:val="3"/>
+  </w:num>
+</w:numbering>
 </file>
 
 <file path=word/styles.xml><?xml version="1.0" encoding="utf-8"?>
@@ -2123,6 +6226,7 @@
   <w:style w:type="paragraph" w:default="1" w:styleId="Normal">
     <w:name w:val="Normal"/>
     <w:qFormat/>
+    <w:rsid w:val="00BF7533"/>
   </w:style>
   <w:style w:type="paragraph" w:styleId="Heading1">
     <w:name w:val="heading 1"/>
@@ -2326,6 +6430,7 @@
   <w:style w:type="character" w:default="1" w:styleId="DefaultParagraphFont">
     <w:name w:val="Default Paragraph Font"/>
     <w:uiPriority w:val="1"/>
+    <w:semiHidden/>
     <w:unhideWhenUsed/>
   </w:style>
   <w:style w:type="table" w:default="1" w:styleId="TableNormal">
@@ -2638,6 +6743,25 @@
       <w:color w:val="0F4761" w:themeColor="accent1" w:themeShade="BF"/>
       <w:spacing w:val="5"/>
     </w:rPr>
+  </w:style>
+  <w:style w:type="table" w:styleId="TableGrid">
+    <w:name w:val="Table Grid"/>
+    <w:basedOn w:val="TableNormal"/>
+    <w:uiPriority w:val="39"/>
+    <w:rsid w:val="00100607"/>
+    <w:pPr>
+      <w:spacing w:after="0" w:line="240" w:lineRule="auto"/>
+    </w:pPr>
+    <w:tblPr>
+      <w:tblBorders>
+        <w:top w:val="single" w:sz="4" w:space="0" w:color="auto"/>
+        <w:left w:val="single" w:sz="4" w:space="0" w:color="auto"/>
+        <w:bottom w:val="single" w:sz="4" w:space="0" w:color="auto"/>
+        <w:right w:val="single" w:sz="4" w:space="0" w:color="auto"/>
+        <w:insideH w:val="single" w:sz="4" w:space="0" w:color="auto"/>
+        <w:insideV w:val="single" w:sz="4" w:space="0" w:color="auto"/>
+      </w:tblBorders>
+    </w:tblPr>
   </w:style>
 </w:styles>
 </file>

</xml_diff>